<commit_message>
MAJ de la documentation utilisateur
</commit_message>
<xml_diff>
--- a/src/izpack/akado_content/doc/AKaDo_user_guide.docx
+++ b/src/izpack/akado_content/doc/AKaDo_user_guide.docx
@@ -1,6 +1,6 @@
 
 <file path=word/document.xml><?xml version="1.0" encoding="utf-8"?>
-<w:document xmlns:wpc="http://schemas.microsoft.com/office/word/2010/wordprocessingCanvas" xmlns:mc="http://schemas.openxmlformats.org/markup-compatibility/2006" xmlns:o="urn:schemas-microsoft-com:office:office" xmlns:r="http://schemas.openxmlformats.org/officeDocument/2006/relationships" xmlns:m="http://schemas.openxmlformats.org/officeDocument/2006/math" xmlns:v="urn:schemas-microsoft-com:vml" xmlns:wp14="http://schemas.microsoft.com/office/word/2010/wordprocessingDrawing" xmlns:wp="http://schemas.openxmlformats.org/drawingml/2006/wordprocessingDrawing" xmlns:w10="urn:schemas-microsoft-com:office:word" xmlns:w="http://schemas.openxmlformats.org/wordprocessingml/2006/main" xmlns:w14="http://schemas.microsoft.com/office/word/2010/wordml" xmlns:w15="http://schemas.microsoft.com/office/word/2012/wordml" xmlns:wpg="http://schemas.microsoft.com/office/word/2010/wordprocessingGroup" xmlns:wpi="http://schemas.microsoft.com/office/word/2010/wordprocessingInk" xmlns:wne="http://schemas.microsoft.com/office/word/2006/wordml" xmlns:wps="http://schemas.microsoft.com/office/word/2010/wordprocessingShape" mc:Ignorable="w14 w15 wp14">
+<w:document xmlns:wpc="http://schemas.microsoft.com/office/word/2010/wordprocessingCanvas" xmlns:mc="http://schemas.openxmlformats.org/markup-compatibility/2006" xmlns:o="urn:schemas-microsoft-com:office:office" xmlns:r="http://schemas.openxmlformats.org/officeDocument/2006/relationships" xmlns:m="http://schemas.openxmlformats.org/officeDocument/2006/math" xmlns:v="urn:schemas-microsoft-com:vml" xmlns:wp14="http://schemas.microsoft.com/office/word/2010/wordprocessingDrawing" xmlns:wp="http://schemas.openxmlformats.org/drawingml/2006/wordprocessingDrawing" xmlns:w10="urn:schemas-microsoft-com:office:word" xmlns:w="http://schemas.openxmlformats.org/wordprocessingml/2006/main" xmlns:w14="http://schemas.microsoft.com/office/word/2010/wordml" xmlns:wpg="http://schemas.microsoft.com/office/word/2010/wordprocessingGroup" xmlns:wpi="http://schemas.microsoft.com/office/word/2010/wordprocessingInk" xmlns:wne="http://schemas.microsoft.com/office/word/2006/wordml" xmlns:wps="http://schemas.microsoft.com/office/word/2010/wordprocessingShape" mc:Ignorable="w14 wp14">
   <w:body>
     <w:sdt>
       <w:sdtPr>
@@ -39,8 +39,8 @@
             <w:tblLook w:val="01E0" w:firstRow="1" w:lastRow="1" w:firstColumn="1" w:lastColumn="1" w:noHBand="0" w:noVBand="0"/>
           </w:tblPr>
           <w:tblGrid>
-            <w:gridCol w:w="1822"/>
-            <w:gridCol w:w="9302"/>
+            <w:gridCol w:w="1962"/>
+            <w:gridCol w:w="9162"/>
           </w:tblGrid>
           <w:tr>
             <w:trPr>
@@ -82,36 +82,23 @@
               </w:tcPr>
               <w:p>
                 <w:pPr>
-                  <w:pStyle w:val="Sansinterligne"/>
+                  <w:pStyle w:val="Titre"/>
                   <w:rPr>
-                    <w:rFonts w:asciiTheme="majorHAnsi" w:eastAsiaTheme="majorEastAsia" w:hAnsiTheme="majorHAnsi" w:cstheme="majorBidi"/>
-                    <w:color w:val="775F55" w:themeColor="text2"/>
+                    <w:rFonts w:eastAsiaTheme="majorEastAsia"/>
                     <w:sz w:val="120"/>
                     <w:szCs w:val="120"/>
                   </w:rPr>
                 </w:pPr>
                 <w:r>
                   <w:rPr>
-                    <w:rFonts w:asciiTheme="majorHAnsi" w:eastAsiaTheme="majorEastAsia" w:hAnsiTheme="majorHAnsi" w:cstheme="majorBidi"/>
-                    <w:caps/>
+                    <w:rFonts w:eastAsiaTheme="majorEastAsia"/>
                     <w:noProof/>
-                    <w:color w:val="775F55" w:themeColor="text2"/>
-                    <w:sz w:val="110"/>
-                    <w:szCs w:val="110"/>
                     <w:lang w:val="fr-FR" w:eastAsia="fr-FR"/>
                   </w:rPr>
                   <w:drawing>
-                    <wp:anchor distT="0" distB="0" distL="114935" distR="114935" simplePos="0" relativeHeight="251651584" behindDoc="0" locked="0" layoutInCell="1" allowOverlap="1" wp14:anchorId="133DF63B" wp14:editId="4B1BDE6B">
-                      <wp:simplePos x="0" y="0"/>
-                      <wp:positionH relativeFrom="column">
-                        <wp:posOffset>-59055</wp:posOffset>
-                      </wp:positionH>
-                      <wp:positionV relativeFrom="paragraph">
-                        <wp:posOffset>3086100</wp:posOffset>
-                      </wp:positionV>
-                      <wp:extent cx="5741670" cy="3017520"/>
-                      <wp:effectExtent l="19050" t="0" r="0" b="0"/>
-                      <wp:wrapTopAndBottom/>
+                    <wp:inline distT="0" distB="0" distL="0" distR="0" wp14:anchorId="2B86BBC6" wp14:editId="6ADE670E">
+                      <wp:extent cx="5480000" cy="2880000"/>
+                      <wp:effectExtent l="0" t="0" r="0" b="0"/>
                       <wp:docPr id="3" name="Image 3"/>
                       <wp:cNvGraphicFramePr>
                         <a:graphicFrameLocks xmlns:a="http://schemas.openxmlformats.org/drawingml/2006/main" noChangeAspect="1"/>
@@ -126,7 +113,13 @@
                               </pic:cNvPicPr>
                             </pic:nvPicPr>
                             <pic:blipFill>
-                              <a:blip r:embed="rId10" cstate="print"/>
+                              <a:blip r:embed="rId11" cstate="print">
+                                <a:extLst>
+                                  <a:ext uri="{28A0092B-C50C-407E-A947-70E740481C1C}">
+                                    <a14:useLocalDpi xmlns:a14="http://schemas.microsoft.com/office/drawing/2010/main" val="0"/>
+                                  </a:ext>
+                                </a:extLst>
+                              </a:blip>
                               <a:srcRect t="8513" b="4498"/>
                               <a:stretch>
                                 <a:fillRect/>
@@ -135,7 +128,7 @@
                             <pic:spPr bwMode="auto">
                               <a:xfrm>
                                 <a:off x="0" y="0"/>
-                                <a:ext cx="5741670" cy="3017520"/>
+                                <a:ext cx="5480000" cy="2880000"/>
                               </a:xfrm>
                               <a:prstGeom prst="rect">
                                 <a:avLst/>
@@ -153,21 +146,17 @@
                           </pic:pic>
                         </a:graphicData>
                       </a:graphic>
-                    </wp:anchor>
+                    </wp:inline>
                   </w:drawing>
                 </w:r>
                 <w:r>
                   <w:rPr>
-                    <w:rFonts w:asciiTheme="majorHAnsi" w:eastAsiaTheme="majorEastAsia" w:hAnsiTheme="majorHAnsi" w:cstheme="majorBidi"/>
-                    <w:caps/>
+                    <w:rFonts w:eastAsiaTheme="majorEastAsia"/>
                     <w:noProof/>
-                    <w:color w:val="775F55" w:themeColor="text2"/>
-                    <w:sz w:val="110"/>
-                    <w:szCs w:val="110"/>
                     <w:lang w:val="fr-FR" w:eastAsia="fr-FR"/>
                   </w:rPr>
                   <w:drawing>
-                    <wp:anchor distT="0" distB="0" distL="114300" distR="114300" simplePos="0" relativeHeight="251656704" behindDoc="0" locked="0" layoutInCell="1" allowOverlap="1" wp14:anchorId="0730966D" wp14:editId="6E07881F">
+                    <wp:anchor distT="0" distB="0" distL="114300" distR="114300" simplePos="0" relativeHeight="251656704" behindDoc="0" locked="0" layoutInCell="1" allowOverlap="1" wp14:anchorId="712472E7" wp14:editId="1E58FAA3">
                       <wp:simplePos x="0" y="0"/>
                       <wp:positionH relativeFrom="column">
                         <wp:posOffset>675640</wp:posOffset>
@@ -190,7 +179,7 @@
                               <pic:cNvPicPr/>
                             </pic:nvPicPr>
                             <pic:blipFill>
-                              <a:blip r:embed="rId11"/>
+                              <a:blip r:embed="rId12"/>
                               <a:stretch>
                                 <a:fillRect/>
                               </a:stretch>
@@ -213,11 +202,7 @@
                 <w:sdt>
                   <w:sdtPr>
                     <w:rPr>
-                      <w:rFonts w:asciiTheme="majorHAnsi" w:eastAsiaTheme="majorEastAsia" w:hAnsiTheme="majorHAnsi" w:cstheme="majorBidi"/>
-                      <w:caps/>
-                      <w:color w:val="775F55" w:themeColor="text2"/>
-                      <w:sz w:val="110"/>
-                      <w:szCs w:val="110"/>
+                      <w:rFonts w:eastAsiaTheme="majorEastAsia"/>
                     </w:rPr>
                     <w:alias w:val="Titre"/>
                     <w:id w:val="541102321"/>
@@ -228,11 +213,7 @@
                   <w:sdtContent>
                     <w:r>
                       <w:rPr>
-                        <w:rFonts w:asciiTheme="majorHAnsi" w:eastAsiaTheme="majorEastAsia" w:hAnsiTheme="majorHAnsi" w:cstheme="majorBidi"/>
-                        <w:caps/>
-                        <w:color w:val="775F55" w:themeColor="text2"/>
-                        <w:sz w:val="110"/>
-                        <w:szCs w:val="110"/>
+                        <w:rFonts w:eastAsiaTheme="majorEastAsia"/>
                       </w:rPr>
                       <w:t>AKaDo User Guide 2.0</w:t>
                     </w:r>
@@ -490,7 +471,7 @@
                               </pic:cNvPicPr>
                             </pic:nvPicPr>
                             <pic:blipFill rotWithShape="1">
-                              <a:blip r:embed="rId12" cstate="print"/>
+                              <a:blip r:embed="rId13" cstate="print"/>
                               <a:srcRect l="2308" t="3031" r="1"/>
                               <a:stretch/>
                             </pic:blipFill>
@@ -563,7 +544,7 @@
                               </pic:cNvPicPr>
                             </pic:nvPicPr>
                             <pic:blipFill>
-                              <a:blip r:embed="rId13" cstate="print"/>
+                              <a:blip r:embed="rId14" cstate="print"/>
                               <a:srcRect l="4146" b="11906"/>
                               <a:stretch>
                                 <a:fillRect/>
@@ -625,7 +606,7 @@
                               <pic:cNvPicPr/>
                             </pic:nvPicPr>
                             <pic:blipFill>
-                              <a:blip r:embed="rId14" cstate="print">
+                              <a:blip r:embed="rId15" cstate="print">
                                 <a:extLst>
                                   <a:ext uri="{28A0092B-C50C-407E-A947-70E740481C1C}">
                                     <a14:useLocalDpi xmlns:a14="http://schemas.microsoft.com/office/drawing/2010/main" val="0"/>
@@ -677,10 +658,10 @@
           <w:tab w:val="left" w:pos="4280"/>
         </w:tabs>
         <w:sectPr>
-          <w:headerReference w:type="even" r:id="rId15"/>
-          <w:headerReference w:type="default" r:id="rId16"/>
-          <w:footerReference w:type="even" r:id="rId17"/>
-          <w:footerReference w:type="default" r:id="rId18"/>
+          <w:headerReference w:type="even" r:id="rId16"/>
+          <w:headerReference w:type="default" r:id="rId17"/>
+          <w:footerReference w:type="even" r:id="rId18"/>
+          <w:footerReference w:type="default" r:id="rId19"/>
           <w:type w:val="oddPage"/>
           <w:pgSz w:w="11907" w:h="16839" w:code="9"/>
           <w:pgMar w:top="1134" w:right="1134" w:bottom="1134" w:left="1134" w:header="709" w:footer="709" w:gutter="0"/>
@@ -777,12 +758,13 @@
           <w:pPr>
             <w:pStyle w:val="TM1"/>
             <w:rPr>
+              <w:rFonts w:asciiTheme="minorHAnsi" w:hAnsiTheme="minorHAnsi"/>
               <w:b w:val="0"/>
               <w:bCs w:val="0"/>
               <w:caps w:val="0"/>
               <w:color w:val="auto"/>
               <w:szCs w:val="22"/>
-              <w:lang w:eastAsia="en-GB"/>
+              <w:lang w:val="fr-FR" w:eastAsia="fr-FR"/>
             </w:rPr>
           </w:pPr>
           <w:r>
@@ -794,7 +776,7 @@
           <w:r>
             <w:fldChar w:fldCharType="separate"/>
           </w:r>
-          <w:hyperlink w:anchor="_Toc394052698" w:history="1">
+          <w:hyperlink w:anchor="_Toc439163577" w:history="1">
             <w:r>
               <w:rPr>
                 <w:rStyle w:val="Lienhypertexte"/>
@@ -817,7 +799,7 @@
               <w:rPr>
                 <w:webHidden/>
               </w:rPr>
-              <w:instrText xml:space="preserve"> PAGEREF _Toc394052698 \h </w:instrText>
+              <w:instrText xml:space="preserve"> PAGEREF _Toc439163577 \h </w:instrText>
             </w:r>
             <w:r>
               <w:rPr>
@@ -848,20 +830,21 @@
           <w:pPr>
             <w:pStyle w:val="TM1"/>
             <w:rPr>
+              <w:rFonts w:asciiTheme="minorHAnsi" w:hAnsiTheme="minorHAnsi"/>
               <w:b w:val="0"/>
               <w:bCs w:val="0"/>
               <w:caps w:val="0"/>
               <w:color w:val="auto"/>
               <w:szCs w:val="22"/>
-              <w:lang w:eastAsia="en-GB"/>
+              <w:lang w:val="fr-FR" w:eastAsia="fr-FR"/>
             </w:rPr>
           </w:pPr>
-          <w:hyperlink w:anchor="_Toc394052699" w:history="1">
+          <w:hyperlink w:anchor="_Toc439163578" w:history="1">
             <w:r>
               <w:rPr>
                 <w:rStyle w:val="Lienhypertexte"/>
               </w:rPr>
-              <w:t>InSTAllation</w:t>
+              <w:t>Installation</w:t>
             </w:r>
             <w:r>
               <w:rPr>
@@ -879,7 +862,7 @@
               <w:rPr>
                 <w:webHidden/>
               </w:rPr>
-              <w:instrText xml:space="preserve"> PAGEREF _Toc394052699 \h </w:instrText>
+              <w:instrText xml:space="preserve"> PAGEREF _Toc439163578 \h </w:instrText>
             </w:r>
             <w:r>
               <w:rPr>
@@ -910,20 +893,21 @@
           <w:pPr>
             <w:pStyle w:val="TM1"/>
             <w:rPr>
+              <w:rFonts w:asciiTheme="minorHAnsi" w:hAnsiTheme="minorHAnsi"/>
               <w:b w:val="0"/>
               <w:bCs w:val="0"/>
               <w:caps w:val="0"/>
               <w:color w:val="auto"/>
               <w:szCs w:val="22"/>
-              <w:lang w:eastAsia="en-GB"/>
+              <w:lang w:val="fr-FR" w:eastAsia="fr-FR"/>
             </w:rPr>
           </w:pPr>
-          <w:hyperlink w:anchor="_Toc394052700" w:history="1">
+          <w:hyperlink w:anchor="_Toc439163579" w:history="1">
             <w:r>
               <w:rPr>
                 <w:rStyle w:val="Lienhypertexte"/>
               </w:rPr>
-              <w:t>USAGE</w:t>
+              <w:t>Usage</w:t>
             </w:r>
             <w:r>
               <w:rPr>
@@ -941,7 +925,12 @@
               <w:rPr>
                 <w:webHidden/>
               </w:rPr>
-              <w:instrText xml:space="preserve"> PAGEREF _Toc394052700 \h </w:instrText>
+              <w:instrText xml:space="preserve"> PAGEREF _Toc439163579 \h </w:instrText>
+            </w:r>
+            <w:r>
+              <w:rPr>
+                <w:webHidden/>
+              </w:rPr>
             </w:r>
             <w:r>
               <w:rPr>
@@ -951,12 +940,9 @@
             </w:r>
             <w:r>
               <w:rPr>
-                <w:b w:val="0"/>
-                <w:bCs w:val="0"/>
                 <w:webHidden/>
-                <w:lang w:val="fr-FR"/>
               </w:rPr>
-              <w:t>Erreur ! Signet non défini.</w:t>
+              <w:t>8</w:t>
             </w:r>
             <w:r>
               <w:rPr>
@@ -970,15 +956,16 @@
           <w:pPr>
             <w:pStyle w:val="TM1"/>
             <w:rPr>
+              <w:rFonts w:asciiTheme="minorHAnsi" w:hAnsiTheme="minorHAnsi"/>
               <w:b w:val="0"/>
               <w:bCs w:val="0"/>
               <w:caps w:val="0"/>
               <w:color w:val="auto"/>
               <w:szCs w:val="22"/>
-              <w:lang w:eastAsia="en-GB"/>
+              <w:lang w:val="fr-FR" w:eastAsia="fr-FR"/>
             </w:rPr>
           </w:pPr>
-          <w:hyperlink w:anchor="_Toc394052701" w:history="1">
+          <w:hyperlink w:anchor="_Toc439163580" w:history="1">
             <w:r>
               <w:rPr>
                 <w:rStyle w:val="Lienhypertexte"/>
@@ -1001,7 +988,7 @@
               <w:rPr>
                 <w:webHidden/>
               </w:rPr>
-              <w:instrText xml:space="preserve"> PAGEREF _Toc394052701 \h </w:instrText>
+              <w:instrText xml:space="preserve"> PAGEREF _Toc439163580 \h </w:instrText>
             </w:r>
             <w:r>
               <w:rPr>
@@ -1018,7 +1005,7 @@
               <w:rPr>
                 <w:webHidden/>
               </w:rPr>
-              <w:t>12</w:t>
+              <w:t>11</w:t>
             </w:r>
             <w:r>
               <w:rPr>
@@ -1032,15 +1019,79 @@
           <w:pPr>
             <w:pStyle w:val="TM1"/>
             <w:rPr>
+              <w:rFonts w:asciiTheme="minorHAnsi" w:hAnsiTheme="minorHAnsi"/>
               <w:b w:val="0"/>
               <w:bCs w:val="0"/>
               <w:caps w:val="0"/>
               <w:color w:val="auto"/>
               <w:szCs w:val="22"/>
-              <w:lang w:eastAsia="en-GB"/>
+              <w:lang w:val="fr-FR" w:eastAsia="fr-FR"/>
             </w:rPr>
           </w:pPr>
-          <w:hyperlink w:anchor="_Toc394052702" w:history="1">
+          <w:hyperlink w:anchor="_Toc439163581" w:history="1">
+            <w:r>
+              <w:rPr>
+                <w:rStyle w:val="Lienhypertexte"/>
+              </w:rPr>
+              <w:t>Anapo (OT team only)</w:t>
+            </w:r>
+            <w:r>
+              <w:rPr>
+                <w:webHidden/>
+              </w:rPr>
+              <w:tab/>
+            </w:r>
+            <w:r>
+              <w:rPr>
+                <w:webHidden/>
+              </w:rPr>
+              <w:fldChar w:fldCharType="begin"/>
+            </w:r>
+            <w:r>
+              <w:rPr>
+                <w:webHidden/>
+              </w:rPr>
+              <w:instrText xml:space="preserve"> PAGEREF _Toc439163581 \h </w:instrText>
+            </w:r>
+            <w:r>
+              <w:rPr>
+                <w:webHidden/>
+              </w:rPr>
+            </w:r>
+            <w:r>
+              <w:rPr>
+                <w:webHidden/>
+              </w:rPr>
+              <w:fldChar w:fldCharType="separate"/>
+            </w:r>
+            <w:r>
+              <w:rPr>
+                <w:webHidden/>
+              </w:rPr>
+              <w:t>15</w:t>
+            </w:r>
+            <w:r>
+              <w:rPr>
+                <w:webHidden/>
+              </w:rPr>
+              <w:fldChar w:fldCharType="end"/>
+            </w:r>
+          </w:hyperlink>
+        </w:p>
+        <w:p>
+          <w:pPr>
+            <w:pStyle w:val="TM1"/>
+            <w:rPr>
+              <w:rFonts w:asciiTheme="minorHAnsi" w:hAnsiTheme="minorHAnsi"/>
+              <w:b w:val="0"/>
+              <w:bCs w:val="0"/>
+              <w:caps w:val="0"/>
+              <w:color w:val="auto"/>
+              <w:szCs w:val="22"/>
+              <w:lang w:val="fr-FR" w:eastAsia="fr-FR"/>
+            </w:rPr>
+          </w:pPr>
+          <w:hyperlink w:anchor="_Toc439163582" w:history="1">
             <w:r>
               <w:rPr>
                 <w:rStyle w:val="Lienhypertexte"/>
@@ -1063,7 +1114,7 @@
               <w:rPr>
                 <w:webHidden/>
               </w:rPr>
-              <w:instrText xml:space="preserve"> PAGEREF _Toc394052702 \h </w:instrText>
+              <w:instrText xml:space="preserve"> PAGEREF _Toc439163582 \h </w:instrText>
             </w:r>
             <w:r>
               <w:rPr>
@@ -1080,7 +1131,7 @@
               <w:rPr>
                 <w:webHidden/>
               </w:rPr>
-              <w:t>17</w:t>
+              <w:t>16</w:t>
             </w:r>
             <w:r>
               <w:rPr>
@@ -1120,7 +1171,7 @@
       <w:pPr>
         <w:pStyle w:val="Titre1"/>
       </w:pPr>
-      <w:bookmarkStart w:id="1" w:name="_Toc394052698"/>
+      <w:bookmarkStart w:id="1" w:name="_Toc439163577"/>
       <w:r>
         <w:lastRenderedPageBreak/>
         <w:t>Introduction</w:t>
@@ -1691,7 +1742,7 @@
       <w:r>
         <w:t xml:space="preserve">Contact: </w:t>
       </w:r>
-      <w:hyperlink r:id="rId19" w:history="1">
+      <w:hyperlink r:id="rId20" w:history="1">
         <w:r>
           <w:rPr>
             <w:rStyle w:val="Lienhypertexte"/>
@@ -1779,7 +1830,7 @@
         <w:rPr>
           <w:noProof/>
         </w:rPr>
-        <w:t>24 September 2015</w:t>
+        <w:t>29 December 2015</w:t>
       </w:r>
       <w:r>
         <w:fldChar w:fldCharType="end"/>
@@ -1832,12 +1883,14 @@
       <w:r>
         <w:br w:type="page"/>
       </w:r>
+      <w:bookmarkStart w:id="6" w:name="_GoBack"/>
+      <w:bookmarkEnd w:id="6"/>
     </w:p>
     <w:p>
       <w:pPr>
         <w:pStyle w:val="Titre1"/>
       </w:pPr>
-      <w:bookmarkStart w:id="6" w:name="_Toc394052699"/>
+      <w:bookmarkStart w:id="7" w:name="_Toc439163578"/>
       <w:r>
         <w:lastRenderedPageBreak/>
         <w:t>Install</w:t>
@@ -1845,7 +1898,7 @@
       <w:r>
         <w:t>ation</w:t>
       </w:r>
-      <w:bookmarkEnd w:id="6"/>
+      <w:bookmarkEnd w:id="7"/>
     </w:p>
     <w:p>
       <w:pPr>
@@ -1859,7 +1912,7 @@
       <w:r>
         <w:t xml:space="preserve">To use AKaDo software, you must have already JAVA installed. You can download JAVA at </w:t>
       </w:r>
-      <w:hyperlink r:id="rId20" w:history="1">
+      <w:hyperlink r:id="rId21" w:history="1">
         <w:r>
           <w:rPr>
             <w:rStyle w:val="Lienhypertexte"/>
@@ -1972,68 +2025,6 @@
                 <pic:pic xmlns:pic="http://schemas.openxmlformats.org/drawingml/2006/picture">
                   <pic:nvPicPr>
                     <pic:cNvPr id="0" name="akado_installer_panel1.png"/>
-                    <pic:cNvPicPr/>
-                  </pic:nvPicPr>
-                  <pic:blipFill>
-                    <a:blip r:link="rId21"/>
-                    <a:stretch>
-                      <a:fillRect/>
-                    </a:stretch>
-                  </pic:blipFill>
-                  <pic:spPr>
-                    <a:xfrm>
-                      <a:off x="0" y="0"/>
-                      <a:ext cx="5349537" cy="3852000"/>
-                    </a:xfrm>
-                    <a:prstGeom prst="rect">
-                      <a:avLst/>
-                    </a:prstGeom>
-                  </pic:spPr>
-                </pic:pic>
-              </a:graphicData>
-            </a:graphic>
-          </wp:inline>
-        </w:drawing>
-      </w:r>
-      <w:r>
-        <w:br w:type="page"/>
-      </w:r>
-    </w:p>
-    <w:p>
-      <w:pPr>
-        <w:pStyle w:val="Paragraphedeliste"/>
-        <w:numPr>
-          <w:ilvl w:val="0"/>
-          <w:numId w:val="18"/>
-        </w:numPr>
-      </w:pPr>
-      <w:r>
-        <w:lastRenderedPageBreak/>
-        <w:t>Read the README, and press Next to continue.</w:t>
-      </w:r>
-    </w:p>
-    <w:p>
-      <w:pPr>
-        <w:jc w:val="center"/>
-      </w:pPr>
-      <w:r>
-        <w:rPr>
-          <w:noProof/>
-          <w:lang w:val="fr-FR" w:eastAsia="fr-FR"/>
-        </w:rPr>
-        <w:drawing>
-          <wp:inline distT="0" distB="0" distL="0" distR="0">
-            <wp:extent cx="5349537" cy="3852000"/>
-            <wp:effectExtent l="0" t="0" r="0" b="0"/>
-            <wp:docPr id="16" name="akado_installer_panel2.png" descr="\\VBOXSVR\Projets\AKaDo\user_guide\img\akado_installer_panel2.png"/>
-            <wp:cNvGraphicFramePr>
-              <a:graphicFrameLocks xmlns:a="http://schemas.openxmlformats.org/drawingml/2006/main" noChangeAspect="1"/>
-            </wp:cNvGraphicFramePr>
-            <a:graphic xmlns:a="http://schemas.openxmlformats.org/drawingml/2006/main">
-              <a:graphicData uri="http://schemas.openxmlformats.org/drawingml/2006/picture">
-                <pic:pic xmlns:pic="http://schemas.openxmlformats.org/drawingml/2006/picture">
-                  <pic:nvPicPr>
-                    <pic:cNvPr id="0" name="akado_installer_panel2.png"/>
                     <pic:cNvPicPr/>
                   </pic:nvPicPr>
                   <pic:blipFill>
@@ -2057,11 +2048,9 @@
           </wp:inline>
         </w:drawing>
       </w:r>
-    </w:p>
-    <w:p>
-      <w:pPr>
-        <w:pStyle w:val="Paragraphedeliste"/>
-      </w:pPr>
+      <w:r>
+        <w:br w:type="page"/>
+      </w:r>
     </w:p>
     <w:p>
       <w:pPr>
@@ -2072,36 +2061,12 @@
         </w:numPr>
       </w:pPr>
       <w:r>
-        <w:t xml:space="preserve">Accept the </w:t>
-      </w:r>
-      <w:r>
-        <w:t>AKaDo’s licence</w:t>
-      </w:r>
-      <w:r>
-        <w:t xml:space="preserve">, and </w:t>
-      </w:r>
-      <w:r>
-        <w:t>press</w:t>
-      </w:r>
-      <w:r>
-        <w:t xml:space="preserve"> </w:t>
-      </w:r>
-      <w:r>
-        <w:t>N</w:t>
-      </w:r>
-      <w:r>
-        <w:t>ext</w:t>
-      </w:r>
-      <w:r>
-        <w:t xml:space="preserve"> to continue</w:t>
-      </w:r>
-      <w:r>
-        <w:t>.</w:t>
-      </w:r>
-    </w:p>
-    <w:p>
-      <w:pPr>
-        <w:spacing w:after="200" w:line="276" w:lineRule="auto"/>
+        <w:lastRenderedPageBreak/>
+        <w:t>Read the README, and press Next to continue.</w:t>
+      </w:r>
+    </w:p>
+    <w:p>
+      <w:pPr>
         <w:jc w:val="center"/>
       </w:pPr>
       <w:r>
@@ -2113,7 +2078,7 @@
           <wp:inline distT="0" distB="0" distL="0" distR="0">
             <wp:extent cx="5349537" cy="3852000"/>
             <wp:effectExtent l="0" t="0" r="0" b="0"/>
-            <wp:docPr id="21" name="akado_installer_panel3.png" descr="\\VBOXSVR\Projets\AKaDo\user_guide\img\akado_installer_panel3.png"/>
+            <wp:docPr id="16" name="akado_installer_panel2.png" descr="\\VBOXSVR\Projets\AKaDo\user_guide\img\akado_installer_panel2.png"/>
             <wp:cNvGraphicFramePr>
               <a:graphicFrameLocks xmlns:a="http://schemas.openxmlformats.org/drawingml/2006/main" noChangeAspect="1"/>
             </wp:cNvGraphicFramePr>
@@ -2121,7 +2086,7 @@
               <a:graphicData uri="http://schemas.openxmlformats.org/drawingml/2006/picture">
                 <pic:pic xmlns:pic="http://schemas.openxmlformats.org/drawingml/2006/picture">
                   <pic:nvPicPr>
-                    <pic:cNvPr id="0" name="akado_installer_panel3.png"/>
+                    <pic:cNvPr id="0" name="akado_installer_panel2.png"/>
                     <pic:cNvPicPr/>
                   </pic:nvPicPr>
                   <pic:blipFill>
@@ -2149,28 +2114,47 @@
     <w:p>
       <w:pPr>
         <w:pStyle w:val="Paragraphedeliste"/>
+      </w:pPr>
+    </w:p>
+    <w:p>
+      <w:pPr>
+        <w:pStyle w:val="Paragraphedeliste"/>
         <w:numPr>
           <w:ilvl w:val="0"/>
           <w:numId w:val="18"/>
         </w:numPr>
+      </w:pPr>
+      <w:r>
+        <w:t xml:space="preserve">Accept the </w:t>
+      </w:r>
+      <w:r>
+        <w:t>AKaDo’s licence</w:t>
+      </w:r>
+      <w:r>
+        <w:t xml:space="preserve">, and </w:t>
+      </w:r>
+      <w:r>
+        <w:t>press</w:t>
+      </w:r>
+      <w:r>
+        <w:t xml:space="preserve"> </w:t>
+      </w:r>
+      <w:r>
+        <w:t>N</w:t>
+      </w:r>
+      <w:r>
+        <w:t>ext</w:t>
+      </w:r>
+      <w:r>
+        <w:t xml:space="preserve"> to continue</w:t>
+      </w:r>
+      <w:r>
+        <w:t>.</w:t>
+      </w:r>
+    </w:p>
+    <w:p>
+      <w:pPr>
         <w:spacing w:after="200" w:line="276" w:lineRule="auto"/>
-      </w:pPr>
-      <w:r>
-        <w:lastRenderedPageBreak/>
-        <w:t xml:space="preserve">Select the packages you want to install (only the </w:t>
-      </w:r>
-      <w:r>
-        <w:t>documentation</w:t>
-      </w:r>
-      <w:r>
-        <w:t>, the Licence and Readme files are</w:t>
-      </w:r>
-      <w:r>
-        <w:t xml:space="preserve"> not mandatory).</w:t>
-      </w:r>
-    </w:p>
-    <w:p>
-      <w:pPr>
         <w:jc w:val="center"/>
       </w:pPr>
       <w:r>
@@ -2182,7 +2166,7 @@
           <wp:inline distT="0" distB="0" distL="0" distR="0">
             <wp:extent cx="5349537" cy="3852000"/>
             <wp:effectExtent l="0" t="0" r="0" b="0"/>
-            <wp:docPr id="23" name="akado_installer_panel4.png" descr="\\VBOXSVR\Projets\AKaDo\user_guide\img\akado_installer_panel4.png"/>
+            <wp:docPr id="21" name="akado_installer_panel3.png" descr="\\VBOXSVR\Projets\AKaDo\user_guide\img\akado_installer_panel3.png"/>
             <wp:cNvGraphicFramePr>
               <a:graphicFrameLocks xmlns:a="http://schemas.openxmlformats.org/drawingml/2006/main" noChangeAspect="1"/>
             </wp:cNvGraphicFramePr>
@@ -2190,7 +2174,7 @@
               <a:graphicData uri="http://schemas.openxmlformats.org/drawingml/2006/picture">
                 <pic:pic xmlns:pic="http://schemas.openxmlformats.org/drawingml/2006/picture">
                   <pic:nvPicPr>
-                    <pic:cNvPr id="0" name="akado_installer_panel4.png"/>
+                    <pic:cNvPr id="0" name="akado_installer_panel3.png"/>
                     <pic:cNvPicPr/>
                   </pic:nvPicPr>
                   <pic:blipFill>
@@ -2225,15 +2209,21 @@
         <w:spacing w:after="200" w:line="276" w:lineRule="auto"/>
       </w:pPr>
       <w:r>
-        <w:t>Select the installation path,</w:t>
-      </w:r>
-      <w:r>
-        <w:t xml:space="preserve"> you can choose your directory by browsing your computer.</w:t>
-      </w:r>
-    </w:p>
-    <w:p>
-      <w:pPr>
-        <w:spacing w:after="200" w:line="276" w:lineRule="auto"/>
+        <w:lastRenderedPageBreak/>
+        <w:t xml:space="preserve">Select the packages you want to install (only the </w:t>
+      </w:r>
+      <w:r>
+        <w:t>documentation</w:t>
+      </w:r>
+      <w:r>
+        <w:t>, the Licence and Readme files are</w:t>
+      </w:r>
+      <w:r>
+        <w:t xml:space="preserve"> not mandatory).</w:t>
+      </w:r>
+    </w:p>
+    <w:p>
+      <w:pPr>
         <w:jc w:val="center"/>
       </w:pPr>
       <w:r>
@@ -2245,7 +2235,7 @@
           <wp:inline distT="0" distB="0" distL="0" distR="0">
             <wp:extent cx="5349537" cy="3852000"/>
             <wp:effectExtent l="0" t="0" r="0" b="0"/>
-            <wp:docPr id="27" name="akado_installer_panel5.png" descr="\\VBOXSVR\Projets\AKaDo\user_guide\img\akado_installer_panel5.png"/>
+            <wp:docPr id="23" name="akado_installer_panel4.png" descr="\\VBOXSVR\Projets\AKaDo\user_guide\img\akado_installer_panel4.png"/>
             <wp:cNvGraphicFramePr>
               <a:graphicFrameLocks xmlns:a="http://schemas.openxmlformats.org/drawingml/2006/main" noChangeAspect="1"/>
             </wp:cNvGraphicFramePr>
@@ -2253,7 +2243,7 @@
               <a:graphicData uri="http://schemas.openxmlformats.org/drawingml/2006/picture">
                 <pic:pic xmlns:pic="http://schemas.openxmlformats.org/drawingml/2006/picture">
                   <pic:nvPicPr>
-                    <pic:cNvPr id="0" name="akado_installer_panel5.png"/>
+                    <pic:cNvPr id="0" name="akado_installer_panel4.png"/>
                     <pic:cNvPicPr/>
                   </pic:nvPicPr>
                   <pic:blipFill>
@@ -2277,9 +2267,6 @@
           </wp:inline>
         </w:drawing>
       </w:r>
-      <w:r>
-        <w:br w:type="page"/>
-      </w:r>
     </w:p>
     <w:p>
       <w:pPr>
@@ -2291,26 +2278,10 @@
         <w:spacing w:after="200" w:line="276" w:lineRule="auto"/>
       </w:pPr>
       <w:r>
-        <w:lastRenderedPageBreak/>
-        <w:t xml:space="preserve">This panel presents </w:t>
-      </w:r>
-      <w:r>
-        <w:t>information</w:t>
-      </w:r>
-      <w:r>
-        <w:t xml:space="preserve"> about the installation. Press Next to continue</w:t>
-      </w:r>
-      <w:r>
-        <w:t xml:space="preserve"> and </w:t>
-      </w:r>
-      <w:r>
-        <w:t>begin</w:t>
-      </w:r>
-      <w:r>
-        <w:t xml:space="preserve"> the installation</w:t>
-      </w:r>
-      <w:r>
-        <w:t>.</w:t>
+        <w:t>Select the installation path,</w:t>
+      </w:r>
+      <w:r>
+        <w:t xml:space="preserve"> you can choose your directory by browsing your computer.</w:t>
       </w:r>
     </w:p>
     <w:p>
@@ -2327,7 +2298,7 @@
           <wp:inline distT="0" distB="0" distL="0" distR="0">
             <wp:extent cx="5349537" cy="3852000"/>
             <wp:effectExtent l="0" t="0" r="0" b="0"/>
-            <wp:docPr id="29" name="akado_installer_panel6.png" descr="\\VBOXSVR\Projets\AKaDo\user_guide\img\akado_installer_panel6.png"/>
+            <wp:docPr id="27" name="akado_installer_panel5.png" descr="\\VBOXSVR\Projets\AKaDo\user_guide\img\akado_installer_panel5.png"/>
             <wp:cNvGraphicFramePr>
               <a:graphicFrameLocks xmlns:a="http://schemas.openxmlformats.org/drawingml/2006/main" noChangeAspect="1"/>
             </wp:cNvGraphicFramePr>
@@ -2335,7 +2306,7 @@
               <a:graphicData uri="http://schemas.openxmlformats.org/drawingml/2006/picture">
                 <pic:pic xmlns:pic="http://schemas.openxmlformats.org/drawingml/2006/picture">
                   <pic:nvPicPr>
-                    <pic:cNvPr id="0" name="akado_installer_panel6.png"/>
+                    <pic:cNvPr id="0" name="akado_installer_panel5.png"/>
                     <pic:cNvPicPr/>
                   </pic:nvPicPr>
                   <pic:blipFill>
@@ -2359,6 +2330,9 @@
           </wp:inline>
         </w:drawing>
       </w:r>
+      <w:r>
+        <w:br w:type="page"/>
+      </w:r>
     </w:p>
     <w:p>
       <w:pPr>
@@ -2370,16 +2344,23 @@
         <w:spacing w:after="200" w:line="276" w:lineRule="auto"/>
       </w:pPr>
       <w:r>
-        <w:t>The installation</w:t>
-      </w:r>
-      <w:r>
-        <w:t xml:space="preserve"> is</w:t>
-      </w:r>
-      <w:r>
-        <w:t xml:space="preserve"> progress</w:t>
-      </w:r>
-      <w:r>
-        <w:t>ing</w:t>
+        <w:lastRenderedPageBreak/>
+        <w:t xml:space="preserve">This panel presents </w:t>
+      </w:r>
+      <w:r>
+        <w:t>information</w:t>
+      </w:r>
+      <w:r>
+        <w:t xml:space="preserve"> about the installation. Press Next to continue</w:t>
+      </w:r>
+      <w:r>
+        <w:t xml:space="preserve"> and </w:t>
+      </w:r>
+      <w:r>
+        <w:t>begin</w:t>
+      </w:r>
+      <w:r>
+        <w:t xml:space="preserve"> the installation</w:t>
       </w:r>
       <w:r>
         <w:t>.</w:t>
@@ -2387,6 +2368,7 @@
     </w:p>
     <w:p>
       <w:pPr>
+        <w:spacing w:after="200" w:line="276" w:lineRule="auto"/>
         <w:jc w:val="center"/>
       </w:pPr>
       <w:r>
@@ -2398,7 +2380,7 @@
           <wp:inline distT="0" distB="0" distL="0" distR="0">
             <wp:extent cx="5349537" cy="3852000"/>
             <wp:effectExtent l="0" t="0" r="0" b="0"/>
-            <wp:docPr id="30" name="akado_installer_panel7.png" descr="\\VBOXSVR\Projets\AKaDo\user_guide\img\akado_installer_panel7.png"/>
+            <wp:docPr id="29" name="akado_installer_panel6.png" descr="\\VBOXSVR\Projets\AKaDo\user_guide\img\akado_installer_panel6.png"/>
             <wp:cNvGraphicFramePr>
               <a:graphicFrameLocks xmlns:a="http://schemas.openxmlformats.org/drawingml/2006/main" noChangeAspect="1"/>
             </wp:cNvGraphicFramePr>
@@ -2406,7 +2388,7 @@
               <a:graphicData uri="http://schemas.openxmlformats.org/drawingml/2006/picture">
                 <pic:pic xmlns:pic="http://schemas.openxmlformats.org/drawingml/2006/picture">
                   <pic:nvPicPr>
-                    <pic:cNvPr id="0" name="akado_installer_panel7.png"/>
+                    <pic:cNvPr id="0" name="akado_installer_panel6.png"/>
                     <pic:cNvPicPr/>
                   </pic:nvPicPr>
                   <pic:blipFill>
@@ -2441,21 +2423,23 @@
         <w:spacing w:after="200" w:line="276" w:lineRule="auto"/>
       </w:pPr>
       <w:r>
-        <w:lastRenderedPageBreak/>
-        <w:t>The installation is done.</w:t>
-      </w:r>
-    </w:p>
-    <w:p>
-      <w:pPr>
-        <w:pStyle w:val="Paragraphedeliste"/>
-        <w:spacing w:after="200" w:line="276" w:lineRule="auto"/>
-        <w:jc w:val="center"/>
-      </w:pPr>
-    </w:p>
-    <w:p>
-      <w:pPr>
-        <w:pStyle w:val="Paragraphedeliste"/>
-        <w:spacing w:after="200" w:line="276" w:lineRule="auto"/>
+        <w:t>The installation</w:t>
+      </w:r>
+      <w:r>
+        <w:t xml:space="preserve"> is</w:t>
+      </w:r>
+      <w:r>
+        <w:t xml:space="preserve"> progress</w:t>
+      </w:r>
+      <w:r>
+        <w:t>ing</w:t>
+      </w:r>
+      <w:r>
+        <w:t>.</w:t>
+      </w:r>
+    </w:p>
+    <w:p>
+      <w:pPr>
         <w:jc w:val="center"/>
       </w:pPr>
       <w:r>
@@ -2467,7 +2451,7 @@
           <wp:inline distT="0" distB="0" distL="0" distR="0">
             <wp:extent cx="5349537" cy="3852000"/>
             <wp:effectExtent l="0" t="0" r="0" b="0"/>
-            <wp:docPr id="31" name="akado_installer_panel8.png" descr="\\VBOXSVR\Projets\AKaDo\user_guide\img\akado_installer_panel8.png"/>
+            <wp:docPr id="30" name="akado_installer_panel7.png" descr="\\VBOXSVR\Projets\AKaDo\user_guide\img\akado_installer_panel7.png"/>
             <wp:cNvGraphicFramePr>
               <a:graphicFrameLocks xmlns:a="http://schemas.openxmlformats.org/drawingml/2006/main" noChangeAspect="1"/>
             </wp:cNvGraphicFramePr>
@@ -2475,7 +2459,7 @@
               <a:graphicData uri="http://schemas.openxmlformats.org/drawingml/2006/picture">
                 <pic:pic xmlns:pic="http://schemas.openxmlformats.org/drawingml/2006/picture">
                   <pic:nvPicPr>
-                    <pic:cNvPr id="0" name="akado_installer_panel8.png"/>
+                    <pic:cNvPr id="0" name="akado_installer_panel7.png"/>
                     <pic:cNvPicPr/>
                   </pic:nvPicPr>
                   <pic:blipFill>
@@ -2501,339 +2485,30 @@
       </w:r>
     </w:p>
     <w:p>
-      <w:r>
-        <w:t xml:space="preserve">To uninstall AKaDo, you could click on the Uninstaller shortcut if exists in the start menu or you could run the uninstaller which is in the application directory. If you have not changed this directory, the uninstaller file should be in </w:t>
-      </w:r>
-      <w:r>
-        <w:rPr>
-          <w:rStyle w:val="lev"/>
-          <w:lang w:val="en-GB"/>
-        </w:rPr>
-        <w:t>C:\Program Files (x86)\AKaDo</w:t>
-      </w:r>
-      <w:r>
-        <w:rPr>
-          <w:rStyle w:val="lev"/>
-          <w:lang w:val="en-GB"/>
-        </w:rPr>
-        <w:t>4AVDTH</w:t>
-      </w:r>
-      <w:r>
-        <w:rPr>
-          <w:rStyle w:val="lev"/>
-          <w:lang w:val="en-GB"/>
-        </w:rPr>
-        <w:t>\Uninstaller</w:t>
-      </w:r>
-      <w:r>
-        <w:t xml:space="preserve"> on Windows and in user home </w:t>
-      </w:r>
-      <w:r>
-        <w:rPr>
-          <w:rStyle w:val="lev"/>
-          <w:lang w:val="en-GB"/>
-        </w:rPr>
-        <w:t>$HOME/</w:t>
-      </w:r>
-      <w:r>
-        <w:rPr>
-          <w:rStyle w:val="lev"/>
-          <w:lang w:val="en-GB"/>
-        </w:rPr>
-        <w:t>AKaDo</w:t>
-      </w:r>
-      <w:r>
-        <w:rPr>
-          <w:rStyle w:val="lev"/>
-          <w:lang w:val="en-GB"/>
-        </w:rPr>
-        <w:t>4AVDTH</w:t>
-      </w:r>
-      <w:r>
-        <w:rPr>
-          <w:rStyle w:val="lev"/>
-          <w:lang w:val="en-GB"/>
-        </w:rPr>
-        <w:t>/</w:t>
-      </w:r>
-      <w:r>
-        <w:rPr>
-          <w:rStyle w:val="lev"/>
-          <w:lang w:val="en-GB"/>
-        </w:rPr>
-        <w:t>Uninstaller</w:t>
-      </w:r>
-      <w:r>
-        <w:t xml:space="preserve"> on </w:t>
-      </w:r>
-      <w:r>
-        <w:t>UNIX</w:t>
-      </w:r>
-      <w:r>
-        <w:t>.</w:t>
-      </w:r>
-      <w:r>
-        <w:t xml:space="preserve"> </w:t>
-      </w:r>
-    </w:p>
-    <w:p>
-      <w:pPr>
+      <w:pPr>
+        <w:pStyle w:val="Paragraphedeliste"/>
+        <w:numPr>
+          <w:ilvl w:val="0"/>
+          <w:numId w:val="18"/>
+        </w:numPr>
         <w:spacing w:after="200" w:line="276" w:lineRule="auto"/>
-        <w:rPr>
-          <w:rFonts w:asciiTheme="majorHAnsi" w:eastAsiaTheme="majorEastAsia" w:hAnsiTheme="majorHAnsi" w:cstheme="majorBidi"/>
-          <w:caps/>
-          <w:color w:val="775F55" w:themeColor="text2"/>
-          <w:sz w:val="32"/>
-          <w:szCs w:val="32"/>
-        </w:rPr>
-      </w:pPr>
-    </w:p>
-    <w:p>
-      <w:pPr>
+      </w:pPr>
+      <w:r>
+        <w:lastRenderedPageBreak/>
+        <w:t>The installation is done.</w:t>
+      </w:r>
+    </w:p>
+    <w:p>
+      <w:pPr>
+        <w:pStyle w:val="Paragraphedeliste"/>
         <w:spacing w:after="200" w:line="276" w:lineRule="auto"/>
-        <w:rPr>
-          <w:rFonts w:asciiTheme="majorHAnsi" w:eastAsiaTheme="majorEastAsia" w:hAnsiTheme="majorHAnsi" w:cstheme="majorBidi"/>
-          <w:caps/>
-          <w:color w:val="775F55" w:themeColor="text2"/>
-          <w:sz w:val="32"/>
-          <w:szCs w:val="32"/>
-        </w:rPr>
-      </w:pPr>
-      <w:r>
-        <w:br w:type="page"/>
-      </w:r>
-    </w:p>
-    <w:p>
-      <w:pPr>
-        <w:pStyle w:val="Titre1"/>
-      </w:pPr>
-      <w:r>
-        <w:lastRenderedPageBreak/>
-        <w:t>Usage</w:t>
-      </w:r>
-    </w:p>
-    <w:p/>
-    <w:p>
-      <w:pPr>
-        <w:rPr>
-          <w:rStyle w:val="lev"/>
-          <w:lang w:val="en-GB"/>
-        </w:rPr>
-      </w:pPr>
-      <w:r>
-        <w:rPr>
-          <w:rStyle w:val="lev"/>
-          <w:lang w:val="en-GB"/>
-        </w:rPr>
-        <w:t xml:space="preserve">To launch </w:t>
-      </w:r>
-      <w:r>
-        <w:rPr>
-          <w:rStyle w:val="lev"/>
-          <w:lang w:val="en-GB"/>
-        </w:rPr>
-        <w:t>AKaDo, you could run the script which is in the application directory</w:t>
-      </w:r>
-      <w:r>
-        <w:rPr>
-          <w:rStyle w:val="lev"/>
-          <w:vertAlign w:val="superscript"/>
-          <w:lang w:val="en-GB"/>
-        </w:rPr>
-        <w:footnoteReference w:id="1"/>
-      </w:r>
-      <w:r>
-        <w:rPr>
-          <w:rStyle w:val="lev"/>
-          <w:vertAlign w:val="superscript"/>
-          <w:lang w:val="en-GB"/>
-        </w:rPr>
-        <w:t>.</w:t>
-      </w:r>
-    </w:p>
-    <w:p>
-      <w:r>
-        <w:t>When you run AKa</w:t>
-      </w:r>
-      <w:r>
-        <w:t>D</w:t>
-      </w:r>
-      <w:r>
-        <w:t xml:space="preserve">o, the interface is </w:t>
-      </w:r>
-      <w:r>
-        <w:t>showed</w:t>
-      </w:r>
-      <w:r>
-        <w:t xml:space="preserve"> (</w:t>
-      </w:r>
-      <w:r>
-        <w:t>see</w:t>
-      </w:r>
-      <w:r>
-        <w:t xml:space="preserve"> </w:t>
-      </w:r>
-      <w:r>
-        <w:fldChar w:fldCharType="begin"/>
-      </w:r>
-      <w:r>
-        <w:instrText xml:space="preserve"> REF _Ref393203300 \h </w:instrText>
-      </w:r>
-      <w:r>
-        <w:fldChar w:fldCharType="separate"/>
-      </w:r>
-      <w:r>
-        <w:t xml:space="preserve">Figure </w:t>
-      </w:r>
-      <w:r>
-        <w:rPr>
-          <w:noProof/>
-        </w:rPr>
-        <w:t>1</w:t>
-      </w:r>
-      <w:r>
-        <w:fldChar w:fldCharType="end"/>
-      </w:r>
-      <w:r>
-        <w:t xml:space="preserve">). </w:t>
-      </w:r>
-      <w:r>
-        <w:t xml:space="preserve">There are </w:t>
-      </w:r>
-      <w:r>
-        <w:t>four</w:t>
-      </w:r>
-      <w:r>
-        <w:t xml:space="preserve"> menus: File</w:t>
-      </w:r>
-      <w:r>
-        <w:t>, Option, VMS</w:t>
-      </w:r>
-      <w:r>
-        <w:t xml:space="preserve"> and Help. </w:t>
-      </w:r>
-    </w:p>
-    <w:p>
-      <w:pPr>
-        <w:pStyle w:val="Listepuces5"/>
-      </w:pPr>
-      <w:r>
-        <w:t xml:space="preserve">In the </w:t>
-      </w:r>
-      <w:r>
-        <w:t>F</w:t>
-      </w:r>
-      <w:r>
-        <w:t xml:space="preserve">ile menu, you can load an AVDTH database </w:t>
-      </w:r>
-      <w:r>
-        <w:t>or</w:t>
-      </w:r>
-      <w:r>
-        <w:t xml:space="preserve"> quit the application. </w:t>
-      </w:r>
-    </w:p>
-    <w:p>
-      <w:pPr>
-        <w:pStyle w:val="Listepuces5"/>
-      </w:pPr>
-      <w:r>
-        <w:t xml:space="preserve">In the Option menu, you can choose your language (need a </w:t>
-      </w:r>
-      <w:r>
-        <w:t>restart</w:t>
-      </w:r>
-      <w:r>
-        <w:t>)</w:t>
-      </w:r>
-      <w:r>
-        <w:t xml:space="preserve">, </w:t>
-      </w:r>
-      <w:r>
-        <w:t>you can also turn on/off all inspector</w:t>
-      </w:r>
-      <w:r>
-        <w:t>s</w:t>
-      </w:r>
-      <w:r>
-        <w:t>.</w:t>
-      </w:r>
-    </w:p>
-    <w:p>
-      <w:pPr>
-        <w:pStyle w:val="Listepuces5"/>
-      </w:pPr>
-      <w:r>
-        <w:t>In the VMS menu, you can handle the ANAPO functionalities</w:t>
-      </w:r>
-      <w:r>
-        <w:t xml:space="preserve"> (for more information see</w:t>
-      </w:r>
-      <w:r>
-        <w:t xml:space="preserve"> the section “</w:t>
-      </w:r>
-      <w:r>
-        <w:fldChar w:fldCharType="begin"/>
-      </w:r>
-      <w:r>
-        <w:instrText xml:space="preserve"> REF _Ref425427515 \h </w:instrText>
-      </w:r>
-      <w:r>
-        <w:fldChar w:fldCharType="separate"/>
-      </w:r>
-      <w:r>
-        <w:t>Anapo (OT team only)</w:t>
-      </w:r>
-      <w:r>
-        <w:fldChar w:fldCharType="end"/>
-      </w:r>
-      <w:r>
-        <w:t>”, p.</w:t>
-      </w:r>
-      <w:r>
-        <w:t xml:space="preserve"> </w:t>
-      </w:r>
-      <w:r>
-        <w:fldChar w:fldCharType="begin"/>
-      </w:r>
-      <w:r>
-        <w:instrText xml:space="preserve"> PAGEREF _Ref425427515 \h </w:instrText>
-      </w:r>
-      <w:r>
-        <w:fldChar w:fldCharType="separate"/>
-      </w:r>
-      <w:r>
-        <w:rPr>
-          <w:noProof/>
-        </w:rPr>
-        <w:t>16</w:t>
-      </w:r>
-      <w:r>
-        <w:fldChar w:fldCharType="end"/>
-      </w:r>
-      <w:r>
-        <w:t>)</w:t>
-      </w:r>
-      <w:r>
-        <w:t>.</w:t>
-      </w:r>
-    </w:p>
-    <w:p>
-      <w:pPr>
-        <w:pStyle w:val="Listepuces5"/>
-      </w:pPr>
-      <w:r>
-        <w:t xml:space="preserve">In the Help menu, you can see the </w:t>
-      </w:r>
-      <w:r>
-        <w:t>information about AKaDo</w:t>
-      </w:r>
-      <w:r>
-        <w:t>.</w:t>
-      </w:r>
-    </w:p>
-    <w:p>
-      <w:pPr>
+        <w:jc w:val="center"/>
+      </w:pPr>
+    </w:p>
+    <w:p>
+      <w:pPr>
+        <w:pStyle w:val="Paragraphedeliste"/>
+        <w:spacing w:after="200" w:line="276" w:lineRule="auto"/>
         <w:jc w:val="center"/>
       </w:pPr>
       <w:r>
@@ -2842,10 +2517,10 @@
           <w:lang w:val="fr-FR" w:eastAsia="fr-FR"/>
         </w:rPr>
         <w:drawing>
-          <wp:inline distT="0" distB="0" distL="0" distR="0" wp14:anchorId="47CC45B8" wp14:editId="029B887A">
-            <wp:extent cx="5760720" cy="3600450"/>
+          <wp:inline distT="0" distB="0" distL="0" distR="0">
+            <wp:extent cx="5349537" cy="3852000"/>
             <wp:effectExtent l="0" t="0" r="0" b="0"/>
-            <wp:docPr id="2" name="Image 2"/>
+            <wp:docPr id="31" name="akado_installer_panel8.png" descr="\\VBOXSVR\Projets\AKaDo\user_guide\img\akado_installer_panel8.png"/>
             <wp:cNvGraphicFramePr>
               <a:graphicFrameLocks xmlns:a="http://schemas.openxmlformats.org/drawingml/2006/main" noChangeAspect="1"/>
             </wp:cNvGraphicFramePr>
@@ -2853,17 +2528,11 @@
               <a:graphicData uri="http://schemas.openxmlformats.org/drawingml/2006/picture">
                 <pic:pic xmlns:pic="http://schemas.openxmlformats.org/drawingml/2006/picture">
                   <pic:nvPicPr>
-                    <pic:cNvPr id="1" name=""/>
+                    <pic:cNvPr id="0" name="akado_installer_panel8.png"/>
                     <pic:cNvPicPr/>
                   </pic:nvPicPr>
                   <pic:blipFill>
-                    <a:blip r:embed="rId29">
-                      <a:extLst>
-                        <a:ext uri="{28A0092B-C50C-407E-A947-70E740481C1C}">
-                          <a14:useLocalDpi xmlns:a14="http://schemas.microsoft.com/office/drawing/2010/main" val="0"/>
-                        </a:ext>
-                      </a:extLst>
-                    </a:blip>
+                    <a:blip r:link="rId29"/>
                     <a:stretch>
                       <a:fillRect/>
                     </a:stretch>
@@ -2871,7 +2540,7 @@
                   <pic:spPr>
                     <a:xfrm>
                       <a:off x="0" y="0"/>
-                      <a:ext cx="5760720" cy="3600450"/>
+                      <a:ext cx="5349537" cy="3852000"/>
                     </a:xfrm>
                     <a:prstGeom prst="rect">
                       <a:avLst/>
@@ -2883,139 +2552,355 @@
           </wp:inline>
         </w:drawing>
       </w:r>
-      <w:r>
-        <w:rPr>
-          <w:rFonts w:eastAsiaTheme="majorEastAsia"/>
+    </w:p>
+    <w:p>
+      <w:r>
+        <w:t xml:space="preserve">To uninstall AKaDo, you could click on the Uninstaller shortcut if exists in the start menu or you could run the uninstaller which is in the application directory. If you have not changed this directory, the uninstaller file should be in </w:t>
+      </w:r>
+      <w:r>
+        <w:rPr>
+          <w:rStyle w:val="lev"/>
+          <w:lang w:val="en-GB"/>
+        </w:rPr>
+        <w:t>C:\Program Files (x86)\AKaDo</w:t>
+      </w:r>
+      <w:r>
+        <w:rPr>
+          <w:rStyle w:val="lev"/>
+          <w:lang w:val="en-GB"/>
+        </w:rPr>
+        <w:t>4AVDTH</w:t>
+      </w:r>
+      <w:r>
+        <w:rPr>
+          <w:rStyle w:val="lev"/>
+          <w:lang w:val="en-GB"/>
+        </w:rPr>
+        <w:t>\Uninstaller</w:t>
+      </w:r>
+      <w:r>
+        <w:t xml:space="preserve"> on Windows and in user home </w:t>
+      </w:r>
+      <w:r>
+        <w:rPr>
+          <w:rStyle w:val="lev"/>
+          <w:lang w:val="en-GB"/>
+        </w:rPr>
+        <w:t>$HOME/</w:t>
+      </w:r>
+      <w:r>
+        <w:rPr>
+          <w:rStyle w:val="lev"/>
+          <w:lang w:val="en-GB"/>
+        </w:rPr>
+        <w:t>AKaDo</w:t>
+      </w:r>
+      <w:r>
+        <w:rPr>
+          <w:rStyle w:val="lev"/>
+          <w:lang w:val="en-GB"/>
+        </w:rPr>
+        <w:t>4AVDTH</w:t>
+      </w:r>
+      <w:r>
+        <w:rPr>
+          <w:rStyle w:val="lev"/>
+          <w:lang w:val="en-GB"/>
+        </w:rPr>
+        <w:t>/</w:t>
+      </w:r>
+      <w:r>
+        <w:rPr>
+          <w:rStyle w:val="lev"/>
+          <w:lang w:val="en-GB"/>
+        </w:rPr>
+        <w:t>Uninstaller</w:t>
+      </w:r>
+      <w:r>
+        <w:t xml:space="preserve"> on </w:t>
+      </w:r>
+      <w:r>
+        <w:t>UNIX</w:t>
+      </w:r>
+      <w:r>
+        <w:t>.</w:t>
+      </w:r>
+      <w:r>
+        <w:t xml:space="preserve"> </w:t>
+      </w:r>
+    </w:p>
+    <w:p>
+      <w:pPr>
+        <w:spacing w:after="200" w:line="276" w:lineRule="auto"/>
+        <w:rPr>
+          <w:rFonts w:asciiTheme="majorHAnsi" w:eastAsiaTheme="majorEastAsia" w:hAnsiTheme="majorHAnsi" w:cstheme="majorBidi"/>
+          <w:caps/>
+          <w:color w:val="775F55" w:themeColor="text2"/>
+          <w:sz w:val="32"/>
+          <w:szCs w:val="32"/>
+        </w:rPr>
+      </w:pPr>
+    </w:p>
+    <w:p>
+      <w:pPr>
+        <w:spacing w:after="200" w:line="276" w:lineRule="auto"/>
+        <w:rPr>
+          <w:rFonts w:asciiTheme="majorHAnsi" w:eastAsiaTheme="majorEastAsia" w:hAnsiTheme="majorHAnsi" w:cstheme="majorBidi"/>
+          <w:caps/>
+          <w:color w:val="775F55" w:themeColor="text2"/>
+          <w:sz w:val="32"/>
+          <w:szCs w:val="32"/>
+        </w:rPr>
+      </w:pPr>
+      <w:r>
+        <w:br w:type="page"/>
+      </w:r>
+    </w:p>
+    <w:p>
+      <w:pPr>
+        <w:pStyle w:val="Titre1"/>
+      </w:pPr>
+      <w:bookmarkStart w:id="8" w:name="_Toc439163579"/>
+      <w:r>
+        <w:lastRenderedPageBreak/>
+        <w:t>Usage</w:t>
+      </w:r>
+      <w:bookmarkEnd w:id="8"/>
+    </w:p>
+    <w:p/>
+    <w:p>
+      <w:pPr>
+        <w:rPr>
+          <w:rStyle w:val="lev"/>
+          <w:lang w:val="en-GB"/>
+        </w:rPr>
+      </w:pPr>
+      <w:r>
+        <w:rPr>
+          <w:rStyle w:val="lev"/>
+          <w:lang w:val="en-GB"/>
+        </w:rPr>
+        <w:t xml:space="preserve">To launch </w:t>
+      </w:r>
+      <w:r>
+        <w:rPr>
+          <w:rStyle w:val="lev"/>
+          <w:lang w:val="en-GB"/>
+        </w:rPr>
+        <w:t>AKaDo, you could run the script which is in the application directory</w:t>
+      </w:r>
+      <w:r>
+        <w:rPr>
+          <w:rStyle w:val="lev"/>
+          <w:vertAlign w:val="superscript"/>
+          <w:lang w:val="en-GB"/>
+        </w:rPr>
+        <w:footnoteReference w:id="1"/>
+      </w:r>
+      <w:r>
+        <w:rPr>
+          <w:rStyle w:val="lev"/>
+          <w:vertAlign w:val="superscript"/>
+          <w:lang w:val="en-GB"/>
+        </w:rPr>
+        <w:t>.</w:t>
+      </w:r>
+    </w:p>
+    <w:p>
+      <w:r>
+        <w:t>When you run AKa</w:t>
+      </w:r>
+      <w:r>
+        <w:t>D</w:t>
+      </w:r>
+      <w:r>
+        <w:t xml:space="preserve">o, the interface is </w:t>
+      </w:r>
+      <w:r>
+        <w:t>showed</w:t>
+      </w:r>
+      <w:r>
+        <w:t xml:space="preserve"> (</w:t>
+      </w:r>
+      <w:r>
+        <w:t>see</w:t>
+      </w:r>
+      <w:r>
+        <w:t xml:space="preserve"> </w:t>
+      </w:r>
+      <w:r>
+        <w:fldChar w:fldCharType="begin"/>
+      </w:r>
+      <w:r>
+        <w:instrText xml:space="preserve"> REF _Ref393203300 \h </w:instrText>
+      </w:r>
+      <w:r>
+        <w:fldChar w:fldCharType="separate"/>
+      </w:r>
+      <w:r>
+        <w:t xml:space="preserve">Figure </w:t>
+      </w:r>
+      <w:r>
+        <w:rPr>
+          <w:noProof/>
+        </w:rPr>
+        <w:t>1</w:t>
+      </w:r>
+      <w:r>
+        <w:fldChar w:fldCharType="end"/>
+      </w:r>
+      <w:r>
+        <w:t xml:space="preserve">). </w:t>
+      </w:r>
+      <w:r>
+        <w:t xml:space="preserve">There are </w:t>
+      </w:r>
+      <w:r>
+        <w:t>four</w:t>
+      </w:r>
+      <w:r>
+        <w:t xml:space="preserve"> menus: File</w:t>
+      </w:r>
+      <w:r>
+        <w:t>, Option, VMS</w:t>
+      </w:r>
+      <w:r>
+        <w:t xml:space="preserve"> and Help. </w:t>
+      </w:r>
+    </w:p>
+    <w:p>
+      <w:pPr>
+        <w:pStyle w:val="Listepuces5"/>
+      </w:pPr>
+      <w:r>
+        <w:t xml:space="preserve">In the </w:t>
+      </w:r>
+      <w:r>
+        <w:t>F</w:t>
+      </w:r>
+      <w:r>
+        <w:t xml:space="preserve">ile menu, you can load an AVDTH database </w:t>
+      </w:r>
+      <w:r>
+        <w:t>or</w:t>
+      </w:r>
+      <w:r>
+        <w:t xml:space="preserve"> quit the application. </w:t>
+      </w:r>
+    </w:p>
+    <w:p>
+      <w:pPr>
+        <w:pStyle w:val="Listepuces5"/>
+      </w:pPr>
+      <w:r>
+        <w:t xml:space="preserve">In the Option menu, you can choose your language (need a </w:t>
+      </w:r>
+      <w:r>
+        <w:t>restart</w:t>
+      </w:r>
+      <w:r>
+        <w:t>)</w:t>
+      </w:r>
+      <w:r>
+        <w:t xml:space="preserve">, </w:t>
+      </w:r>
+      <w:r>
+        <w:t>you can also turn on/off all inspector</w:t>
+      </w:r>
+      <w:r>
+        <w:t>s</w:t>
+      </w:r>
+      <w:r>
+        <w:t>.</w:t>
+      </w:r>
+    </w:p>
+    <w:p>
+      <w:pPr>
+        <w:pStyle w:val="Listepuces5"/>
+      </w:pPr>
+      <w:r>
+        <w:t>In the VMS menu, you can handle the ANAPO functionalities</w:t>
+      </w:r>
+      <w:r>
+        <w:t xml:space="preserve"> (for more information see</w:t>
+      </w:r>
+      <w:r>
+        <w:t xml:space="preserve"> the section “</w:t>
+      </w:r>
+      <w:r>
+        <w:fldChar w:fldCharType="begin"/>
+      </w:r>
+      <w:r>
+        <w:instrText xml:space="preserve"> REF _Ref425427515 \h </w:instrText>
+      </w:r>
+      <w:r>
+        <w:fldChar w:fldCharType="separate"/>
+      </w:r>
+      <w:r>
+        <w:t>Anapo (OT team only)</w:t>
+      </w:r>
+      <w:r>
+        <w:fldChar w:fldCharType="end"/>
+      </w:r>
+      <w:r>
+        <w:t>”, p.</w:t>
+      </w:r>
+      <w:r>
+        <w:t xml:space="preserve"> </w:t>
+      </w:r>
+      <w:r>
+        <w:fldChar w:fldCharType="begin"/>
+      </w:r>
+      <w:r>
+        <w:instrText xml:space="preserve"> PAGEREF _Ref425427515 \h </w:instrText>
+      </w:r>
+      <w:r>
+        <w:fldChar w:fldCharType="separate"/>
+      </w:r>
+      <w:r>
+        <w:rPr>
+          <w:noProof/>
+        </w:rPr>
+        <w:t>15</w:t>
+      </w:r>
+      <w:r>
+        <w:fldChar w:fldCharType="end"/>
+      </w:r>
+      <w:r>
+        <w:t>)</w:t>
+      </w:r>
+      <w:r>
+        <w:t>.</w:t>
+      </w:r>
+    </w:p>
+    <w:p>
+      <w:pPr>
+        <w:pStyle w:val="Listepuces5"/>
+      </w:pPr>
+      <w:r>
+        <w:t xml:space="preserve">In the Help menu, you can see the </w:t>
+      </w:r>
+      <w:r>
+        <w:t>information about AKaDo</w:t>
+      </w:r>
+      <w:r>
+        <w:t>.</w:t>
+      </w:r>
+    </w:p>
+    <w:p>
+      <w:pPr>
+        <w:jc w:val="center"/>
+      </w:pPr>
+      <w:r>
+        <w:rPr>
           <w:noProof/>
           <w:lang w:val="fr-FR" w:eastAsia="fr-FR"/>
         </w:rPr>
-        <w:t xml:space="preserve"> </w:t>
-      </w:r>
-      <w:r>
-        <w:rPr>
-          <w:rFonts w:eastAsiaTheme="majorEastAsia"/>
-          <w:noProof/>
-          <w:lang w:val="fr-FR" w:eastAsia="fr-FR"/>
-        </w:rPr>
-        <w:t xml:space="preserve"> </w:t>
-      </w:r>
-    </w:p>
-    <w:p>
-      <w:pPr>
-        <w:pStyle w:val="Lgende"/>
-        <w:jc w:val="center"/>
-      </w:pPr>
-      <w:bookmarkStart w:id="7" w:name="_Ref393203300"/>
-      <w:r>
-        <w:t xml:space="preserve">Figure </w:t>
-      </w:r>
-      <w:r>
-        <w:fldChar w:fldCharType="begin"/>
-      </w:r>
-      <w:r>
-        <w:instrText xml:space="preserve"> SEQ Figure \* ARABIC </w:instrText>
-      </w:r>
-      <w:r>
-        <w:fldChar w:fldCharType="separate"/>
-      </w:r>
-      <w:r>
-        <w:rPr>
-          <w:noProof/>
-        </w:rPr>
-        <w:t>1</w:t>
-      </w:r>
-      <w:r>
-        <w:rPr>
-          <w:noProof/>
-        </w:rPr>
-        <w:fldChar w:fldCharType="end"/>
-      </w:r>
-      <w:bookmarkEnd w:id="7"/>
-    </w:p>
-    <w:p>
-      <w:r>
-        <w:t xml:space="preserve">For loading a database, you must browse yours directories </w:t>
-      </w:r>
-      <w:r>
-        <w:t>and choose a database file</w:t>
-      </w:r>
-      <w:r>
-        <w:t xml:space="preserve"> (see </w:t>
-      </w:r>
-      <w:r>
-        <w:fldChar w:fldCharType="begin"/>
-      </w:r>
-      <w:r>
-        <w:instrText xml:space="preserve"> REF _Ref393203264 \h </w:instrText>
-      </w:r>
-      <w:r>
-        <w:fldChar w:fldCharType="separate"/>
-      </w:r>
-      <w:r>
-        <w:t xml:space="preserve">Figure </w:t>
-      </w:r>
-      <w:r>
-        <w:rPr>
-          <w:noProof/>
-        </w:rPr>
-        <w:t>2</w:t>
-      </w:r>
-      <w:r>
-        <w:fldChar w:fldCharType="end"/>
-      </w:r>
-      <w:r>
-        <w:t>)</w:t>
-      </w:r>
-      <w:r>
-        <w:t>.</w:t>
-      </w:r>
-      <w:r>
-        <w:t xml:space="preserve"> You can use the shortcut keyboard </w:t>
-      </w:r>
-      <w:r>
-        <w:rPr>
-          <w:rStyle w:val="Emphaseintense"/>
-        </w:rPr>
-        <w:t>Ctrl+O</w:t>
-      </w:r>
-      <w:r>
-        <w:rPr>
-          <w:rStyle w:val="Emphaseintense"/>
-        </w:rPr>
-        <w:t xml:space="preserve"> </w:t>
-      </w:r>
-      <w:r>
-        <w:t>or</w:t>
-      </w:r>
-      <w:r>
-        <w:rPr>
-          <w:rStyle w:val="Emphaseintense"/>
-        </w:rPr>
-        <w:t xml:space="preserve"> File&gt;Open...</w:t>
-      </w:r>
-      <w:r>
-        <w:t>.</w:t>
-      </w:r>
-      <w:r>
-        <w:t xml:space="preserve"> </w:t>
-      </w:r>
-    </w:p>
-    <w:p/>
-    <w:p>
-      <w:pPr>
-        <w:jc w:val="center"/>
-      </w:pPr>
-      <w:r>
-        <w:rPr>
-          <w:noProof/>
-          <w:lang w:val="fr-FR" w:eastAsia="fr-FR"/>
-        </w:rPr>
-        <w:lastRenderedPageBreak/>
         <w:drawing>
-          <wp:inline distT="0" distB="0" distL="0" distR="0" wp14:anchorId="23CF61A0" wp14:editId="65E0FE88">
+          <wp:inline distT="0" distB="0" distL="0" distR="0" wp14:anchorId="47CC45B8" wp14:editId="029B887A">
             <wp:extent cx="5760720" cy="3600450"/>
             <wp:effectExtent l="0" t="0" r="0" b="0"/>
-            <wp:docPr id="5" name="Image 5"/>
+            <wp:docPr id="2" name="Image 2"/>
             <wp:cNvGraphicFramePr>
               <a:graphicFrameLocks xmlns:a="http://schemas.openxmlformats.org/drawingml/2006/main" noChangeAspect="1"/>
             </wp:cNvGraphicFramePr>
@@ -3055,9 +2940,179 @@
       </w:r>
       <w:r>
         <w:rPr>
+          <w:rFonts w:eastAsiaTheme="majorEastAsia"/>
+          <w:noProof/>
+          <w:lang w:val="en-US" w:eastAsia="fr-FR"/>
+        </w:rPr>
+        <w:t xml:space="preserve"> </w:t>
+      </w:r>
+      <w:r>
+        <w:rPr>
+          <w:rFonts w:eastAsiaTheme="majorEastAsia"/>
+          <w:noProof/>
+          <w:lang w:val="en-US" w:eastAsia="fr-FR"/>
+        </w:rPr>
+        <w:t xml:space="preserve"> </w:t>
+      </w:r>
+    </w:p>
+    <w:p>
+      <w:pPr>
+        <w:pStyle w:val="Lgende"/>
+        <w:jc w:val="center"/>
+      </w:pPr>
+      <w:bookmarkStart w:id="9" w:name="_Ref393203300"/>
+      <w:r>
+        <w:t xml:space="preserve">Figure </w:t>
+      </w:r>
+      <w:r>
+        <w:fldChar w:fldCharType="begin"/>
+      </w:r>
+      <w:r>
+        <w:instrText xml:space="preserve"> SEQ Figure \* ARABIC </w:instrText>
+      </w:r>
+      <w:r>
+        <w:fldChar w:fldCharType="separate"/>
+      </w:r>
+      <w:r>
+        <w:rPr>
+          <w:noProof/>
+        </w:rPr>
+        <w:t>1</w:t>
+      </w:r>
+      <w:r>
+        <w:rPr>
+          <w:noProof/>
+        </w:rPr>
+        <w:fldChar w:fldCharType="end"/>
+      </w:r>
+      <w:bookmarkEnd w:id="9"/>
+    </w:p>
+    <w:p>
+      <w:r>
+        <w:t xml:space="preserve">For loading a database, you must browse yours directories </w:t>
+      </w:r>
+      <w:r>
+        <w:t>and choose a database file</w:t>
+      </w:r>
+      <w:r>
+        <w:t xml:space="preserve"> (see </w:t>
+      </w:r>
+      <w:r>
+        <w:fldChar w:fldCharType="begin"/>
+      </w:r>
+      <w:r>
+        <w:instrText xml:space="preserve"> REF _Ref393203264 \h </w:instrText>
+      </w:r>
+      <w:r>
+        <w:fldChar w:fldCharType="separate"/>
+      </w:r>
+      <w:r>
+        <w:t xml:space="preserve">Figure </w:t>
+      </w:r>
+      <w:r>
+        <w:rPr>
+          <w:noProof/>
+        </w:rPr>
+        <w:t>2</w:t>
+      </w:r>
+      <w:r>
+        <w:fldChar w:fldCharType="end"/>
+      </w:r>
+      <w:r>
+        <w:t>)</w:t>
+      </w:r>
+      <w:r>
+        <w:t>.</w:t>
+      </w:r>
+      <w:r>
+        <w:t xml:space="preserve"> You can use the shortcut keyboard </w:t>
+      </w:r>
+      <w:r>
+        <w:rPr>
+          <w:rStyle w:val="Emphaseintense"/>
+        </w:rPr>
+        <w:t>Ctrl+O</w:t>
+      </w:r>
+      <w:r>
+        <w:rPr>
+          <w:rStyle w:val="Emphaseintense"/>
+        </w:rPr>
+        <w:t xml:space="preserve"> </w:t>
+      </w:r>
+      <w:r>
+        <w:t>or</w:t>
+      </w:r>
+      <w:r>
+        <w:rPr>
+          <w:rStyle w:val="Emphaseintense"/>
+        </w:rPr>
+        <w:t xml:space="preserve"> File&gt;Open...</w:t>
+      </w:r>
+      <w:r>
+        <w:t>.</w:t>
+      </w:r>
+      <w:r>
+        <w:t xml:space="preserve"> </w:t>
+      </w:r>
+    </w:p>
+    <w:p/>
+    <w:p>
+      <w:pPr>
+        <w:jc w:val="center"/>
+      </w:pPr>
+      <w:r>
+        <w:rPr>
           <w:noProof/>
           <w:lang w:val="fr-FR" w:eastAsia="fr-FR"/>
         </w:rPr>
+        <w:lastRenderedPageBreak/>
+        <w:drawing>
+          <wp:inline distT="0" distB="0" distL="0" distR="0" wp14:anchorId="23CF61A0" wp14:editId="65E0FE88">
+            <wp:extent cx="5760720" cy="3600450"/>
+            <wp:effectExtent l="0" t="0" r="0" b="0"/>
+            <wp:docPr id="5" name="Image 5"/>
+            <wp:cNvGraphicFramePr>
+              <a:graphicFrameLocks xmlns:a="http://schemas.openxmlformats.org/drawingml/2006/main" noChangeAspect="1"/>
+            </wp:cNvGraphicFramePr>
+            <a:graphic xmlns:a="http://schemas.openxmlformats.org/drawingml/2006/main">
+              <a:graphicData uri="http://schemas.openxmlformats.org/drawingml/2006/picture">
+                <pic:pic xmlns:pic="http://schemas.openxmlformats.org/drawingml/2006/picture">
+                  <pic:nvPicPr>
+                    <pic:cNvPr id="1" name=""/>
+                    <pic:cNvPicPr/>
+                  </pic:nvPicPr>
+                  <pic:blipFill>
+                    <a:blip r:embed="rId31">
+                      <a:extLst>
+                        <a:ext uri="{28A0092B-C50C-407E-A947-70E740481C1C}">
+                          <a14:useLocalDpi xmlns:a14="http://schemas.microsoft.com/office/drawing/2010/main" val="0"/>
+                        </a:ext>
+                      </a:extLst>
+                    </a:blip>
+                    <a:stretch>
+                      <a:fillRect/>
+                    </a:stretch>
+                  </pic:blipFill>
+                  <pic:spPr>
+                    <a:xfrm>
+                      <a:off x="0" y="0"/>
+                      <a:ext cx="5760720" cy="3600450"/>
+                    </a:xfrm>
+                    <a:prstGeom prst="rect">
+                      <a:avLst/>
+                    </a:prstGeom>
+                  </pic:spPr>
+                </pic:pic>
+              </a:graphicData>
+            </a:graphic>
+          </wp:inline>
+        </w:drawing>
+      </w:r>
+      <w:r>
+        <w:rPr>
+          <w:noProof/>
+          <w:lang w:val="en-US" w:eastAsia="fr-FR"/>
+        </w:rPr>
         <w:t xml:space="preserve"> </w:t>
       </w:r>
     </w:p>
@@ -3066,7 +3121,7 @@
         <w:pStyle w:val="Lgende"/>
         <w:jc w:val="center"/>
       </w:pPr>
-      <w:bookmarkStart w:id="8" w:name="_Ref393203264"/>
+      <w:bookmarkStart w:id="10" w:name="_Ref393203264"/>
       <w:r>
         <w:t xml:space="preserve">Figure </w:t>
       </w:r>
@@ -3091,7 +3146,7 @@
         </w:rPr>
         <w:fldChar w:fldCharType="end"/>
       </w:r>
-      <w:bookmarkEnd w:id="8"/>
+      <w:bookmarkEnd w:id="10"/>
     </w:p>
     <w:p>
       <w:r>
@@ -3248,7 +3303,7 @@
                     <pic:cNvPicPr/>
                   </pic:nvPicPr>
                   <pic:blipFill>
-                    <a:blip r:embed="rId31">
+                    <a:blip r:embed="rId32">
                       <a:extLst>
                         <a:ext uri="{28A0092B-C50C-407E-A947-70E740481C1C}">
                           <a14:useLocalDpi xmlns:a14="http://schemas.microsoft.com/office/drawing/2010/main" val="0"/>
@@ -3287,7 +3342,7 @@
         <w:pStyle w:val="Lgende"/>
         <w:jc w:val="center"/>
       </w:pPr>
-      <w:bookmarkStart w:id="9" w:name="_Ref393204629"/>
+      <w:bookmarkStart w:id="11" w:name="_Ref393204629"/>
       <w:r>
         <w:t xml:space="preserve">Figure </w:t>
       </w:r>
@@ -3312,19 +3367,25 @@
         </w:rPr>
         <w:fldChar w:fldCharType="end"/>
       </w:r>
-      <w:bookmarkEnd w:id="9"/>
+      <w:bookmarkEnd w:id="11"/>
     </w:p>
     <w:p>
       <w:pPr>
         <w:pStyle w:val="Titre2"/>
       </w:pPr>
       <w:r>
-        <w:t>Results in the spreadsheet</w:t>
-      </w:r>
-    </w:p>
-    <w:p>
-      <w:r>
-        <w:t>For each group of controls, there is a dedicated sheet</w:t>
+        <w:t xml:space="preserve">Results in the </w:t>
+      </w:r>
+      <w:r>
+        <w:t>spread sheet</w:t>
+      </w:r>
+    </w:p>
+    <w:p>
+      <w:r>
+        <w:t xml:space="preserve">For each group of controls, there is a dedicated </w:t>
+      </w:r>
+      <w:r>
+        <w:t>file</w:t>
       </w:r>
       <w:r>
         <w:t>: Trip, Activity</w:t>
@@ -3366,6 +3427,7 @@
         <w:fldChar w:fldCharType="separate"/>
       </w:r>
       <w:r>
+        <w:tab/>
         <w:t xml:space="preserve">Figure </w:t>
       </w:r>
       <w:r>
@@ -3381,136 +3443,7 @@
         <w:t>).</w:t>
       </w:r>
       <w:r>
-        <w:t xml:space="preserve"> You could add conditional formatting directly in the template which is in the configuration directory: </w:t>
-      </w:r>
-      <w:r>
-        <w:rPr>
-          <w:rStyle w:val="lev"/>
-        </w:rPr>
-        <w:t>$HOME/appconfig/akado/akado_avdth_result_model.xlsx</w:t>
-      </w:r>
-      <w:r>
-        <w:rPr>
-          <w:rStyle w:val="lev"/>
-        </w:rPr>
         <w:t xml:space="preserve"> </w:t>
-      </w:r>
-      <w:r>
-        <w:t>on UNIX and</w:t>
-      </w:r>
-      <w:r>
-        <w:rPr>
-          <w:rStyle w:val="lev"/>
-        </w:rPr>
-        <w:t xml:space="preserve"> </w:t>
-      </w:r>
-      <w:r>
-        <w:rPr>
-          <w:rStyle w:val="lev"/>
-        </w:rPr>
-        <w:t>C</w:t>
-      </w:r>
-      <w:r>
-        <w:rPr>
-          <w:rStyle w:val="lev"/>
-        </w:rPr>
-        <w:t>:\Users\</w:t>
-      </w:r>
-      <w:r>
-        <w:rPr>
-          <w:rStyle w:val="lev"/>
-        </w:rPr>
-        <w:t>USERNAME\</w:t>
-      </w:r>
-      <w:r>
-        <w:rPr>
-          <w:rStyle w:val="lev"/>
-        </w:rPr>
-        <w:t>appconfig\akado\</w:t>
-      </w:r>
-      <w:r>
-        <w:rPr>
-          <w:rStyle w:val="lev"/>
-        </w:rPr>
-        <w:t>akado_avdth_result_model.xlsx</w:t>
-      </w:r>
-      <w:r>
-        <w:t>.</w:t>
-      </w:r>
-      <w:r>
-        <w:t xml:space="preserve"> </w:t>
-      </w:r>
-      <w:r>
-        <w:rPr>
-          <w:rStyle w:val="hps"/>
-        </w:rPr>
-        <w:t>You must</w:t>
-      </w:r>
-      <w:r>
-        <w:t xml:space="preserve"> </w:t>
-      </w:r>
-      <w:r>
-        <w:rPr>
-          <w:rStyle w:val="hps"/>
-        </w:rPr>
-        <w:t>send the file to</w:t>
-      </w:r>
-      <w:r>
-        <w:t xml:space="preserve"> </w:t>
-      </w:r>
-      <w:r>
-        <w:rPr>
-          <w:rStyle w:val="hps"/>
-        </w:rPr>
-        <w:t>the development team</w:t>
-      </w:r>
-      <w:r>
-        <w:t xml:space="preserve"> </w:t>
-      </w:r>
-      <w:r>
-        <w:rPr>
-          <w:rStyle w:val="hps"/>
-        </w:rPr>
-        <w:t>in order to</w:t>
-      </w:r>
-      <w:r>
-        <w:t xml:space="preserve"> </w:t>
-      </w:r>
-      <w:r>
-        <w:rPr>
-          <w:rStyle w:val="hps"/>
-        </w:rPr>
-        <w:t>add</w:t>
-      </w:r>
-      <w:r>
-        <w:t xml:space="preserve"> </w:t>
-      </w:r>
-      <w:r>
-        <w:rPr>
-          <w:rStyle w:val="hps"/>
-        </w:rPr>
-        <w:t>formatting</w:t>
-      </w:r>
-      <w:r>
-        <w:t xml:space="preserve"> </w:t>
-      </w:r>
-      <w:r>
-        <w:rPr>
-          <w:rStyle w:val="hps"/>
-        </w:rPr>
-        <w:t>in the next</w:t>
-      </w:r>
-      <w:r>
-        <w:t xml:space="preserve"> </w:t>
-      </w:r>
-      <w:r>
-        <w:rPr>
-          <w:rStyle w:val="hps"/>
-        </w:rPr>
-        <w:t>version</w:t>
-      </w:r>
-      <w:r>
-        <w:t>.</w:t>
       </w:r>
     </w:p>
     <w:p>
@@ -3529,7 +3462,6 @@
           <w:szCs w:val="32"/>
           <w:lang w:val="fr-FR" w:eastAsia="fr-FR"/>
         </w:rPr>
-        <w:lastRenderedPageBreak/>
         <w:drawing>
           <wp:inline distT="0" distB="0" distL="0" distR="0" wp14:anchorId="4B8472FA" wp14:editId="333BC2D4">
             <wp:extent cx="5760000" cy="3134865"/>
@@ -3546,7 +3478,7 @@
                     <pic:cNvPicPr/>
                   </pic:nvPicPr>
                   <pic:blipFill>
-                    <a:blip r:embed="rId32" r:link="rId33"/>
+                    <a:blip r:embed="rId33" r:link="rId34"/>
                     <a:stretch>
                       <a:fillRect/>
                     </a:stretch>
@@ -3570,7 +3502,10 @@
     <w:p>
       <w:pPr>
         <w:pStyle w:val="Lgende"/>
-        <w:jc w:val="center"/>
+        <w:tabs>
+          <w:tab w:val="center" w:pos="4819"/>
+          <w:tab w:val="right" w:pos="9639"/>
+        </w:tabs>
         <w:rPr>
           <w:rFonts w:asciiTheme="majorHAnsi" w:eastAsiaTheme="majorEastAsia" w:hAnsiTheme="majorHAnsi" w:cstheme="majorBidi"/>
           <w:caps w:val="0"/>
@@ -3579,7 +3514,10 @@
           <w:szCs w:val="32"/>
         </w:rPr>
       </w:pPr>
-      <w:bookmarkStart w:id="10" w:name="_Ref393727883"/>
+      <w:bookmarkStart w:id="12" w:name="_Ref393727883"/>
+      <w:r>
+        <w:tab/>
+      </w:r>
       <w:r>
         <w:t xml:space="preserve">Figure </w:t>
       </w:r>
@@ -3604,34 +3542,24 @@
         </w:rPr>
         <w:fldChar w:fldCharType="end"/>
       </w:r>
-      <w:bookmarkEnd w:id="10"/>
-    </w:p>
-    <w:p>
-      <w:pPr>
-        <w:spacing w:after="200" w:line="276" w:lineRule="auto"/>
-        <w:jc w:val="both"/>
-        <w:rPr>
-          <w:rFonts w:asciiTheme="majorHAnsi" w:eastAsiaTheme="majorEastAsia" w:hAnsiTheme="majorHAnsi" w:cstheme="majorBidi"/>
-          <w:caps/>
-          <w:color w:val="775F55" w:themeColor="text2"/>
-          <w:sz w:val="32"/>
-          <w:szCs w:val="32"/>
-        </w:rPr>
-      </w:pPr>
-      <w:r>
-        <w:br w:type="page"/>
+      <w:bookmarkEnd w:id="12"/>
+      <w:r>
+        <w:rPr>
+          <w:noProof/>
+        </w:rPr>
+        <w:tab/>
       </w:r>
     </w:p>
     <w:p>
       <w:pPr>
         <w:pStyle w:val="Titre1"/>
       </w:pPr>
-      <w:bookmarkStart w:id="11" w:name="_Toc394052701"/>
+      <w:bookmarkStart w:id="13" w:name="_Toc439163580"/>
       <w:r>
         <w:lastRenderedPageBreak/>
         <w:t>Set of controls</w:t>
       </w:r>
-      <w:bookmarkEnd w:id="11"/>
+      <w:bookmarkEnd w:id="13"/>
     </w:p>
     <w:p>
       <w:pPr>
@@ -3645,7 +3573,7 @@
           <w:szCs w:val="28"/>
         </w:rPr>
       </w:pPr>
-      <w:bookmarkStart w:id="12" w:name="_Toc368935892"/>
+      <w:bookmarkStart w:id="14" w:name="_Toc368935892"/>
       <w:r>
         <w:rPr>
           <w:b/>
@@ -4654,7 +4582,7 @@
         <w:rPr>
           <w:rStyle w:val="hps"/>
         </w:rPr>
-        <w:t>equal to 0;</w:t>
+        <w:t>equal to 0.</w:t>
       </w:r>
     </w:p>
     <w:p>
@@ -5372,7 +5300,8 @@
       <w:pPr>
         <w:pStyle w:val="Titre1"/>
       </w:pPr>
-      <w:bookmarkStart w:id="13" w:name="_Ref425427515"/>
+      <w:bookmarkStart w:id="15" w:name="_Ref425427515"/>
+      <w:bookmarkStart w:id="16" w:name="_Toc439163581"/>
       <w:r>
         <w:lastRenderedPageBreak/>
         <w:t>Anapo</w:t>
@@ -5380,7 +5309,8 @@
       <w:r>
         <w:t xml:space="preserve"> (OT team only)</w:t>
       </w:r>
-      <w:bookmarkEnd w:id="13"/>
+      <w:bookmarkEnd w:id="15"/>
+      <w:bookmarkEnd w:id="16"/>
     </w:p>
     <w:p>
       <w:pPr>
@@ -5405,13 +5335,13 @@
       <w:pPr>
         <w:pStyle w:val="Titre1"/>
       </w:pPr>
-      <w:bookmarkStart w:id="14" w:name="_Toc394052702"/>
+      <w:bookmarkStart w:id="17" w:name="_Toc439163582"/>
       <w:r>
         <w:lastRenderedPageBreak/>
         <w:t>Acknowledgements</w:t>
       </w:r>
-      <w:bookmarkEnd w:id="12"/>
       <w:bookmarkEnd w:id="14"/>
+      <w:bookmarkEnd w:id="17"/>
       <w:r>
         <w:t xml:space="preserve"> </w:t>
       </w:r>
@@ -5534,7 +5464,7 @@
 </file>
 
 <file path=word/endnotes.xml><?xml version="1.0" encoding="utf-8"?>
-<w:endnotes xmlns:wpc="http://schemas.microsoft.com/office/word/2010/wordprocessingCanvas" xmlns:mc="http://schemas.openxmlformats.org/markup-compatibility/2006" xmlns:o="urn:schemas-microsoft-com:office:office" xmlns:r="http://schemas.openxmlformats.org/officeDocument/2006/relationships" xmlns:m="http://schemas.openxmlformats.org/officeDocument/2006/math" xmlns:v="urn:schemas-microsoft-com:vml" xmlns:wp14="http://schemas.microsoft.com/office/word/2010/wordprocessingDrawing" xmlns:wp="http://schemas.openxmlformats.org/drawingml/2006/wordprocessingDrawing" xmlns:w10="urn:schemas-microsoft-com:office:word" xmlns:w="http://schemas.openxmlformats.org/wordprocessingml/2006/main" xmlns:w14="http://schemas.microsoft.com/office/word/2010/wordml" xmlns:w15="http://schemas.microsoft.com/office/word/2012/wordml" xmlns:wpg="http://schemas.microsoft.com/office/word/2010/wordprocessingGroup" xmlns:wpi="http://schemas.microsoft.com/office/word/2010/wordprocessingInk" xmlns:wne="http://schemas.microsoft.com/office/word/2006/wordml" xmlns:wps="http://schemas.microsoft.com/office/word/2010/wordprocessingShape" mc:Ignorable="w14 w15 wp14">
+<w:endnotes xmlns:wpc="http://schemas.microsoft.com/office/word/2010/wordprocessingCanvas" xmlns:mc="http://schemas.openxmlformats.org/markup-compatibility/2006" xmlns:o="urn:schemas-microsoft-com:office:office" xmlns:r="http://schemas.openxmlformats.org/officeDocument/2006/relationships" xmlns:m="http://schemas.openxmlformats.org/officeDocument/2006/math" xmlns:v="urn:schemas-microsoft-com:vml" xmlns:wp14="http://schemas.microsoft.com/office/word/2010/wordprocessingDrawing" xmlns:wp="http://schemas.openxmlformats.org/drawingml/2006/wordprocessingDrawing" xmlns:w10="urn:schemas-microsoft-com:office:word" xmlns:w="http://schemas.openxmlformats.org/wordprocessingml/2006/main" xmlns:w14="http://schemas.microsoft.com/office/word/2010/wordml" xmlns:wpg="http://schemas.microsoft.com/office/word/2010/wordprocessingGroup" xmlns:wpi="http://schemas.microsoft.com/office/word/2010/wordprocessingInk" xmlns:wne="http://schemas.microsoft.com/office/word/2006/wordml" xmlns:wps="http://schemas.microsoft.com/office/word/2010/wordprocessingShape" mc:Ignorable="w14 wp14">
   <w:endnote w:type="separator" w:id="-1">
     <w:p>
       <w:pPr>
@@ -5559,7 +5489,7 @@
 </file>
 
 <file path=word/footer1.xml><?xml version="1.0" encoding="utf-8"?>
-<w:ftr xmlns:wpc="http://schemas.microsoft.com/office/word/2010/wordprocessingCanvas" xmlns:mc="http://schemas.openxmlformats.org/markup-compatibility/2006" xmlns:o="urn:schemas-microsoft-com:office:office" xmlns:r="http://schemas.openxmlformats.org/officeDocument/2006/relationships" xmlns:m="http://schemas.openxmlformats.org/officeDocument/2006/math" xmlns:v="urn:schemas-microsoft-com:vml" xmlns:wp14="http://schemas.microsoft.com/office/word/2010/wordprocessingDrawing" xmlns:wp="http://schemas.openxmlformats.org/drawingml/2006/wordprocessingDrawing" xmlns:w10="urn:schemas-microsoft-com:office:word" xmlns:w="http://schemas.openxmlformats.org/wordprocessingml/2006/main" xmlns:w14="http://schemas.microsoft.com/office/word/2010/wordml" xmlns:w15="http://schemas.microsoft.com/office/word/2012/wordml" xmlns:wpg="http://schemas.microsoft.com/office/word/2010/wordprocessingGroup" xmlns:wpi="http://schemas.microsoft.com/office/word/2010/wordprocessingInk" xmlns:wne="http://schemas.microsoft.com/office/word/2006/wordml" xmlns:wps="http://schemas.microsoft.com/office/word/2010/wordprocessingShape" mc:Ignorable="w14 w15 wp14">
+<w:ftr xmlns:wpc="http://schemas.microsoft.com/office/word/2010/wordprocessingCanvas" xmlns:mc="http://schemas.openxmlformats.org/markup-compatibility/2006" xmlns:o="urn:schemas-microsoft-com:office:office" xmlns:r="http://schemas.openxmlformats.org/officeDocument/2006/relationships" xmlns:m="http://schemas.openxmlformats.org/officeDocument/2006/math" xmlns:v="urn:schemas-microsoft-com:vml" xmlns:wp14="http://schemas.microsoft.com/office/word/2010/wordprocessingDrawing" xmlns:wp="http://schemas.openxmlformats.org/drawingml/2006/wordprocessingDrawing" xmlns:w10="urn:schemas-microsoft-com:office:word" xmlns:w="http://schemas.openxmlformats.org/wordprocessingml/2006/main" xmlns:w14="http://schemas.microsoft.com/office/word/2010/wordml" xmlns:wpg="http://schemas.microsoft.com/office/word/2010/wordprocessingGroup" xmlns:wpi="http://schemas.microsoft.com/office/word/2010/wordprocessingInk" xmlns:wne="http://schemas.microsoft.com/office/word/2006/wordml" xmlns:wps="http://schemas.microsoft.com/office/word/2010/wordprocessingShape" mc:Ignorable="w14 wp14">
   <w:p>
     <w:pPr>
       <w:pStyle w:val="Pieddepage"/>
@@ -5602,7 +5532,7 @@
 </file>
 
 <file path=word/footer2.xml><?xml version="1.0" encoding="utf-8"?>
-<w:ftr xmlns:wpc="http://schemas.microsoft.com/office/word/2010/wordprocessingCanvas" xmlns:mc="http://schemas.openxmlformats.org/markup-compatibility/2006" xmlns:o="urn:schemas-microsoft-com:office:office" xmlns:r="http://schemas.openxmlformats.org/officeDocument/2006/relationships" xmlns:m="http://schemas.openxmlformats.org/officeDocument/2006/math" xmlns:v="urn:schemas-microsoft-com:vml" xmlns:wp14="http://schemas.microsoft.com/office/word/2010/wordprocessingDrawing" xmlns:wp="http://schemas.openxmlformats.org/drawingml/2006/wordprocessingDrawing" xmlns:w10="urn:schemas-microsoft-com:office:word" xmlns:w="http://schemas.openxmlformats.org/wordprocessingml/2006/main" xmlns:w14="http://schemas.microsoft.com/office/word/2010/wordml" xmlns:w15="http://schemas.microsoft.com/office/word/2012/wordml" xmlns:wpg="http://schemas.microsoft.com/office/word/2010/wordprocessingGroup" xmlns:wpi="http://schemas.microsoft.com/office/word/2010/wordprocessingInk" xmlns:wne="http://schemas.microsoft.com/office/word/2006/wordml" xmlns:wps="http://schemas.microsoft.com/office/word/2010/wordprocessingShape" mc:Ignorable="w14 w15 wp14">
+<w:ftr xmlns:wpc="http://schemas.microsoft.com/office/word/2010/wordprocessingCanvas" xmlns:mc="http://schemas.openxmlformats.org/markup-compatibility/2006" xmlns:o="urn:schemas-microsoft-com:office:office" xmlns:r="http://schemas.openxmlformats.org/officeDocument/2006/relationships" xmlns:m="http://schemas.openxmlformats.org/officeDocument/2006/math" xmlns:v="urn:schemas-microsoft-com:vml" xmlns:wp14="http://schemas.microsoft.com/office/word/2010/wordprocessingDrawing" xmlns:wp="http://schemas.openxmlformats.org/drawingml/2006/wordprocessingDrawing" xmlns:w10="urn:schemas-microsoft-com:office:word" xmlns:w="http://schemas.openxmlformats.org/wordprocessingml/2006/main" xmlns:w14="http://schemas.microsoft.com/office/word/2010/wordml" xmlns:wpg="http://schemas.microsoft.com/office/word/2010/wordprocessingGroup" xmlns:wpi="http://schemas.microsoft.com/office/word/2010/wordprocessingInk" xmlns:wne="http://schemas.microsoft.com/office/word/2006/wordml" xmlns:wps="http://schemas.microsoft.com/office/word/2010/wordprocessingShape" mc:Ignorable="w14 wp14">
   <w:p>
     <w:pPr>
       <w:pStyle w:val="Pieddepage"/>
@@ -5630,7 +5560,7 @@
         <w:sz w:val="24"/>
         <w:szCs w:val="24"/>
       </w:rPr>
-      <w:t>17</w:t>
+      <w:t>5</w:t>
     </w:r>
     <w:r>
       <w:rPr>
@@ -5645,7 +5575,7 @@
 </file>
 
 <file path=word/footnotes.xml><?xml version="1.0" encoding="utf-8"?>
-<w:footnotes xmlns:wpc="http://schemas.microsoft.com/office/word/2010/wordprocessingCanvas" xmlns:mc="http://schemas.openxmlformats.org/markup-compatibility/2006" xmlns:o="urn:schemas-microsoft-com:office:office" xmlns:r="http://schemas.openxmlformats.org/officeDocument/2006/relationships" xmlns:m="http://schemas.openxmlformats.org/officeDocument/2006/math" xmlns:v="urn:schemas-microsoft-com:vml" xmlns:wp14="http://schemas.microsoft.com/office/word/2010/wordprocessingDrawing" xmlns:wp="http://schemas.openxmlformats.org/drawingml/2006/wordprocessingDrawing" xmlns:w10="urn:schemas-microsoft-com:office:word" xmlns:w="http://schemas.openxmlformats.org/wordprocessingml/2006/main" xmlns:w14="http://schemas.microsoft.com/office/word/2010/wordml" xmlns:w15="http://schemas.microsoft.com/office/word/2012/wordml" xmlns:wpg="http://schemas.microsoft.com/office/word/2010/wordprocessingGroup" xmlns:wpi="http://schemas.microsoft.com/office/word/2010/wordprocessingInk" xmlns:wne="http://schemas.microsoft.com/office/word/2006/wordml" xmlns:wps="http://schemas.microsoft.com/office/word/2010/wordprocessingShape" mc:Ignorable="w14 w15 wp14">
+<w:footnotes xmlns:wpc="http://schemas.microsoft.com/office/word/2010/wordprocessingCanvas" xmlns:mc="http://schemas.openxmlformats.org/markup-compatibility/2006" xmlns:o="urn:schemas-microsoft-com:office:office" xmlns:r="http://schemas.openxmlformats.org/officeDocument/2006/relationships" xmlns:m="http://schemas.openxmlformats.org/officeDocument/2006/math" xmlns:v="urn:schemas-microsoft-com:vml" xmlns:wp14="http://schemas.microsoft.com/office/word/2010/wordprocessingDrawing" xmlns:wp="http://schemas.openxmlformats.org/drawingml/2006/wordprocessingDrawing" xmlns:w10="urn:schemas-microsoft-com:office:word" xmlns:w="http://schemas.openxmlformats.org/wordprocessingml/2006/main" xmlns:w14="http://schemas.microsoft.com/office/word/2010/wordml" xmlns:wpg="http://schemas.microsoft.com/office/word/2010/wordprocessingGroup" xmlns:wpi="http://schemas.microsoft.com/office/word/2010/wordprocessingInk" xmlns:wne="http://schemas.microsoft.com/office/word/2006/wordml" xmlns:wps="http://schemas.microsoft.com/office/word/2010/wordprocessingShape" mc:Ignorable="w14 wp14">
   <w:footnote w:type="separator" w:id="-1">
     <w:p>
       <w:pPr>
@@ -5671,7 +5601,7 @@
       <w:pPr>
         <w:pStyle w:val="Notedebasdepage"/>
         <w:rPr>
-          <w:lang w:val="fr-FR"/>
+          <w:lang w:val="en-US"/>
         </w:rPr>
       </w:pPr>
       <w:r>
@@ -5686,6 +5616,7 @@
       <w:r>
         <w:rPr>
           <w:rStyle w:val="lev"/>
+          <w:lang w:val="en-US"/>
         </w:rPr>
         <w:t>C:\Program Files (x86)\</w:t>
       </w:r>
@@ -5706,41 +5637,33 @@
       <w:r>
         <w:rPr>
           <w:rStyle w:val="lev"/>
-        </w:rPr>
-        <w:t>\</w:t>
+          <w:lang w:val="en-US"/>
+        </w:rPr>
+        <w:t>\bin\akado.bat</w:t>
+      </w:r>
+      <w:r>
+        <w:t xml:space="preserve"> on Windows and in user home </w:t>
       </w:r>
       <w:r>
         <w:rPr>
           <w:rStyle w:val="lev"/>
-        </w:rPr>
-        <w:t>bin\akado.bat</w:t>
-      </w:r>
-      <w:r>
-        <w:t xml:space="preserve"> on Windows and in user home </w:t>
+          <w:lang w:val="en-US"/>
+        </w:rPr>
+        <w:t>$HOME/AKaDo</w:t>
       </w:r>
       <w:r>
         <w:rPr>
           <w:rStyle w:val="lev"/>
-        </w:rPr>
-        <w:t>$HOME/AKaDo</w:t>
+          <w:lang w:val="en-US"/>
+        </w:rPr>
+        <w:t>4AVDTH</w:t>
       </w:r>
       <w:r>
         <w:rPr>
           <w:rStyle w:val="lev"/>
-        </w:rPr>
-        <w:t>4AVDTH</w:t>
-      </w:r>
-      <w:r>
-        <w:rPr>
-          <w:rStyle w:val="lev"/>
-        </w:rPr>
-        <w:t>/</w:t>
-      </w:r>
-      <w:r>
-        <w:rPr>
-          <w:rStyle w:val="lev"/>
-        </w:rPr>
-        <w:t>bin/akado.sh</w:t>
+          <w:lang w:val="en-US"/>
+        </w:rPr>
+        <w:t>/bin/akado.sh</w:t>
       </w:r>
       <w:r>
         <w:t xml:space="preserve"> on UNIX</w:t>
@@ -5758,7 +5681,7 @@
       <w:pPr>
         <w:pStyle w:val="Notedebasdepage"/>
         <w:rPr>
-          <w:lang w:val="fr-FR"/>
+          <w:lang w:val="en-US"/>
         </w:rPr>
       </w:pPr>
       <w:r>
@@ -5786,7 +5709,7 @@
       <w:pPr>
         <w:pStyle w:val="Notedebasdepage"/>
         <w:rPr>
-          <w:lang w:val="fr-FR"/>
+          <w:lang w:val="en-US"/>
         </w:rPr>
       </w:pPr>
       <w:r>
@@ -5830,7 +5753,7 @@
 </file>
 
 <file path=word/header1.xml><?xml version="1.0" encoding="utf-8"?>
-<w:hdr xmlns:wpc="http://schemas.microsoft.com/office/word/2010/wordprocessingCanvas" xmlns:mc="http://schemas.openxmlformats.org/markup-compatibility/2006" xmlns:o="urn:schemas-microsoft-com:office:office" xmlns:r="http://schemas.openxmlformats.org/officeDocument/2006/relationships" xmlns:m="http://schemas.openxmlformats.org/officeDocument/2006/math" xmlns:v="urn:schemas-microsoft-com:vml" xmlns:wp14="http://schemas.microsoft.com/office/word/2010/wordprocessingDrawing" xmlns:wp="http://schemas.openxmlformats.org/drawingml/2006/wordprocessingDrawing" xmlns:w10="urn:schemas-microsoft-com:office:word" xmlns:w="http://schemas.openxmlformats.org/wordprocessingml/2006/main" xmlns:w14="http://schemas.microsoft.com/office/word/2010/wordml" xmlns:w15="http://schemas.microsoft.com/office/word/2012/wordml" xmlns:wpg="http://schemas.microsoft.com/office/word/2010/wordprocessingGroup" xmlns:wpi="http://schemas.microsoft.com/office/word/2010/wordprocessingInk" xmlns:wne="http://schemas.microsoft.com/office/word/2006/wordml" xmlns:wps="http://schemas.microsoft.com/office/word/2010/wordprocessingShape" mc:Ignorable="w14 w15 wp14">
+<w:hdr xmlns:wpc="http://schemas.microsoft.com/office/word/2010/wordprocessingCanvas" xmlns:mc="http://schemas.openxmlformats.org/markup-compatibility/2006" xmlns:o="urn:schemas-microsoft-com:office:office" xmlns:r="http://schemas.openxmlformats.org/officeDocument/2006/relationships" xmlns:m="http://schemas.openxmlformats.org/officeDocument/2006/math" xmlns:v="urn:schemas-microsoft-com:vml" xmlns:wp14="http://schemas.microsoft.com/office/word/2010/wordprocessingDrawing" xmlns:wp="http://schemas.openxmlformats.org/drawingml/2006/wordprocessingDrawing" xmlns:w10="urn:schemas-microsoft-com:office:word" xmlns:w="http://schemas.openxmlformats.org/wordprocessingml/2006/main" xmlns:w14="http://schemas.microsoft.com/office/word/2010/wordml" xmlns:wpg="http://schemas.microsoft.com/office/word/2010/wordprocessingGroup" xmlns:wpi="http://schemas.microsoft.com/office/word/2010/wordprocessingInk" xmlns:wne="http://schemas.microsoft.com/office/word/2006/wordml" xmlns:wps="http://schemas.microsoft.com/office/word/2010/wordprocessingShape" mc:Ignorable="w14 wp14">
   <w:p>
     <w:pPr>
       <w:pStyle w:val="En-ttedepagepaire"/>
@@ -5869,7 +5792,7 @@
 </file>
 
 <file path=word/header2.xml><?xml version="1.0" encoding="utf-8"?>
-<w:hdr xmlns:wpc="http://schemas.microsoft.com/office/word/2010/wordprocessingCanvas" xmlns:mc="http://schemas.openxmlformats.org/markup-compatibility/2006" xmlns:o="urn:schemas-microsoft-com:office:office" xmlns:r="http://schemas.openxmlformats.org/officeDocument/2006/relationships" xmlns:m="http://schemas.openxmlformats.org/officeDocument/2006/math" xmlns:v="urn:schemas-microsoft-com:vml" xmlns:wp14="http://schemas.microsoft.com/office/word/2010/wordprocessingDrawing" xmlns:wp="http://schemas.openxmlformats.org/drawingml/2006/wordprocessingDrawing" xmlns:w10="urn:schemas-microsoft-com:office:word" xmlns:w="http://schemas.openxmlformats.org/wordprocessingml/2006/main" xmlns:w14="http://schemas.microsoft.com/office/word/2010/wordml" xmlns:w15="http://schemas.microsoft.com/office/word/2012/wordml" xmlns:wpg="http://schemas.microsoft.com/office/word/2010/wordprocessingGroup" xmlns:wpi="http://schemas.microsoft.com/office/word/2010/wordprocessingInk" xmlns:wne="http://schemas.microsoft.com/office/word/2006/wordml" xmlns:wps="http://schemas.microsoft.com/office/word/2010/wordprocessingShape" mc:Ignorable="w14 w15 wp14">
+<w:hdr xmlns:wpc="http://schemas.microsoft.com/office/word/2010/wordprocessingCanvas" xmlns:mc="http://schemas.openxmlformats.org/markup-compatibility/2006" xmlns:o="urn:schemas-microsoft-com:office:office" xmlns:r="http://schemas.openxmlformats.org/officeDocument/2006/relationships" xmlns:m="http://schemas.openxmlformats.org/officeDocument/2006/math" xmlns:v="urn:schemas-microsoft-com:vml" xmlns:wp14="http://schemas.microsoft.com/office/word/2010/wordprocessingDrawing" xmlns:wp="http://schemas.openxmlformats.org/drawingml/2006/wordprocessingDrawing" xmlns:w10="urn:schemas-microsoft-com:office:word" xmlns:w="http://schemas.openxmlformats.org/wordprocessingml/2006/main" xmlns:w14="http://schemas.microsoft.com/office/word/2010/wordml" xmlns:wpg="http://schemas.microsoft.com/office/word/2010/wordprocessingGroup" xmlns:wpi="http://schemas.microsoft.com/office/word/2010/wordprocessingInk" xmlns:wne="http://schemas.microsoft.com/office/word/2006/wordml" xmlns:wps="http://schemas.microsoft.com/office/word/2010/wordprocessingShape" mc:Ignorable="w14 wp14">
   <w:p>
     <w:pPr>
       <w:pStyle w:val="En-ttedepageimpaire"/>
@@ -5970,8 +5893,8 @@
 </file>
 
 <file path=word/numbering.xml><?xml version="1.0" encoding="utf-8"?>
-<w:numbering xmlns:wpc="http://schemas.microsoft.com/office/word/2010/wordprocessingCanvas" xmlns:mc="http://schemas.openxmlformats.org/markup-compatibility/2006" xmlns:o="urn:schemas-microsoft-com:office:office" xmlns:r="http://schemas.openxmlformats.org/officeDocument/2006/relationships" xmlns:m="http://schemas.openxmlformats.org/officeDocument/2006/math" xmlns:v="urn:schemas-microsoft-com:vml" xmlns:wp14="http://schemas.microsoft.com/office/word/2010/wordprocessingDrawing" xmlns:wp="http://schemas.openxmlformats.org/drawingml/2006/wordprocessingDrawing" xmlns:w10="urn:schemas-microsoft-com:office:word" xmlns:w="http://schemas.openxmlformats.org/wordprocessingml/2006/main" xmlns:w14="http://schemas.microsoft.com/office/word/2010/wordml" xmlns:w15="http://schemas.microsoft.com/office/word/2012/wordml" xmlns:wpg="http://schemas.microsoft.com/office/word/2010/wordprocessingGroup" xmlns:wpi="http://schemas.microsoft.com/office/word/2010/wordprocessingInk" xmlns:wne="http://schemas.microsoft.com/office/word/2006/wordml" xmlns:wps="http://schemas.microsoft.com/office/word/2010/wordprocessingShape" mc:Ignorable="w14 w15 wp14">
-  <w:abstractNum w:abstractNumId="0" w15:restartNumberingAfterBreak="0">
+<w:numbering xmlns:wpc="http://schemas.microsoft.com/office/word/2010/wordprocessingCanvas" xmlns:mc="http://schemas.openxmlformats.org/markup-compatibility/2006" xmlns:o="urn:schemas-microsoft-com:office:office" xmlns:r="http://schemas.openxmlformats.org/officeDocument/2006/relationships" xmlns:m="http://schemas.openxmlformats.org/officeDocument/2006/math" xmlns:v="urn:schemas-microsoft-com:vml" xmlns:wp14="http://schemas.microsoft.com/office/word/2010/wordprocessingDrawing" xmlns:wp="http://schemas.openxmlformats.org/drawingml/2006/wordprocessingDrawing" xmlns:w10="urn:schemas-microsoft-com:office:word" xmlns:w="http://schemas.openxmlformats.org/wordprocessingml/2006/main" xmlns:w14="http://schemas.microsoft.com/office/word/2010/wordml" xmlns:wpg="http://schemas.microsoft.com/office/word/2010/wordprocessingGroup" xmlns:wpi="http://schemas.microsoft.com/office/word/2010/wordprocessingInk" xmlns:wne="http://schemas.microsoft.com/office/word/2006/wordml" xmlns:wps="http://schemas.microsoft.com/office/word/2010/wordprocessingShape" mc:Ignorable="w14 wp14">
+  <w:abstractNum w:abstractNumId="0">
     <w:nsid w:val="FFFFFF80"/>
     <w:multiLevelType w:val="singleLevel"/>
     <w:tmpl w:val="F238E8AA"/>
@@ -5989,7 +5912,7 @@
       </w:rPr>
     </w:lvl>
   </w:abstractNum>
-  <w:abstractNum w:abstractNumId="1" w15:restartNumberingAfterBreak="0">
+  <w:abstractNum w:abstractNumId="1">
     <w:nsid w:val="FFFFFF81"/>
     <w:multiLevelType w:val="singleLevel"/>
     <w:tmpl w:val="E806DD90"/>
@@ -6007,7 +5930,7 @@
       </w:rPr>
     </w:lvl>
   </w:abstractNum>
-  <w:abstractNum w:abstractNumId="2" w15:restartNumberingAfterBreak="0">
+  <w:abstractNum w:abstractNumId="2">
     <w:nsid w:val="FFFFFF82"/>
     <w:multiLevelType w:val="singleLevel"/>
     <w:tmpl w:val="016CFCA8"/>
@@ -6025,7 +5948,7 @@
       </w:rPr>
     </w:lvl>
   </w:abstractNum>
-  <w:abstractNum w:abstractNumId="3" w15:restartNumberingAfterBreak="0">
+  <w:abstractNum w:abstractNumId="3">
     <w:nsid w:val="FFFFFF83"/>
     <w:multiLevelType w:val="singleLevel"/>
     <w:tmpl w:val="9356F1FA"/>
@@ -6043,7 +5966,7 @@
       </w:rPr>
     </w:lvl>
   </w:abstractNum>
-  <w:abstractNum w:abstractNumId="4" w15:restartNumberingAfterBreak="0">
+  <w:abstractNum w:abstractNumId="4">
     <w:nsid w:val="FFFFFF89"/>
     <w:multiLevelType w:val="singleLevel"/>
     <w:tmpl w:val="90B0502C"/>
@@ -6063,7 +5986,7 @@
       </w:rPr>
     </w:lvl>
   </w:abstractNum>
-  <w:abstractNum w:abstractNumId="5" w15:restartNumberingAfterBreak="0">
+  <w:abstractNum w:abstractNumId="5">
     <w:nsid w:val="1E6E139F"/>
     <w:multiLevelType w:val="hybridMultilevel"/>
     <w:tmpl w:val="78B8A794"/>
@@ -6149,7 +6072,7 @@
       </w:pPr>
     </w:lvl>
   </w:abstractNum>
-  <w:abstractNum w:abstractNumId="6" w15:restartNumberingAfterBreak="0">
+  <w:abstractNum w:abstractNumId="6">
     <w:nsid w:val="24F73E6C"/>
     <w:multiLevelType w:val="hybridMultilevel"/>
     <w:tmpl w:val="CCB02C72"/>
@@ -6235,7 +6158,7 @@
       </w:pPr>
     </w:lvl>
   </w:abstractNum>
-  <w:abstractNum w:abstractNumId="7" w15:restartNumberingAfterBreak="0">
+  <w:abstractNum w:abstractNumId="7">
     <w:nsid w:val="2AB17A9B"/>
     <w:multiLevelType w:val="multilevel"/>
     <w:tmpl w:val="0409001D"/>
@@ -6328,7 +6251,7 @@
       </w:pPr>
     </w:lvl>
   </w:abstractNum>
-  <w:abstractNum w:abstractNumId="8" w15:restartNumberingAfterBreak="0">
+  <w:abstractNum w:abstractNumId="8">
     <w:nsid w:val="2C880799"/>
     <w:multiLevelType w:val="hybridMultilevel"/>
     <w:tmpl w:val="B7F49C8A"/>
@@ -6442,7 +6365,7 @@
       </w:rPr>
     </w:lvl>
   </w:abstractNum>
-  <w:abstractNum w:abstractNumId="9" w15:restartNumberingAfterBreak="0">
+  <w:abstractNum w:abstractNumId="9">
     <w:nsid w:val="37AD1BEB"/>
     <w:multiLevelType w:val="hybridMultilevel"/>
     <w:tmpl w:val="68586E0C"/>
@@ -6528,7 +6451,7 @@
       </w:pPr>
     </w:lvl>
   </w:abstractNum>
-  <w:abstractNum w:abstractNumId="10" w15:restartNumberingAfterBreak="0">
+  <w:abstractNum w:abstractNumId="10">
     <w:nsid w:val="3EF4616E"/>
     <w:multiLevelType w:val="hybridMultilevel"/>
     <w:tmpl w:val="22BC0EF4"/>
@@ -6617,7 +6540,7 @@
       </w:pPr>
     </w:lvl>
   </w:abstractNum>
-  <w:abstractNum w:abstractNumId="11" w15:restartNumberingAfterBreak="0">
+  <w:abstractNum w:abstractNumId="11">
     <w:nsid w:val="552E1702"/>
     <w:multiLevelType w:val="hybridMultilevel"/>
     <w:tmpl w:val="AE9C3980"/>
@@ -6730,7 +6653,7 @@
       </w:rPr>
     </w:lvl>
   </w:abstractNum>
-  <w:abstractNum w:abstractNumId="12" w15:restartNumberingAfterBreak="0">
+  <w:abstractNum w:abstractNumId="12">
     <w:nsid w:val="5D555A16"/>
     <w:multiLevelType w:val="hybridMultilevel"/>
     <w:tmpl w:val="0F88179A"/>
@@ -6816,7 +6739,7 @@
       </w:pPr>
     </w:lvl>
   </w:abstractNum>
-  <w:abstractNum w:abstractNumId="13" w15:restartNumberingAfterBreak="0">
+  <w:abstractNum w:abstractNumId="13">
     <w:nsid w:val="5F3B2B68"/>
     <w:multiLevelType w:val="hybridMultilevel"/>
     <w:tmpl w:val="E81C20F4"/>
@@ -6929,7 +6852,7 @@
       </w:rPr>
     </w:lvl>
   </w:abstractNum>
-  <w:abstractNum w:abstractNumId="14" w15:restartNumberingAfterBreak="0">
+  <w:abstractNum w:abstractNumId="14">
     <w:nsid w:val="717433EE"/>
     <w:multiLevelType w:val="hybridMultilevel"/>
     <w:tmpl w:val="6F5C9E20"/>
@@ -7015,7 +6938,7 @@
       </w:pPr>
     </w:lvl>
   </w:abstractNum>
-  <w:abstractNum w:abstractNumId="15" w15:restartNumberingAfterBreak="0">
+  <w:abstractNum w:abstractNumId="15">
     <w:nsid w:val="77943DBE"/>
     <w:multiLevelType w:val="hybridMultilevel"/>
     <w:tmpl w:val="5EBA8624"/>
@@ -7183,7 +7106,7 @@
 </file>
 
 <file path=word/styles.xml><?xml version="1.0" encoding="utf-8"?>
-<w:styles xmlns:mc="http://schemas.openxmlformats.org/markup-compatibility/2006" xmlns:r="http://schemas.openxmlformats.org/officeDocument/2006/relationships" xmlns:w="http://schemas.openxmlformats.org/wordprocessingml/2006/main" xmlns:w14="http://schemas.microsoft.com/office/word/2010/wordml" xmlns:w15="http://schemas.microsoft.com/office/word/2012/wordml" mc:Ignorable="w14 w15">
+<w:styles xmlns:mc="http://schemas.openxmlformats.org/markup-compatibility/2006" xmlns:r="http://schemas.openxmlformats.org/officeDocument/2006/relationships" xmlns:w="http://schemas.openxmlformats.org/wordprocessingml/2006/main" xmlns:w14="http://schemas.microsoft.com/office/word/2010/wordml" mc:Ignorable="w14">
   <w:docDefaults>
     <w:rPrDefault>
       <w:rPr>
@@ -7199,378 +7122,149 @@
       </w:pPr>
     </w:pPrDefault>
   </w:docDefaults>
-  <w:latentStyles w:defLockedState="0" w:defUIPriority="99" w:defSemiHidden="0" w:defUnhideWhenUsed="0" w:defQFormat="0" w:count="371">
-    <w:lsdException w:name="Normal" w:uiPriority="0" w:qFormat="1"/>
-    <w:lsdException w:name="heading 1" w:uiPriority="9" w:qFormat="1"/>
-    <w:lsdException w:name="heading 2" w:uiPriority="9" w:qFormat="1"/>
-    <w:lsdException w:name="heading 3" w:uiPriority="9" w:qFormat="1"/>
-    <w:lsdException w:name="heading 4" w:semiHidden="1" w:uiPriority="9" w:unhideWhenUsed="1" w:qFormat="1"/>
-    <w:lsdException w:name="heading 5" w:semiHidden="1" w:uiPriority="9" w:unhideWhenUsed="1" w:qFormat="1"/>
-    <w:lsdException w:name="heading 6" w:semiHidden="1" w:uiPriority="9" w:unhideWhenUsed="1" w:qFormat="1"/>
-    <w:lsdException w:name="heading 7" w:semiHidden="1" w:uiPriority="9" w:unhideWhenUsed="1" w:qFormat="1"/>
-    <w:lsdException w:name="heading 8" w:semiHidden="1" w:uiPriority="9" w:unhideWhenUsed="1" w:qFormat="1"/>
-    <w:lsdException w:name="heading 9" w:semiHidden="1" w:uiPriority="9" w:unhideWhenUsed="1" w:qFormat="1"/>
-    <w:lsdException w:name="index 1" w:semiHidden="1" w:unhideWhenUsed="1"/>
-    <w:lsdException w:name="index 2" w:semiHidden="1" w:unhideWhenUsed="1"/>
-    <w:lsdException w:name="index 3" w:semiHidden="1" w:unhideWhenUsed="1"/>
-    <w:lsdException w:name="index 4" w:semiHidden="1" w:unhideWhenUsed="1"/>
-    <w:lsdException w:name="index 5" w:semiHidden="1" w:unhideWhenUsed="1"/>
-    <w:lsdException w:name="index 6" w:semiHidden="1" w:unhideWhenUsed="1"/>
-    <w:lsdException w:name="index 7" w:semiHidden="1" w:unhideWhenUsed="1"/>
-    <w:lsdException w:name="index 8" w:semiHidden="1" w:unhideWhenUsed="1"/>
-    <w:lsdException w:name="index 9" w:semiHidden="1" w:unhideWhenUsed="1"/>
-    <w:lsdException w:name="toc 1" w:semiHidden="1" w:uiPriority="39" w:unhideWhenUsed="1" w:qFormat="1"/>
-    <w:lsdException w:name="toc 2" w:semiHidden="1" w:uiPriority="39" w:unhideWhenUsed="1" w:qFormat="1"/>
-    <w:lsdException w:name="toc 3" w:semiHidden="1" w:uiPriority="39" w:unhideWhenUsed="1" w:qFormat="1"/>
-    <w:lsdException w:name="toc 4" w:semiHidden="1" w:unhideWhenUsed="1" w:qFormat="1"/>
-    <w:lsdException w:name="toc 5" w:semiHidden="1" w:unhideWhenUsed="1" w:qFormat="1"/>
-    <w:lsdException w:name="toc 6" w:semiHidden="1" w:unhideWhenUsed="1" w:qFormat="1"/>
-    <w:lsdException w:name="toc 7" w:semiHidden="1" w:unhideWhenUsed="1" w:qFormat="1"/>
-    <w:lsdException w:name="toc 8" w:semiHidden="1" w:unhideWhenUsed="1" w:qFormat="1"/>
-    <w:lsdException w:name="toc 9" w:semiHidden="1" w:unhideWhenUsed="1" w:qFormat="1"/>
-    <w:lsdException w:name="Normal Indent" w:semiHidden="1" w:unhideWhenUsed="1"/>
-    <w:lsdException w:name="footnote text" w:semiHidden="1" w:unhideWhenUsed="1"/>
-    <w:lsdException w:name="annotation text" w:semiHidden="1" w:unhideWhenUsed="1"/>
-    <w:lsdException w:name="header" w:semiHidden="1" w:unhideWhenUsed="1"/>
-    <w:lsdException w:name="footer" w:semiHidden="1" w:unhideWhenUsed="1"/>
-    <w:lsdException w:name="index heading" w:semiHidden="1" w:unhideWhenUsed="1"/>
-    <w:lsdException w:name="caption" w:uiPriority="35" w:qFormat="1"/>
-    <w:lsdException w:name="table of figures" w:semiHidden="1" w:unhideWhenUsed="1"/>
-    <w:lsdException w:name="envelope address" w:semiHidden="1" w:unhideWhenUsed="1"/>
-    <w:lsdException w:name="envelope return" w:semiHidden="1" w:unhideWhenUsed="1"/>
-    <w:lsdException w:name="footnote reference" w:semiHidden="1" w:unhideWhenUsed="1"/>
-    <w:lsdException w:name="annotation reference" w:semiHidden="1" w:unhideWhenUsed="1"/>
-    <w:lsdException w:name="line number" w:semiHidden="1" w:unhideWhenUsed="1"/>
-    <w:lsdException w:name="page number" w:semiHidden="1" w:unhideWhenUsed="1"/>
-    <w:lsdException w:name="endnote reference" w:semiHidden="1" w:unhideWhenUsed="1"/>
-    <w:lsdException w:name="endnote text" w:semiHidden="1" w:unhideWhenUsed="1"/>
-    <w:lsdException w:name="table of authorities" w:semiHidden="1" w:unhideWhenUsed="1"/>
-    <w:lsdException w:name="macro" w:semiHidden="1" w:unhideWhenUsed="1"/>
-    <w:lsdException w:name="toa heading" w:semiHidden="1" w:unhideWhenUsed="1"/>
-    <w:lsdException w:name="List" w:semiHidden="1" w:unhideWhenUsed="1"/>
-    <w:lsdException w:name="List Bullet" w:semiHidden="1" w:uiPriority="36" w:unhideWhenUsed="1" w:qFormat="1"/>
-    <w:lsdException w:name="List Number" w:semiHidden="1" w:unhideWhenUsed="1"/>
-    <w:lsdException w:name="List 2" w:semiHidden="1" w:unhideWhenUsed="1"/>
-    <w:lsdException w:name="List 3" w:semiHidden="1" w:unhideWhenUsed="1"/>
-    <w:lsdException w:name="List 4" w:semiHidden="1" w:unhideWhenUsed="1"/>
-    <w:lsdException w:name="List 5" w:semiHidden="1" w:unhideWhenUsed="1"/>
-    <w:lsdException w:name="List Bullet 2" w:semiHidden="1" w:uiPriority="36" w:unhideWhenUsed="1" w:qFormat="1"/>
-    <w:lsdException w:name="List Bullet 3" w:semiHidden="1" w:uiPriority="36" w:unhideWhenUsed="1" w:qFormat="1"/>
-    <w:lsdException w:name="List Bullet 4" w:semiHidden="1" w:uiPriority="36" w:unhideWhenUsed="1" w:qFormat="1"/>
-    <w:lsdException w:name="List Bullet 5" w:semiHidden="1" w:uiPriority="36" w:unhideWhenUsed="1" w:qFormat="1"/>
-    <w:lsdException w:name="List Number 2" w:semiHidden="1" w:unhideWhenUsed="1"/>
-    <w:lsdException w:name="List Number 3" w:semiHidden="1" w:unhideWhenUsed="1"/>
-    <w:lsdException w:name="List Number 4" w:semiHidden="1" w:unhideWhenUsed="1"/>
-    <w:lsdException w:name="List Number 5" w:semiHidden="1" w:unhideWhenUsed="1"/>
-    <w:lsdException w:name="Title" w:uiPriority="10" w:qFormat="1"/>
-    <w:lsdException w:name="Closing" w:semiHidden="1" w:unhideWhenUsed="1"/>
-    <w:lsdException w:name="Signature" w:semiHidden="1" w:unhideWhenUsed="1"/>
-    <w:lsdException w:name="Default Paragraph Font" w:semiHidden="1" w:uiPriority="1" w:unhideWhenUsed="1"/>
-    <w:lsdException w:name="Body Text" w:semiHidden="1" w:unhideWhenUsed="1"/>
-    <w:lsdException w:name="Body Text Indent" w:semiHidden="1" w:unhideWhenUsed="1"/>
-    <w:lsdException w:name="List Continue" w:semiHidden="1" w:unhideWhenUsed="1"/>
-    <w:lsdException w:name="List Continue 2" w:semiHidden="1" w:unhideWhenUsed="1"/>
-    <w:lsdException w:name="List Continue 3" w:semiHidden="1" w:unhideWhenUsed="1"/>
-    <w:lsdException w:name="List Continue 4" w:semiHidden="1" w:unhideWhenUsed="1"/>
-    <w:lsdException w:name="List Continue 5" w:semiHidden="1" w:unhideWhenUsed="1"/>
-    <w:lsdException w:name="Message Header" w:semiHidden="1" w:unhideWhenUsed="1"/>
-    <w:lsdException w:name="Subtitle" w:uiPriority="11" w:qFormat="1"/>
-    <w:lsdException w:name="Salutation" w:semiHidden="1" w:unhideWhenUsed="1"/>
-    <w:lsdException w:name="Date" w:semiHidden="1" w:unhideWhenUsed="1"/>
-    <w:lsdException w:name="Body Text First Indent" w:semiHidden="1" w:unhideWhenUsed="1"/>
-    <w:lsdException w:name="Body Text First Indent 2" w:semiHidden="1" w:unhideWhenUsed="1"/>
-    <w:lsdException w:name="Note Heading" w:semiHidden="1" w:unhideWhenUsed="1"/>
-    <w:lsdException w:name="Body Text 2" w:semiHidden="1" w:unhideWhenUsed="1"/>
-    <w:lsdException w:name="Body Text 3" w:semiHidden="1" w:unhideWhenUsed="1"/>
-    <w:lsdException w:name="Body Text Indent 2" w:semiHidden="1" w:unhideWhenUsed="1"/>
-    <w:lsdException w:name="Body Text Indent 3" w:semiHidden="1" w:unhideWhenUsed="1"/>
-    <w:lsdException w:name="Block Text" w:semiHidden="1" w:unhideWhenUsed="1"/>
-    <w:lsdException w:name="Hyperlink" w:semiHidden="1" w:unhideWhenUsed="1"/>
-    <w:lsdException w:name="FollowedHyperlink" w:semiHidden="1" w:unhideWhenUsed="1"/>
-    <w:lsdException w:name="Strong" w:uiPriority="22" w:qFormat="1"/>
-    <w:lsdException w:name="Emphasis" w:uiPriority="20" w:qFormat="1"/>
-    <w:lsdException w:name="Document Map" w:semiHidden="1" w:unhideWhenUsed="1"/>
-    <w:lsdException w:name="Plain Text" w:semiHidden="1" w:unhideWhenUsed="1"/>
-    <w:lsdException w:name="E-mail Signature" w:semiHidden="1" w:unhideWhenUsed="1"/>
-    <w:lsdException w:name="HTML Top of Form" w:semiHidden="1" w:unhideWhenUsed="1"/>
-    <w:lsdException w:name="HTML Bottom of Form" w:semiHidden="1" w:unhideWhenUsed="1"/>
-    <w:lsdException w:name="Normal (Web)" w:semiHidden="1" w:unhideWhenUsed="1"/>
-    <w:lsdException w:name="HTML Acronym" w:semiHidden="1" w:unhideWhenUsed="1"/>
-    <w:lsdException w:name="HTML Address" w:semiHidden="1" w:unhideWhenUsed="1"/>
-    <w:lsdException w:name="HTML Cite" w:semiHidden="1" w:unhideWhenUsed="1"/>
-    <w:lsdException w:name="HTML Code" w:semiHidden="1" w:unhideWhenUsed="1"/>
-    <w:lsdException w:name="HTML Definition" w:semiHidden="1" w:unhideWhenUsed="1"/>
-    <w:lsdException w:name="HTML Keyboard" w:semiHidden="1" w:unhideWhenUsed="1"/>
-    <w:lsdException w:name="HTML Preformatted" w:semiHidden="1" w:unhideWhenUsed="1"/>
-    <w:lsdException w:name="HTML Sample" w:semiHidden="1" w:unhideWhenUsed="1"/>
-    <w:lsdException w:name="HTML Typewriter" w:semiHidden="1" w:unhideWhenUsed="1"/>
-    <w:lsdException w:name="HTML Variable" w:semiHidden="1" w:unhideWhenUsed="1"/>
-    <w:lsdException w:name="Normal Table" w:semiHidden="1" w:unhideWhenUsed="1"/>
-    <w:lsdException w:name="annotation subject" w:semiHidden="1" w:unhideWhenUsed="1"/>
-    <w:lsdException w:name="No List" w:semiHidden="1" w:unhideWhenUsed="1"/>
-    <w:lsdException w:name="Outline List 1" w:semiHidden="1" w:unhideWhenUsed="1"/>
-    <w:lsdException w:name="Outline List 2" w:semiHidden="1" w:unhideWhenUsed="1"/>
-    <w:lsdException w:name="Outline List 3" w:semiHidden="1" w:unhideWhenUsed="1"/>
-    <w:lsdException w:name="Table Simple 1" w:semiHidden="1" w:unhideWhenUsed="1"/>
-    <w:lsdException w:name="Table Simple 2" w:semiHidden="1" w:unhideWhenUsed="1"/>
-    <w:lsdException w:name="Table Simple 3" w:semiHidden="1" w:unhideWhenUsed="1"/>
-    <w:lsdException w:name="Table Classic 1" w:semiHidden="1" w:unhideWhenUsed="1"/>
-    <w:lsdException w:name="Table Classic 2" w:semiHidden="1" w:unhideWhenUsed="1"/>
-    <w:lsdException w:name="Table Classic 3" w:semiHidden="1" w:unhideWhenUsed="1"/>
-    <w:lsdException w:name="Table Classic 4" w:semiHidden="1" w:unhideWhenUsed="1"/>
-    <w:lsdException w:name="Table Colorful 1" w:semiHidden="1" w:unhideWhenUsed="1"/>
-    <w:lsdException w:name="Table Colorful 2" w:semiHidden="1" w:unhideWhenUsed="1"/>
-    <w:lsdException w:name="Table Colorful 3" w:semiHidden="1" w:unhideWhenUsed="1"/>
-    <w:lsdException w:name="Table Columns 1" w:semiHidden="1" w:unhideWhenUsed="1"/>
-    <w:lsdException w:name="Table Columns 2" w:semiHidden="1" w:unhideWhenUsed="1"/>
-    <w:lsdException w:name="Table Columns 3" w:semiHidden="1" w:unhideWhenUsed="1"/>
-    <w:lsdException w:name="Table Columns 4" w:semiHidden="1" w:unhideWhenUsed="1"/>
-    <w:lsdException w:name="Table Columns 5" w:semiHidden="1" w:unhideWhenUsed="1"/>
-    <w:lsdException w:name="Table Grid 1" w:semiHidden="1" w:unhideWhenUsed="1"/>
-    <w:lsdException w:name="Table Grid 2" w:semiHidden="1" w:unhideWhenUsed="1"/>
-    <w:lsdException w:name="Table Grid 3" w:semiHidden="1" w:unhideWhenUsed="1"/>
-    <w:lsdException w:name="Table Grid 4" w:semiHidden="1" w:unhideWhenUsed="1"/>
-    <w:lsdException w:name="Table Grid 5" w:semiHidden="1" w:unhideWhenUsed="1"/>
-    <w:lsdException w:name="Table Grid 6" w:semiHidden="1" w:unhideWhenUsed="1"/>
-    <w:lsdException w:name="Table Grid 7" w:semiHidden="1" w:unhideWhenUsed="1"/>
-    <w:lsdException w:name="Table Grid 8" w:semiHidden="1" w:unhideWhenUsed="1"/>
-    <w:lsdException w:name="Table List 1" w:semiHidden="1" w:unhideWhenUsed="1"/>
-    <w:lsdException w:name="Table List 2" w:semiHidden="1" w:unhideWhenUsed="1"/>
-    <w:lsdException w:name="Table List 3" w:semiHidden="1" w:unhideWhenUsed="1"/>
-    <w:lsdException w:name="Table List 4" w:semiHidden="1" w:unhideWhenUsed="1"/>
-    <w:lsdException w:name="Table List 5" w:semiHidden="1" w:unhideWhenUsed="1"/>
-    <w:lsdException w:name="Table List 6" w:semiHidden="1" w:unhideWhenUsed="1"/>
-    <w:lsdException w:name="Table List 7" w:semiHidden="1" w:unhideWhenUsed="1"/>
-    <w:lsdException w:name="Table List 8" w:semiHidden="1" w:unhideWhenUsed="1"/>
-    <w:lsdException w:name="Table 3D effects 1" w:semiHidden="1" w:unhideWhenUsed="1"/>
-    <w:lsdException w:name="Table 3D effects 2" w:semiHidden="1" w:unhideWhenUsed="1"/>
-    <w:lsdException w:name="Table 3D effects 3" w:semiHidden="1" w:unhideWhenUsed="1"/>
-    <w:lsdException w:name="Table Contemporary" w:semiHidden="1" w:unhideWhenUsed="1"/>
-    <w:lsdException w:name="Table Elegant" w:semiHidden="1" w:unhideWhenUsed="1"/>
-    <w:lsdException w:name="Table Professional" w:semiHidden="1" w:unhideWhenUsed="1"/>
-    <w:lsdException w:name="Table Subtle 1" w:semiHidden="1" w:unhideWhenUsed="1"/>
-    <w:lsdException w:name="Table Subtle 2" w:semiHidden="1" w:unhideWhenUsed="1"/>
-    <w:lsdException w:name="Table Web 1" w:semiHidden="1" w:unhideWhenUsed="1"/>
-    <w:lsdException w:name="Table Web 2" w:semiHidden="1" w:unhideWhenUsed="1"/>
-    <w:lsdException w:name="Table Web 3" w:semiHidden="1" w:unhideWhenUsed="1"/>
-    <w:lsdException w:name="Balloon Text" w:semiHidden="1" w:unhideWhenUsed="1"/>
-    <w:lsdException w:name="Table Grid" w:uiPriority="1"/>
-    <w:lsdException w:name="Table Theme" w:semiHidden="1" w:unhideWhenUsed="1"/>
-    <w:lsdException w:name="Placeholder Text" w:semiHidden="1"/>
-    <w:lsdException w:name="No Spacing" w:qFormat="1"/>
-    <w:lsdException w:name="Light Shading" w:uiPriority="40"/>
-    <w:lsdException w:name="Light List" w:uiPriority="40"/>
-    <w:lsdException w:name="Light Grid" w:uiPriority="40"/>
-    <w:lsdException w:name="Medium Shading 1" w:uiPriority="40"/>
-    <w:lsdException w:name="Medium Shading 2" w:uiPriority="40"/>
-    <w:lsdException w:name="Medium List 1" w:uiPriority="40"/>
-    <w:lsdException w:name="Medium List 2" w:uiPriority="40"/>
-    <w:lsdException w:name="Medium Grid 1" w:uiPriority="40"/>
-    <w:lsdException w:name="Medium Grid 2" w:uiPriority="40"/>
-    <w:lsdException w:name="Medium Grid 3" w:uiPriority="40"/>
-    <w:lsdException w:name="Dark List" w:uiPriority="40"/>
-    <w:lsdException w:name="Colorful Shading" w:uiPriority="40"/>
-    <w:lsdException w:name="Colorful List" w:uiPriority="40"/>
-    <w:lsdException w:name="Colorful Grid" w:uiPriority="40"/>
-    <w:lsdException w:name="Light Shading Accent 1" w:uiPriority="41"/>
-    <w:lsdException w:name="Light List Accent 1" w:uiPriority="41"/>
-    <w:lsdException w:name="Light Grid Accent 1" w:uiPriority="41"/>
-    <w:lsdException w:name="Medium Shading 1 Accent 1" w:uiPriority="41"/>
-    <w:lsdException w:name="Medium Shading 2 Accent 1" w:uiPriority="41"/>
-    <w:lsdException w:name="Medium List 1 Accent 1" w:uiPriority="41"/>
-    <w:lsdException w:name="Revision" w:semiHidden="1"/>
-    <w:lsdException w:name="List Paragraph" w:uiPriority="34" w:qFormat="1"/>
-    <w:lsdException w:name="Quote" w:uiPriority="29" w:qFormat="1"/>
-    <w:lsdException w:name="Intense Quote" w:uiPriority="30" w:qFormat="1"/>
-    <w:lsdException w:name="Medium List 2 Accent 1" w:uiPriority="41"/>
-    <w:lsdException w:name="Medium Grid 1 Accent 1" w:uiPriority="41"/>
-    <w:lsdException w:name="Medium Grid 2 Accent 1" w:uiPriority="41"/>
-    <w:lsdException w:name="Medium Grid 3 Accent 1" w:uiPriority="41"/>
-    <w:lsdException w:name="Dark List Accent 1" w:uiPriority="41"/>
-    <w:lsdException w:name="Colorful Shading Accent 1" w:uiPriority="41"/>
-    <w:lsdException w:name="Colorful List Accent 1" w:uiPriority="41"/>
-    <w:lsdException w:name="Colorful Grid Accent 1" w:uiPriority="41"/>
-    <w:lsdException w:name="Light Shading Accent 2" w:uiPriority="42"/>
-    <w:lsdException w:name="Light List Accent 2" w:uiPriority="42"/>
-    <w:lsdException w:name="Light Grid Accent 2" w:uiPriority="42"/>
-    <w:lsdException w:name="Medium Shading 1 Accent 2" w:uiPriority="42"/>
-    <w:lsdException w:name="Medium Shading 2 Accent 2" w:uiPriority="42"/>
-    <w:lsdException w:name="Medium List 1 Accent 2" w:uiPriority="42"/>
-    <w:lsdException w:name="Medium List 2 Accent 2" w:uiPriority="42"/>
-    <w:lsdException w:name="Medium Grid 1 Accent 2" w:uiPriority="42"/>
-    <w:lsdException w:name="Medium Grid 2 Accent 2" w:uiPriority="42"/>
-    <w:lsdException w:name="Medium Grid 3 Accent 2" w:uiPriority="42"/>
-    <w:lsdException w:name="Dark List Accent 2" w:uiPriority="42"/>
-    <w:lsdException w:name="Colorful Shading Accent 2" w:uiPriority="42"/>
-    <w:lsdException w:name="Colorful List Accent 2" w:uiPriority="42"/>
-    <w:lsdException w:name="Colorful Grid Accent 2" w:uiPriority="42"/>
-    <w:lsdException w:name="Light Shading Accent 3" w:uiPriority="43"/>
-    <w:lsdException w:name="Light List Accent 3" w:uiPriority="43"/>
-    <w:lsdException w:name="Light Grid Accent 3" w:uiPriority="43"/>
-    <w:lsdException w:name="Medium Shading 1 Accent 3" w:uiPriority="43"/>
-    <w:lsdException w:name="Medium Shading 2 Accent 3" w:uiPriority="43"/>
-    <w:lsdException w:name="Medium List 1 Accent 3" w:uiPriority="43"/>
-    <w:lsdException w:name="Medium List 2 Accent 3" w:uiPriority="43"/>
-    <w:lsdException w:name="Medium Grid 1 Accent 3" w:uiPriority="43"/>
-    <w:lsdException w:name="Medium Grid 2 Accent 3" w:uiPriority="43"/>
-    <w:lsdException w:name="Medium Grid 3 Accent 3" w:uiPriority="43"/>
-    <w:lsdException w:name="Dark List Accent 3" w:uiPriority="43"/>
-    <w:lsdException w:name="Colorful Shading Accent 3" w:uiPriority="43"/>
-    <w:lsdException w:name="Colorful List Accent 3" w:uiPriority="43"/>
-    <w:lsdException w:name="Colorful Grid Accent 3" w:uiPriority="43"/>
-    <w:lsdException w:name="Light Shading Accent 4" w:uiPriority="44"/>
-    <w:lsdException w:name="Light List Accent 4" w:uiPriority="44"/>
-    <w:lsdException w:name="Light Grid Accent 4" w:uiPriority="44"/>
-    <w:lsdException w:name="Medium Shading 1 Accent 4" w:uiPriority="44"/>
-    <w:lsdException w:name="Medium Shading 2 Accent 4" w:uiPriority="44"/>
-    <w:lsdException w:name="Medium List 1 Accent 4" w:uiPriority="44"/>
-    <w:lsdException w:name="Medium List 2 Accent 4" w:uiPriority="44"/>
-    <w:lsdException w:name="Medium Grid 1 Accent 4" w:uiPriority="44"/>
-    <w:lsdException w:name="Medium Grid 2 Accent 4" w:uiPriority="44"/>
-    <w:lsdException w:name="Medium Grid 3 Accent 4" w:uiPriority="44"/>
-    <w:lsdException w:name="Dark List Accent 4" w:uiPriority="44"/>
-    <w:lsdException w:name="Colorful Shading Accent 4" w:uiPriority="44"/>
-    <w:lsdException w:name="Colorful List Accent 4" w:uiPriority="44"/>
-    <w:lsdException w:name="Colorful Grid Accent 4" w:uiPriority="44"/>
-    <w:lsdException w:name="Light Shading Accent 5" w:uiPriority="45"/>
-    <w:lsdException w:name="Light List Accent 5" w:uiPriority="45"/>
-    <w:lsdException w:name="Light Grid Accent 5" w:uiPriority="45"/>
-    <w:lsdException w:name="Medium Shading 1 Accent 5" w:uiPriority="45"/>
-    <w:lsdException w:name="Medium Shading 2 Accent 5" w:uiPriority="45"/>
-    <w:lsdException w:name="Medium List 1 Accent 5" w:uiPriority="45"/>
-    <w:lsdException w:name="Medium List 2 Accent 5" w:uiPriority="45"/>
-    <w:lsdException w:name="Medium Grid 1 Accent 5" w:uiPriority="45"/>
-    <w:lsdException w:name="Medium Grid 2 Accent 5" w:uiPriority="45"/>
-    <w:lsdException w:name="Medium Grid 3 Accent 5" w:uiPriority="45"/>
-    <w:lsdException w:name="Dark List Accent 5" w:uiPriority="45"/>
-    <w:lsdException w:name="Colorful Shading Accent 5" w:uiPriority="45"/>
-    <w:lsdException w:name="Colorful List Accent 5" w:uiPriority="45"/>
-    <w:lsdException w:name="Colorful Grid Accent 5" w:uiPriority="45"/>
-    <w:lsdException w:name="Light Shading Accent 6" w:uiPriority="46"/>
-    <w:lsdException w:name="Light List Accent 6" w:uiPriority="46"/>
-    <w:lsdException w:name="Light Grid Accent 6" w:uiPriority="46"/>
-    <w:lsdException w:name="Medium Shading 1 Accent 6" w:uiPriority="46"/>
-    <w:lsdException w:name="Medium Shading 2 Accent 6" w:uiPriority="46"/>
-    <w:lsdException w:name="Medium List 1 Accent 6" w:uiPriority="46"/>
-    <w:lsdException w:name="Medium List 2 Accent 6" w:uiPriority="46"/>
-    <w:lsdException w:name="Medium Grid 1 Accent 6" w:uiPriority="46"/>
-    <w:lsdException w:name="Medium Grid 2 Accent 6" w:uiPriority="46"/>
-    <w:lsdException w:name="Medium Grid 3 Accent 6" w:uiPriority="46"/>
-    <w:lsdException w:name="Dark List Accent 6" w:uiPriority="46"/>
-    <w:lsdException w:name="Colorful Shading Accent 6" w:uiPriority="46"/>
-    <w:lsdException w:name="Colorful List Accent 6" w:uiPriority="46"/>
-    <w:lsdException w:name="Colorful Grid Accent 6" w:uiPriority="46"/>
-    <w:lsdException w:name="Subtle Emphasis" w:uiPriority="19" w:qFormat="1"/>
-    <w:lsdException w:name="Intense Emphasis" w:uiPriority="21" w:qFormat="1"/>
-    <w:lsdException w:name="Subtle Reference" w:uiPriority="31" w:qFormat="1"/>
-    <w:lsdException w:name="Intense Reference" w:uiPriority="32" w:qFormat="1"/>
-    <w:lsdException w:name="Book Title" w:uiPriority="33" w:qFormat="1"/>
-    <w:lsdException w:name="Bibliography" w:semiHidden="1" w:uiPriority="37" w:unhideWhenUsed="1"/>
-    <w:lsdException w:name="TOC Heading" w:semiHidden="1" w:uiPriority="39" w:unhideWhenUsed="1" w:qFormat="1"/>
-    <w:lsdException w:name="Plain Table 1" w:uiPriority="41"/>
-    <w:lsdException w:name="Plain Table 2" w:uiPriority="42"/>
-    <w:lsdException w:name="Plain Table 3" w:uiPriority="43"/>
-    <w:lsdException w:name="Plain Table 4" w:uiPriority="44"/>
-    <w:lsdException w:name="Plain Table 5" w:uiPriority="45"/>
-    <w:lsdException w:name="Grid Table Light" w:uiPriority="40"/>
-    <w:lsdException w:name="Grid Table 1 Light" w:uiPriority="46"/>
-    <w:lsdException w:name="Grid Table 2" w:uiPriority="47"/>
-    <w:lsdException w:name="Grid Table 3" w:uiPriority="48"/>
-    <w:lsdException w:name="Grid Table 4" w:uiPriority="49"/>
-    <w:lsdException w:name="Grid Table 5 Dark" w:uiPriority="50"/>
-    <w:lsdException w:name="Grid Table 6 Colorful" w:uiPriority="51"/>
-    <w:lsdException w:name="Grid Table 7 Colorful" w:uiPriority="52"/>
-    <w:lsdException w:name="Grid Table 1 Light Accent 1" w:uiPriority="46"/>
-    <w:lsdException w:name="Grid Table 2 Accent 1" w:uiPriority="47"/>
-    <w:lsdException w:name="Grid Table 3 Accent 1" w:uiPriority="48"/>
-    <w:lsdException w:name="Grid Table 4 Accent 1" w:uiPriority="49"/>
-    <w:lsdException w:name="Grid Table 5 Dark Accent 1" w:uiPriority="50"/>
-    <w:lsdException w:name="Grid Table 6 Colorful Accent 1" w:uiPriority="51"/>
-    <w:lsdException w:name="Grid Table 7 Colorful Accent 1" w:uiPriority="52"/>
-    <w:lsdException w:name="Grid Table 1 Light Accent 2" w:uiPriority="46"/>
-    <w:lsdException w:name="Grid Table 2 Accent 2" w:uiPriority="47"/>
-    <w:lsdException w:name="Grid Table 3 Accent 2" w:uiPriority="48"/>
-    <w:lsdException w:name="Grid Table 4 Accent 2" w:uiPriority="49"/>
-    <w:lsdException w:name="Grid Table 5 Dark Accent 2" w:uiPriority="50"/>
-    <w:lsdException w:name="Grid Table 6 Colorful Accent 2" w:uiPriority="51"/>
-    <w:lsdException w:name="Grid Table 7 Colorful Accent 2" w:uiPriority="52"/>
-    <w:lsdException w:name="Grid Table 1 Light Accent 3" w:uiPriority="46"/>
-    <w:lsdException w:name="Grid Table 2 Accent 3" w:uiPriority="47"/>
-    <w:lsdException w:name="Grid Table 3 Accent 3" w:uiPriority="48"/>
-    <w:lsdException w:name="Grid Table 4 Accent 3" w:uiPriority="49"/>
-    <w:lsdException w:name="Grid Table 5 Dark Accent 3" w:uiPriority="50"/>
-    <w:lsdException w:name="Grid Table 6 Colorful Accent 3" w:uiPriority="51"/>
-    <w:lsdException w:name="Grid Table 7 Colorful Accent 3" w:uiPriority="52"/>
-    <w:lsdException w:name="Grid Table 1 Light Accent 4" w:uiPriority="46"/>
-    <w:lsdException w:name="Grid Table 2 Accent 4" w:uiPriority="47"/>
-    <w:lsdException w:name="Grid Table 3 Accent 4" w:uiPriority="48"/>
-    <w:lsdException w:name="Grid Table 4 Accent 4" w:uiPriority="49"/>
-    <w:lsdException w:name="Grid Table 5 Dark Accent 4" w:uiPriority="50"/>
-    <w:lsdException w:name="Grid Table 6 Colorful Accent 4" w:uiPriority="51"/>
-    <w:lsdException w:name="Grid Table 7 Colorful Accent 4" w:uiPriority="52"/>
-    <w:lsdException w:name="Grid Table 1 Light Accent 5" w:uiPriority="46"/>
-    <w:lsdException w:name="Grid Table 2 Accent 5" w:uiPriority="47"/>
-    <w:lsdException w:name="Grid Table 3 Accent 5" w:uiPriority="48"/>
-    <w:lsdException w:name="Grid Table 4 Accent 5" w:uiPriority="49"/>
-    <w:lsdException w:name="Grid Table 5 Dark Accent 5" w:uiPriority="50"/>
-    <w:lsdException w:name="Grid Table 6 Colorful Accent 5" w:uiPriority="51"/>
-    <w:lsdException w:name="Grid Table 7 Colorful Accent 5" w:uiPriority="52"/>
-    <w:lsdException w:name="Grid Table 1 Light Accent 6" w:uiPriority="46"/>
-    <w:lsdException w:name="Grid Table 2 Accent 6" w:uiPriority="47"/>
-    <w:lsdException w:name="Grid Table 3 Accent 6" w:uiPriority="48"/>
-    <w:lsdException w:name="Grid Table 4 Accent 6" w:uiPriority="49"/>
-    <w:lsdException w:name="Grid Table 5 Dark Accent 6" w:uiPriority="50"/>
-    <w:lsdException w:name="Grid Table 6 Colorful Accent 6" w:uiPriority="51"/>
-    <w:lsdException w:name="Grid Table 7 Colorful Accent 6" w:uiPriority="52"/>
-    <w:lsdException w:name="List Table 1 Light" w:uiPriority="46"/>
-    <w:lsdException w:name="List Table 2" w:uiPriority="47"/>
-    <w:lsdException w:name="List Table 3" w:uiPriority="48"/>
-    <w:lsdException w:name="List Table 4" w:uiPriority="49"/>
-    <w:lsdException w:name="List Table 5 Dark" w:uiPriority="50"/>
-    <w:lsdException w:name="List Table 6 Colorful" w:uiPriority="51"/>
-    <w:lsdException w:name="List Table 7 Colorful" w:uiPriority="52"/>
-    <w:lsdException w:name="List Table 1 Light Accent 1" w:uiPriority="46"/>
-    <w:lsdException w:name="List Table 2 Accent 1" w:uiPriority="47"/>
-    <w:lsdException w:name="List Table 3 Accent 1" w:uiPriority="48"/>
-    <w:lsdException w:name="List Table 4 Accent 1" w:uiPriority="49"/>
-    <w:lsdException w:name="List Table 5 Dark Accent 1" w:uiPriority="50"/>
-    <w:lsdException w:name="List Table 6 Colorful Accent 1" w:uiPriority="51"/>
-    <w:lsdException w:name="List Table 7 Colorful Accent 1" w:uiPriority="52"/>
-    <w:lsdException w:name="List Table 1 Light Accent 2" w:uiPriority="46"/>
-    <w:lsdException w:name="List Table 2 Accent 2" w:uiPriority="47"/>
-    <w:lsdException w:name="List Table 3 Accent 2" w:uiPriority="48"/>
-    <w:lsdException w:name="List Table 4 Accent 2" w:uiPriority="49"/>
-    <w:lsdException w:name="List Table 5 Dark Accent 2" w:uiPriority="50"/>
-    <w:lsdException w:name="List Table 6 Colorful Accent 2" w:uiPriority="51"/>
-    <w:lsdException w:name="List Table 7 Colorful Accent 2" w:uiPriority="52"/>
-    <w:lsdException w:name="List Table 1 Light Accent 3" w:uiPriority="46"/>
-    <w:lsdException w:name="List Table 2 Accent 3" w:uiPriority="47"/>
-    <w:lsdException w:name="List Table 3 Accent 3" w:uiPriority="48"/>
-    <w:lsdException w:name="List Table 4 Accent 3" w:uiPriority="49"/>
-    <w:lsdException w:name="List Table 5 Dark Accent 3" w:uiPriority="50"/>
-    <w:lsdException w:name="List Table 6 Colorful Accent 3" w:uiPriority="51"/>
-    <w:lsdException w:name="List Table 7 Colorful Accent 3" w:uiPriority="52"/>
-    <w:lsdException w:name="List Table 1 Light Accent 4" w:uiPriority="46"/>
-    <w:lsdException w:name="List Table 2 Accent 4" w:uiPriority="47"/>
-    <w:lsdException w:name="List Table 3 Accent 4" w:uiPriority="48"/>
-    <w:lsdException w:name="List Table 4 Accent 4" w:uiPriority="49"/>
-    <w:lsdException w:name="List Table 5 Dark Accent 4" w:uiPriority="50"/>
-    <w:lsdException w:name="List Table 6 Colorful Accent 4" w:uiPriority="51"/>
-    <w:lsdException w:name="List Table 7 Colorful Accent 4" w:uiPriority="52"/>
-    <w:lsdException w:name="List Table 1 Light Accent 5" w:uiPriority="46"/>
-    <w:lsdException w:name="List Table 2 Accent 5" w:uiPriority="47"/>
-    <w:lsdException w:name="List Table 3 Accent 5" w:uiPriority="48"/>
-    <w:lsdException w:name="List Table 4 Accent 5" w:uiPriority="49"/>
-    <w:lsdException w:name="List Table 5 Dark Accent 5" w:uiPriority="50"/>
-    <w:lsdException w:name="List Table 6 Colorful Accent 5" w:uiPriority="51"/>
-    <w:lsdException w:name="List Table 7 Colorful Accent 5" w:uiPriority="52"/>
-    <w:lsdException w:name="List Table 1 Light Accent 6" w:uiPriority="46"/>
-    <w:lsdException w:name="List Table 2 Accent 6" w:uiPriority="47"/>
-    <w:lsdException w:name="List Table 3 Accent 6" w:uiPriority="48"/>
-    <w:lsdException w:name="List Table 4 Accent 6" w:uiPriority="49"/>
-    <w:lsdException w:name="List Table 5 Dark Accent 6" w:uiPriority="50"/>
-    <w:lsdException w:name="List Table 6 Colorful Accent 6" w:uiPriority="51"/>
-    <w:lsdException w:name="List Table 7 Colorful Accent 6" w:uiPriority="52"/>
+  <w:latentStyles w:defLockedState="0" w:defUIPriority="99" w:defSemiHidden="1" w:defUnhideWhenUsed="1" w:defQFormat="0" w:count="267">
+    <w:lsdException w:name="Normal" w:semiHidden="0" w:uiPriority="0" w:unhideWhenUsed="0" w:qFormat="1"/>
+    <w:lsdException w:name="heading 1" w:semiHidden="0" w:uiPriority="9" w:unhideWhenUsed="0" w:qFormat="1"/>
+    <w:lsdException w:name="heading 2" w:semiHidden="0" w:uiPriority="9" w:unhideWhenUsed="0" w:qFormat="1"/>
+    <w:lsdException w:name="heading 3" w:semiHidden="0" w:uiPriority="9" w:unhideWhenUsed="0" w:qFormat="1"/>
+    <w:lsdException w:name="heading 4" w:uiPriority="9" w:qFormat="1"/>
+    <w:lsdException w:name="heading 5" w:uiPriority="9" w:qFormat="1"/>
+    <w:lsdException w:name="heading 6" w:uiPriority="9" w:qFormat="1"/>
+    <w:lsdException w:name="heading 7" w:uiPriority="9" w:qFormat="1"/>
+    <w:lsdException w:name="heading 8" w:uiPriority="9" w:qFormat="1"/>
+    <w:lsdException w:name="heading 9" w:uiPriority="9" w:qFormat="1"/>
+    <w:lsdException w:name="toc 1" w:uiPriority="39" w:qFormat="1"/>
+    <w:lsdException w:name="toc 2" w:uiPriority="39" w:qFormat="1"/>
+    <w:lsdException w:name="toc 3" w:uiPriority="39" w:qFormat="1"/>
+    <w:lsdException w:name="toc 4" w:qFormat="1"/>
+    <w:lsdException w:name="toc 5" w:qFormat="1"/>
+    <w:lsdException w:name="toc 6" w:qFormat="1"/>
+    <w:lsdException w:name="toc 7" w:qFormat="1"/>
+    <w:lsdException w:name="toc 8" w:qFormat="1"/>
+    <w:lsdException w:name="toc 9" w:qFormat="1"/>
+    <w:lsdException w:name="caption" w:semiHidden="0" w:uiPriority="35" w:unhideWhenUsed="0" w:qFormat="1"/>
+    <w:lsdException w:name="List Bullet" w:uiPriority="36" w:qFormat="1"/>
+    <w:lsdException w:name="List Bullet 2" w:uiPriority="36" w:qFormat="1"/>
+    <w:lsdException w:name="List Bullet 3" w:uiPriority="36" w:qFormat="1"/>
+    <w:lsdException w:name="List Bullet 4" w:uiPriority="36" w:qFormat="1"/>
+    <w:lsdException w:name="List Bullet 5" w:uiPriority="36" w:qFormat="1"/>
+    <w:lsdException w:name="Title" w:semiHidden="0" w:uiPriority="10" w:unhideWhenUsed="0" w:qFormat="1"/>
+    <w:lsdException w:name="Default Paragraph Font" w:uiPriority="1"/>
+    <w:lsdException w:name="Subtitle" w:semiHidden="0" w:uiPriority="11" w:unhideWhenUsed="0" w:qFormat="1"/>
+    <w:lsdException w:name="Strong" w:semiHidden="0" w:uiPriority="22" w:unhideWhenUsed="0" w:qFormat="1"/>
+    <w:lsdException w:name="Emphasis" w:semiHidden="0" w:uiPriority="20" w:unhideWhenUsed="0" w:qFormat="1"/>
+    <w:lsdException w:name="Table Grid" w:semiHidden="0" w:uiPriority="1" w:unhideWhenUsed="0"/>
+    <w:lsdException w:name="Placeholder Text" w:unhideWhenUsed="0"/>
+    <w:lsdException w:name="No Spacing" w:semiHidden="0" w:unhideWhenUsed="0" w:qFormat="1"/>
+    <w:lsdException w:name="Light Shading" w:semiHidden="0" w:uiPriority="40" w:unhideWhenUsed="0"/>
+    <w:lsdException w:name="Light List" w:semiHidden="0" w:uiPriority="40" w:unhideWhenUsed="0"/>
+    <w:lsdException w:name="Light Grid" w:semiHidden="0" w:uiPriority="40" w:unhideWhenUsed="0"/>
+    <w:lsdException w:name="Medium Shading 1" w:semiHidden="0" w:uiPriority="40" w:unhideWhenUsed="0"/>
+    <w:lsdException w:name="Medium Shading 2" w:semiHidden="0" w:uiPriority="40" w:unhideWhenUsed="0"/>
+    <w:lsdException w:name="Medium List 1" w:semiHidden="0" w:uiPriority="40" w:unhideWhenUsed="0"/>
+    <w:lsdException w:name="Medium List 2" w:semiHidden="0" w:uiPriority="40" w:unhideWhenUsed="0"/>
+    <w:lsdException w:name="Medium Grid 1" w:semiHidden="0" w:uiPriority="40" w:unhideWhenUsed="0"/>
+    <w:lsdException w:name="Medium Grid 2" w:semiHidden="0" w:uiPriority="40" w:unhideWhenUsed="0"/>
+    <w:lsdException w:name="Medium Grid 3" w:semiHidden="0" w:uiPriority="40" w:unhideWhenUsed="0"/>
+    <w:lsdException w:name="Dark List" w:semiHidden="0" w:uiPriority="40" w:unhideWhenUsed="0"/>
+    <w:lsdException w:name="Colorful Shading" w:semiHidden="0" w:uiPriority="40" w:unhideWhenUsed="0"/>
+    <w:lsdException w:name="Colorful List" w:semiHidden="0" w:uiPriority="40" w:unhideWhenUsed="0"/>
+    <w:lsdException w:name="Colorful Grid" w:semiHidden="0" w:uiPriority="40" w:unhideWhenUsed="0"/>
+    <w:lsdException w:name="Light Shading Accent 1" w:semiHidden="0" w:uiPriority="41" w:unhideWhenUsed="0"/>
+    <w:lsdException w:name="Light List Accent 1" w:semiHidden="0" w:uiPriority="41" w:unhideWhenUsed="0"/>
+    <w:lsdException w:name="Light Grid Accent 1" w:semiHidden="0" w:uiPriority="41" w:unhideWhenUsed="0"/>
+    <w:lsdException w:name="Medium Shading 1 Accent 1" w:semiHidden="0" w:uiPriority="41" w:unhideWhenUsed="0"/>
+    <w:lsdException w:name="Medium Shading 2 Accent 1" w:semiHidden="0" w:uiPriority="41" w:unhideWhenUsed="0"/>
+    <w:lsdException w:name="Medium List 1 Accent 1" w:semiHidden="0" w:uiPriority="41" w:unhideWhenUsed="0"/>
+    <w:lsdException w:name="Revision" w:unhideWhenUsed="0"/>
+    <w:lsdException w:name="List Paragraph" w:semiHidden="0" w:uiPriority="34" w:unhideWhenUsed="0" w:qFormat="1"/>
+    <w:lsdException w:name="Quote" w:semiHidden="0" w:uiPriority="29" w:unhideWhenUsed="0" w:qFormat="1"/>
+    <w:lsdException w:name="Intense Quote" w:semiHidden="0" w:uiPriority="30" w:unhideWhenUsed="0" w:qFormat="1"/>
+    <w:lsdException w:name="Medium List 2 Accent 1" w:semiHidden="0" w:uiPriority="41" w:unhideWhenUsed="0"/>
+    <w:lsdException w:name="Medium Grid 1 Accent 1" w:semiHidden="0" w:uiPriority="41" w:unhideWhenUsed="0"/>
+    <w:lsdException w:name="Medium Grid 2 Accent 1" w:semiHidden="0" w:uiPriority="41" w:unhideWhenUsed="0"/>
+    <w:lsdException w:name="Medium Grid 3 Accent 1" w:semiHidden="0" w:uiPriority="41" w:unhideWhenUsed="0"/>
+    <w:lsdException w:name="Dark List Accent 1" w:semiHidden="0" w:uiPriority="41" w:unhideWhenUsed="0"/>
+    <w:lsdException w:name="Colorful Shading Accent 1" w:semiHidden="0" w:uiPriority="41" w:unhideWhenUsed="0"/>
+    <w:lsdException w:name="Colorful List Accent 1" w:semiHidden="0" w:uiPriority="41" w:unhideWhenUsed="0"/>
+    <w:lsdException w:name="Colorful Grid Accent 1" w:semiHidden="0" w:uiPriority="41" w:unhideWhenUsed="0"/>
+    <w:lsdException w:name="Light Shading Accent 2" w:semiHidden="0" w:uiPriority="42" w:unhideWhenUsed="0"/>
+    <w:lsdException w:name="Light List Accent 2" w:semiHidden="0" w:uiPriority="42" w:unhideWhenUsed="0"/>
+    <w:lsdException w:name="Light Grid Accent 2" w:semiHidden="0" w:uiPriority="42" w:unhideWhenUsed="0"/>
+    <w:lsdException w:name="Medium Shading 1 Accent 2" w:semiHidden="0" w:uiPriority="42" w:unhideWhenUsed="0"/>
+    <w:lsdException w:name="Medium Shading 2 Accent 2" w:semiHidden="0" w:uiPriority="42" w:unhideWhenUsed="0"/>
+    <w:lsdException w:name="Medium List 1 Accent 2" w:semiHidden="0" w:uiPriority="42" w:unhideWhenUsed="0"/>
+    <w:lsdException w:name="Medium List 2 Accent 2" w:semiHidden="0" w:uiPriority="42" w:unhideWhenUsed="0"/>
+    <w:lsdException w:name="Medium Grid 1 Accent 2" w:semiHidden="0" w:uiPriority="42" w:unhideWhenUsed="0"/>
+    <w:lsdException w:name="Medium Grid 2 Accent 2" w:semiHidden="0" w:uiPriority="42" w:unhideWhenUsed="0"/>
+    <w:lsdException w:name="Medium Grid 3 Accent 2" w:semiHidden="0" w:uiPriority="42" w:unhideWhenUsed="0"/>
+    <w:lsdException w:name="Dark List Accent 2" w:semiHidden="0" w:uiPriority="42" w:unhideWhenUsed="0"/>
+    <w:lsdException w:name="Colorful Shading Accent 2" w:semiHidden="0" w:uiPriority="42" w:unhideWhenUsed="0"/>
+    <w:lsdException w:name="Colorful List Accent 2" w:semiHidden="0" w:uiPriority="42" w:unhideWhenUsed="0"/>
+    <w:lsdException w:name="Colorful Grid Accent 2" w:semiHidden="0" w:uiPriority="42" w:unhideWhenUsed="0"/>
+    <w:lsdException w:name="Light Shading Accent 3" w:semiHidden="0" w:uiPriority="43" w:unhideWhenUsed="0"/>
+    <w:lsdException w:name="Light List Accent 3" w:semiHidden="0" w:uiPriority="43" w:unhideWhenUsed="0"/>
+    <w:lsdException w:name="Light Grid Accent 3" w:semiHidden="0" w:uiPriority="43" w:unhideWhenUsed="0"/>
+    <w:lsdException w:name="Medium Shading 1 Accent 3" w:semiHidden="0" w:uiPriority="43" w:unhideWhenUsed="0"/>
+    <w:lsdException w:name="Medium Shading 2 Accent 3" w:semiHidden="0" w:uiPriority="43" w:unhideWhenUsed="0"/>
+    <w:lsdException w:name="Medium List 1 Accent 3" w:semiHidden="0" w:uiPriority="43" w:unhideWhenUsed="0"/>
+    <w:lsdException w:name="Medium List 2 Accent 3" w:semiHidden="0" w:uiPriority="43" w:unhideWhenUsed="0"/>
+    <w:lsdException w:name="Medium Grid 1 Accent 3" w:semiHidden="0" w:uiPriority="43" w:unhideWhenUsed="0"/>
+    <w:lsdException w:name="Medium Grid 2 Accent 3" w:semiHidden="0" w:uiPriority="43" w:unhideWhenUsed="0"/>
+    <w:lsdException w:name="Medium Grid 3 Accent 3" w:semiHidden="0" w:uiPriority="43" w:unhideWhenUsed="0"/>
+    <w:lsdException w:name="Dark List Accent 3" w:semiHidden="0" w:uiPriority="43" w:unhideWhenUsed="0"/>
+    <w:lsdException w:name="Colorful Shading Accent 3" w:semiHidden="0" w:uiPriority="43" w:unhideWhenUsed="0"/>
+    <w:lsdException w:name="Colorful List Accent 3" w:semiHidden="0" w:uiPriority="43" w:unhideWhenUsed="0"/>
+    <w:lsdException w:name="Colorful Grid Accent 3" w:semiHidden="0" w:uiPriority="43" w:unhideWhenUsed="0"/>
+    <w:lsdException w:name="Light Shading Accent 4" w:semiHidden="0" w:uiPriority="44" w:unhideWhenUsed="0"/>
+    <w:lsdException w:name="Light List Accent 4" w:semiHidden="0" w:uiPriority="44" w:unhideWhenUsed="0"/>
+    <w:lsdException w:name="Light Grid Accent 4" w:semiHidden="0" w:uiPriority="44" w:unhideWhenUsed="0"/>
+    <w:lsdException w:name="Medium Shading 1 Accent 4" w:semiHidden="0" w:uiPriority="44" w:unhideWhenUsed="0"/>
+    <w:lsdException w:name="Medium Shading 2 Accent 4" w:semiHidden="0" w:uiPriority="44" w:unhideWhenUsed="0"/>
+    <w:lsdException w:name="Medium List 1 Accent 4" w:semiHidden="0" w:uiPriority="44" w:unhideWhenUsed="0"/>
+    <w:lsdException w:name="Medium List 2 Accent 4" w:semiHidden="0" w:uiPriority="44" w:unhideWhenUsed="0"/>
+    <w:lsdException w:name="Medium Grid 1 Accent 4" w:semiHidden="0" w:uiPriority="44" w:unhideWhenUsed="0"/>
+    <w:lsdException w:name="Medium Grid 2 Accent 4" w:semiHidden="0" w:uiPriority="44" w:unhideWhenUsed="0"/>
+    <w:lsdException w:name="Medium Grid 3 Accent 4" w:semiHidden="0" w:uiPriority="44" w:unhideWhenUsed="0"/>
+    <w:lsdException w:name="Dark List Accent 4" w:semiHidden="0" w:uiPriority="44" w:unhideWhenUsed="0"/>
+    <w:lsdException w:name="Colorful Shading Accent 4" w:semiHidden="0" w:uiPriority="44" w:unhideWhenUsed="0"/>
+    <w:lsdException w:name="Colorful List Accent 4" w:semiHidden="0" w:uiPriority="44" w:unhideWhenUsed="0"/>
+    <w:lsdException w:name="Colorful Grid Accent 4" w:semiHidden="0" w:uiPriority="44" w:unhideWhenUsed="0"/>
+    <w:lsdException w:name="Light Shading Accent 5" w:semiHidden="0" w:uiPriority="45" w:unhideWhenUsed="0"/>
+    <w:lsdException w:name="Light List Accent 5" w:semiHidden="0" w:uiPriority="45" w:unhideWhenUsed="0"/>
+    <w:lsdException w:name="Light Grid Accent 5" w:semiHidden="0" w:uiPriority="45" w:unhideWhenUsed="0"/>
+    <w:lsdException w:name="Medium Shading 1 Accent 5" w:semiHidden="0" w:uiPriority="45" w:unhideWhenUsed="0"/>
+    <w:lsdException w:name="Medium Shading 2 Accent 5" w:semiHidden="0" w:uiPriority="45" w:unhideWhenUsed="0"/>
+    <w:lsdException w:name="Medium List 1 Accent 5" w:semiHidden="0" w:uiPriority="45" w:unhideWhenUsed="0"/>
+    <w:lsdException w:name="Medium List 2 Accent 5" w:semiHidden="0" w:uiPriority="45" w:unhideWhenUsed="0"/>
+    <w:lsdException w:name="Medium Grid 1 Accent 5" w:semiHidden="0" w:uiPriority="45" w:unhideWhenUsed="0"/>
+    <w:lsdException w:name="Medium Grid 2 Accent 5" w:semiHidden="0" w:uiPriority="45" w:unhideWhenUsed="0"/>
+    <w:lsdException w:name="Medium Grid 3 Accent 5" w:semiHidden="0" w:uiPriority="45" w:unhideWhenUsed="0"/>
+    <w:lsdException w:name="Dark List Accent 5" w:semiHidden="0" w:uiPriority="45" w:unhideWhenUsed="0"/>
+    <w:lsdException w:name="Colorful Shading Accent 5" w:semiHidden="0" w:uiPriority="45" w:unhideWhenUsed="0"/>
+    <w:lsdException w:name="Colorful List Accent 5" w:semiHidden="0" w:uiPriority="45" w:unhideWhenUsed="0"/>
+    <w:lsdException w:name="Colorful Grid Accent 5" w:semiHidden="0" w:uiPriority="45" w:unhideWhenUsed="0"/>
+    <w:lsdException w:name="Light Shading Accent 6" w:semiHidden="0" w:uiPriority="46" w:unhideWhenUsed="0"/>
+    <w:lsdException w:name="Light List Accent 6" w:semiHidden="0" w:uiPriority="46" w:unhideWhenUsed="0"/>
+    <w:lsdException w:name="Light Grid Accent 6" w:semiHidden="0" w:uiPriority="46" w:unhideWhenUsed="0"/>
+    <w:lsdException w:name="Medium Shading 1 Accent 6" w:semiHidden="0" w:uiPriority="46" w:unhideWhenUsed="0"/>
+    <w:lsdException w:name="Medium Shading 2 Accent 6" w:semiHidden="0" w:uiPriority="46" w:unhideWhenUsed="0"/>
+    <w:lsdException w:name="Medium List 1 Accent 6" w:semiHidden="0" w:uiPriority="46" w:unhideWhenUsed="0"/>
+    <w:lsdException w:name="Medium List 2 Accent 6" w:semiHidden="0" w:uiPriority="46" w:unhideWhenUsed="0"/>
+    <w:lsdException w:name="Medium Grid 1 Accent 6" w:semiHidden="0" w:uiPriority="46" w:unhideWhenUsed="0"/>
+    <w:lsdException w:name="Medium Grid 2 Accent 6" w:semiHidden="0" w:uiPriority="46" w:unhideWhenUsed="0"/>
+    <w:lsdException w:name="Medium Grid 3 Accent 6" w:semiHidden="0" w:uiPriority="46" w:unhideWhenUsed="0"/>
+    <w:lsdException w:name="Dark List Accent 6" w:semiHidden="0" w:uiPriority="46" w:unhideWhenUsed="0"/>
+    <w:lsdException w:name="Colorful Shading Accent 6" w:semiHidden="0" w:uiPriority="46" w:unhideWhenUsed="0"/>
+    <w:lsdException w:name="Colorful List Accent 6" w:semiHidden="0" w:uiPriority="46" w:unhideWhenUsed="0"/>
+    <w:lsdException w:name="Colorful Grid Accent 6" w:semiHidden="0" w:uiPriority="46" w:unhideWhenUsed="0"/>
+    <w:lsdException w:name="Subtle Emphasis" w:semiHidden="0" w:uiPriority="19" w:unhideWhenUsed="0" w:qFormat="1"/>
+    <w:lsdException w:name="Intense Emphasis" w:semiHidden="0" w:uiPriority="21" w:unhideWhenUsed="0" w:qFormat="1"/>
+    <w:lsdException w:name="Subtle Reference" w:semiHidden="0" w:uiPriority="31" w:unhideWhenUsed="0" w:qFormat="1"/>
+    <w:lsdException w:name="Intense Reference" w:semiHidden="0" w:uiPriority="32" w:unhideWhenUsed="0" w:qFormat="1"/>
+    <w:lsdException w:name="Book Title" w:semiHidden="0" w:uiPriority="33" w:unhideWhenUsed="0" w:qFormat="1"/>
+    <w:lsdException w:name="Bibliography" w:uiPriority="37"/>
+    <w:lsdException w:name="TOC Heading" w:uiPriority="39" w:qFormat="1"/>
   </w:latentStyles>
   <w:style w:type="paragraph" w:default="1" w:styleId="Normal">
     <w:name w:val="Normal"/>
@@ -8448,6 +8142,7 @@
       <w:lang w:val="fr-FR"/>
     </w:rPr>
     <w:tblPr>
+      <w:tblInd w:w="0" w:type="dxa"/>
       <w:tblBorders>
         <w:top w:val="single" w:sz="4" w:space="0" w:color="auto"/>
         <w:left w:val="single" w:sz="4" w:space="0" w:color="auto"/>
@@ -8456,6 +8151,12 @@
         <w:insideH w:val="single" w:sz="4" w:space="0" w:color="auto"/>
         <w:insideV w:val="single" w:sz="4" w:space="0" w:color="auto"/>
       </w:tblBorders>
+      <w:tblCellMar>
+        <w:top w:w="0" w:type="dxa"/>
+        <w:left w:w="108" w:type="dxa"/>
+        <w:bottom w:w="0" w:type="dxa"/>
+        <w:right w:w="108" w:type="dxa"/>
+      </w:tblCellMar>
     </w:tblPr>
   </w:style>
   <w:style w:type="paragraph" w:styleId="Tabledesrfrencesjuridiques">
@@ -8889,6 +8590,204 @@
 </w:styles>
 </file>
 
+<file path=word/stylesWithEffects.xml><?xml version="1.0" encoding="utf-8"?>
+<w:styles xmlns:wpc="http://schemas.microsoft.com/office/word/2010/wordprocessingCanvas" xmlns:mc="http://schemas.openxmlformats.org/markup-compatibility/2006" xmlns:o="urn:schemas-microsoft-com:office:office" xmlns:r="http://schemas.openxmlformats.org/officeDocument/2006/relationships" xmlns:m="http://schemas.openxmlformats.org/officeDocument/2006/math" xmlns:v="urn:schemas-microsoft-com:vml" xmlns:wp14="http://schemas.microsoft.com/office/word/2010/wordprocessingDrawing" xmlns:wp="http://schemas.openxmlformats.org/drawingml/2006/wordprocessingDrawing" xmlns:w10="urn:schemas-microsoft-com:office:word" xmlns:w="http://schemas.openxmlformats.org/wordprocessingml/2006/main" xmlns:w14="http://schemas.microsoft.com/office/word/2010/wordml" xmlns:wpg="http://schemas.microsoft.com/office/word/2010/wordprocessingGroup" xmlns:wpi="http://schemas.microsoft.com/office/word/2010/wordprocessingInk" xmlns:wne="http://schemas.microsoft.com/office/word/2006/wordml" xmlns:wps="http://schemas.microsoft.com/office/word/2010/wordprocessingShape" mc:Ignorable="w14 wp14">
+  <w:docDefaults>
+    <w:rPrDefault>
+      <w:rPr>
+        <w:rFonts w:asciiTheme="minorHAnsi" w:eastAsiaTheme="minorEastAsia" w:hAnsiTheme="minorHAnsi" w:cstheme="minorBidi"/>
+        <w:sz w:val="22"/>
+        <w:szCs w:val="22"/>
+        <w:lang w:val="fr-FR" w:eastAsia="fr-FR" w:bidi="ar-SA"/>
+      </w:rPr>
+    </w:rPrDefault>
+    <w:pPrDefault>
+      <w:pPr>
+        <w:spacing w:after="200" w:line="276" w:lineRule="auto"/>
+      </w:pPr>
+    </w:pPrDefault>
+  </w:docDefaults>
+  <w:latentStyles w:defLockedState="0" w:defUIPriority="99" w:defSemiHidden="1" w:defUnhideWhenUsed="1" w:defQFormat="0" w:count="267">
+    <w:lsdException w:name="Normal" w:semiHidden="0" w:uiPriority="0" w:unhideWhenUsed="0" w:qFormat="1"/>
+    <w:lsdException w:name="heading 1" w:semiHidden="0" w:uiPriority="9" w:unhideWhenUsed="0" w:qFormat="1"/>
+    <w:lsdException w:name="heading 2" w:uiPriority="9" w:qFormat="1"/>
+    <w:lsdException w:name="heading 3" w:uiPriority="9" w:qFormat="1"/>
+    <w:lsdException w:name="heading 4" w:uiPriority="9" w:qFormat="1"/>
+    <w:lsdException w:name="heading 5" w:uiPriority="9" w:qFormat="1"/>
+    <w:lsdException w:name="heading 6" w:uiPriority="9" w:qFormat="1"/>
+    <w:lsdException w:name="heading 7" w:uiPriority="9" w:qFormat="1"/>
+    <w:lsdException w:name="heading 8" w:uiPriority="9" w:qFormat="1"/>
+    <w:lsdException w:name="heading 9" w:uiPriority="9" w:qFormat="1"/>
+    <w:lsdException w:name="toc 1" w:uiPriority="39"/>
+    <w:lsdException w:name="toc 2" w:uiPriority="39"/>
+    <w:lsdException w:name="toc 3" w:uiPriority="39"/>
+    <w:lsdException w:name="toc 4" w:uiPriority="39"/>
+    <w:lsdException w:name="toc 5" w:uiPriority="39"/>
+    <w:lsdException w:name="toc 6" w:uiPriority="39"/>
+    <w:lsdException w:name="toc 7" w:uiPriority="39"/>
+    <w:lsdException w:name="toc 8" w:uiPriority="39"/>
+    <w:lsdException w:name="toc 9" w:uiPriority="39"/>
+    <w:lsdException w:name="caption" w:uiPriority="35" w:qFormat="1"/>
+    <w:lsdException w:name="Title" w:semiHidden="0" w:uiPriority="10" w:unhideWhenUsed="0" w:qFormat="1"/>
+    <w:lsdException w:name="Default Paragraph Font" w:uiPriority="1"/>
+    <w:lsdException w:name="Subtitle" w:semiHidden="0" w:uiPriority="11" w:unhideWhenUsed="0" w:qFormat="1"/>
+    <w:lsdException w:name="Strong" w:semiHidden="0" w:uiPriority="22" w:unhideWhenUsed="0" w:qFormat="1"/>
+    <w:lsdException w:name="Emphasis" w:semiHidden="0" w:uiPriority="20" w:unhideWhenUsed="0" w:qFormat="1"/>
+    <w:lsdException w:name="Table Grid" w:semiHidden="0" w:uiPriority="59" w:unhideWhenUsed="0"/>
+    <w:lsdException w:name="Placeholder Text" w:unhideWhenUsed="0"/>
+    <w:lsdException w:name="No Spacing" w:semiHidden="0" w:uiPriority="1" w:unhideWhenUsed="0" w:qFormat="1"/>
+    <w:lsdException w:name="Light Shading" w:semiHidden="0" w:uiPriority="60" w:unhideWhenUsed="0"/>
+    <w:lsdException w:name="Light List" w:semiHidden="0" w:uiPriority="61" w:unhideWhenUsed="0"/>
+    <w:lsdException w:name="Light Grid" w:semiHidden="0" w:uiPriority="62" w:unhideWhenUsed="0"/>
+    <w:lsdException w:name="Medium Shading 1" w:semiHidden="0" w:uiPriority="63" w:unhideWhenUsed="0"/>
+    <w:lsdException w:name="Medium Shading 2" w:semiHidden="0" w:uiPriority="64" w:unhideWhenUsed="0"/>
+    <w:lsdException w:name="Medium List 1" w:semiHidden="0" w:uiPriority="65" w:unhideWhenUsed="0"/>
+    <w:lsdException w:name="Medium List 2" w:semiHidden="0" w:uiPriority="66" w:unhideWhenUsed="0"/>
+    <w:lsdException w:name="Medium Grid 1" w:semiHidden="0" w:uiPriority="67" w:unhideWhenUsed="0"/>
+    <w:lsdException w:name="Medium Grid 2" w:semiHidden="0" w:uiPriority="68" w:unhideWhenUsed="0"/>
+    <w:lsdException w:name="Medium Grid 3" w:semiHidden="0" w:uiPriority="69" w:unhideWhenUsed="0"/>
+    <w:lsdException w:name="Dark List" w:semiHidden="0" w:uiPriority="70" w:unhideWhenUsed="0"/>
+    <w:lsdException w:name="Colorful Shading" w:semiHidden="0" w:uiPriority="71" w:unhideWhenUsed="0"/>
+    <w:lsdException w:name="Colorful List" w:semiHidden="0" w:uiPriority="72" w:unhideWhenUsed="0"/>
+    <w:lsdException w:name="Colorful Grid" w:semiHidden="0" w:uiPriority="73" w:unhideWhenUsed="0"/>
+    <w:lsdException w:name="Light Shading Accent 1" w:semiHidden="0" w:uiPriority="60" w:unhideWhenUsed="0"/>
+    <w:lsdException w:name="Light List Accent 1" w:semiHidden="0" w:uiPriority="61" w:unhideWhenUsed="0"/>
+    <w:lsdException w:name="Light Grid Accent 1" w:semiHidden="0" w:uiPriority="62" w:unhideWhenUsed="0"/>
+    <w:lsdException w:name="Medium Shading 1 Accent 1" w:semiHidden="0" w:uiPriority="63" w:unhideWhenUsed="0"/>
+    <w:lsdException w:name="Medium Shading 2 Accent 1" w:semiHidden="0" w:uiPriority="64" w:unhideWhenUsed="0"/>
+    <w:lsdException w:name="Medium List 1 Accent 1" w:semiHidden="0" w:uiPriority="65" w:unhideWhenUsed="0"/>
+    <w:lsdException w:name="Revision" w:unhideWhenUsed="0"/>
+    <w:lsdException w:name="List Paragraph" w:semiHidden="0" w:uiPriority="34" w:unhideWhenUsed="0" w:qFormat="1"/>
+    <w:lsdException w:name="Quote" w:semiHidden="0" w:uiPriority="29" w:unhideWhenUsed="0" w:qFormat="1"/>
+    <w:lsdException w:name="Intense Quote" w:semiHidden="0" w:uiPriority="30" w:unhideWhenUsed="0" w:qFormat="1"/>
+    <w:lsdException w:name="Medium List 2 Accent 1" w:semiHidden="0" w:uiPriority="66" w:unhideWhenUsed="0"/>
+    <w:lsdException w:name="Medium Grid 1 Accent 1" w:semiHidden="0" w:uiPriority="67" w:unhideWhenUsed="0"/>
+    <w:lsdException w:name="Medium Grid 2 Accent 1" w:semiHidden="0" w:uiPriority="68" w:unhideWhenUsed="0"/>
+    <w:lsdException w:name="Medium Grid 3 Accent 1" w:semiHidden="0" w:uiPriority="69" w:unhideWhenUsed="0"/>
+    <w:lsdException w:name="Dark List Accent 1" w:semiHidden="0" w:uiPriority="70" w:unhideWhenUsed="0"/>
+    <w:lsdException w:name="Colorful Shading Accent 1" w:semiHidden="0" w:uiPriority="71" w:unhideWhenUsed="0"/>
+    <w:lsdException w:name="Colorful List Accent 1" w:semiHidden="0" w:uiPriority="72" w:unhideWhenUsed="0"/>
+    <w:lsdException w:name="Colorful Grid Accent 1" w:semiHidden="0" w:uiPriority="73" w:unhideWhenUsed="0"/>
+    <w:lsdException w:name="Light Shading Accent 2" w:semiHidden="0" w:uiPriority="60" w:unhideWhenUsed="0"/>
+    <w:lsdException w:name="Light List Accent 2" w:semiHidden="0" w:uiPriority="61" w:unhideWhenUsed="0"/>
+    <w:lsdException w:name="Light Grid Accent 2" w:semiHidden="0" w:uiPriority="62" w:unhideWhenUsed="0"/>
+    <w:lsdException w:name="Medium Shading 1 Accent 2" w:semiHidden="0" w:uiPriority="63" w:unhideWhenUsed="0"/>
+    <w:lsdException w:name="Medium Shading 2 Accent 2" w:semiHidden="0" w:uiPriority="64" w:unhideWhenUsed="0"/>
+    <w:lsdException w:name="Medium List 1 Accent 2" w:semiHidden="0" w:uiPriority="65" w:unhideWhenUsed="0"/>
+    <w:lsdException w:name="Medium List 2 Accent 2" w:semiHidden="0" w:uiPriority="66" w:unhideWhenUsed="0"/>
+    <w:lsdException w:name="Medium Grid 1 Accent 2" w:semiHidden="0" w:uiPriority="67" w:unhideWhenUsed="0"/>
+    <w:lsdException w:name="Medium Grid 2 Accent 2" w:semiHidden="0" w:uiPriority="68" w:unhideWhenUsed="0"/>
+    <w:lsdException w:name="Medium Grid 3 Accent 2" w:semiHidden="0" w:uiPriority="69" w:unhideWhenUsed="0"/>
+    <w:lsdException w:name="Dark List Accent 2" w:semiHidden="0" w:uiPriority="70" w:unhideWhenUsed="0"/>
+    <w:lsdException w:name="Colorful Shading Accent 2" w:semiHidden="0" w:uiPriority="71" w:unhideWhenUsed="0"/>
+    <w:lsdException w:name="Colorful List Accent 2" w:semiHidden="0" w:uiPriority="72" w:unhideWhenUsed="0"/>
+    <w:lsdException w:name="Colorful Grid Accent 2" w:semiHidden="0" w:uiPriority="73" w:unhideWhenUsed="0"/>
+    <w:lsdException w:name="Light Shading Accent 3" w:semiHidden="0" w:uiPriority="60" w:unhideWhenUsed="0"/>
+    <w:lsdException w:name="Light List Accent 3" w:semiHidden="0" w:uiPriority="61" w:unhideWhenUsed="0"/>
+    <w:lsdException w:name="Light Grid Accent 3" w:semiHidden="0" w:uiPriority="62" w:unhideWhenUsed="0"/>
+    <w:lsdException w:name="Medium Shading 1 Accent 3" w:semiHidden="0" w:uiPriority="63" w:unhideWhenUsed="0"/>
+    <w:lsdException w:name="Medium Shading 2 Accent 3" w:semiHidden="0" w:uiPriority="64" w:unhideWhenUsed="0"/>
+    <w:lsdException w:name="Medium List 1 Accent 3" w:semiHidden="0" w:uiPriority="65" w:unhideWhenUsed="0"/>
+    <w:lsdException w:name="Medium List 2 Accent 3" w:semiHidden="0" w:uiPriority="66" w:unhideWhenUsed="0"/>
+    <w:lsdException w:name="Medium Grid 1 Accent 3" w:semiHidden="0" w:uiPriority="67" w:unhideWhenUsed="0"/>
+    <w:lsdException w:name="Medium Grid 2 Accent 3" w:semiHidden="0" w:uiPriority="68" w:unhideWhenUsed="0"/>
+    <w:lsdException w:name="Medium Grid 3 Accent 3" w:semiHidden="0" w:uiPriority="69" w:unhideWhenUsed="0"/>
+    <w:lsdException w:name="Dark List Accent 3" w:semiHidden="0" w:uiPriority="70" w:unhideWhenUsed="0"/>
+    <w:lsdException w:name="Colorful Shading Accent 3" w:semiHidden="0" w:uiPriority="71" w:unhideWhenUsed="0"/>
+    <w:lsdException w:name="Colorful List Accent 3" w:semiHidden="0" w:uiPriority="72" w:unhideWhenUsed="0"/>
+    <w:lsdException w:name="Colorful Grid Accent 3" w:semiHidden="0" w:uiPriority="73" w:unhideWhenUsed="0"/>
+    <w:lsdException w:name="Light Shading Accent 4" w:semiHidden="0" w:uiPriority="60" w:unhideWhenUsed="0"/>
+    <w:lsdException w:name="Light List Accent 4" w:semiHidden="0" w:uiPriority="61" w:unhideWhenUsed="0"/>
+    <w:lsdException w:name="Light Grid Accent 4" w:semiHidden="0" w:uiPriority="62" w:unhideWhenUsed="0"/>
+    <w:lsdException w:name="Medium Shading 1 Accent 4" w:semiHidden="0" w:uiPriority="63" w:unhideWhenUsed="0"/>
+    <w:lsdException w:name="Medium Shading 2 Accent 4" w:semiHidden="0" w:uiPriority="64" w:unhideWhenUsed="0"/>
+    <w:lsdException w:name="Medium List 1 Accent 4" w:semiHidden="0" w:uiPriority="65" w:unhideWhenUsed="0"/>
+    <w:lsdException w:name="Medium List 2 Accent 4" w:semiHidden="0" w:uiPriority="66" w:unhideWhenUsed="0"/>
+    <w:lsdException w:name="Medium Grid 1 Accent 4" w:semiHidden="0" w:uiPriority="67" w:unhideWhenUsed="0"/>
+    <w:lsdException w:name="Medium Grid 2 Accent 4" w:semiHidden="0" w:uiPriority="68" w:unhideWhenUsed="0"/>
+    <w:lsdException w:name="Medium Grid 3 Accent 4" w:semiHidden="0" w:uiPriority="69" w:unhideWhenUsed="0"/>
+    <w:lsdException w:name="Dark List Accent 4" w:semiHidden="0" w:uiPriority="70" w:unhideWhenUsed="0"/>
+    <w:lsdException w:name="Colorful Shading Accent 4" w:semiHidden="0" w:uiPriority="71" w:unhideWhenUsed="0"/>
+    <w:lsdException w:name="Colorful List Accent 4" w:semiHidden="0" w:uiPriority="72" w:unhideWhenUsed="0"/>
+    <w:lsdException w:name="Colorful Grid Accent 4" w:semiHidden="0" w:uiPriority="73" w:unhideWhenUsed="0"/>
+    <w:lsdException w:name="Light Shading Accent 5" w:semiHidden="0" w:uiPriority="60" w:unhideWhenUsed="0"/>
+    <w:lsdException w:name="Light List Accent 5" w:semiHidden="0" w:uiPriority="61" w:unhideWhenUsed="0"/>
+    <w:lsdException w:name="Light Grid Accent 5" w:semiHidden="0" w:uiPriority="62" w:unhideWhenUsed="0"/>
+    <w:lsdException w:name="Medium Shading 1 Accent 5" w:semiHidden="0" w:uiPriority="63" w:unhideWhenUsed="0"/>
+    <w:lsdException w:name="Medium Shading 2 Accent 5" w:semiHidden="0" w:uiPriority="64" w:unhideWhenUsed="0"/>
+    <w:lsdException w:name="Medium List 1 Accent 5" w:semiHidden="0" w:uiPriority="65" w:unhideWhenUsed="0"/>
+    <w:lsdException w:name="Medium List 2 Accent 5" w:semiHidden="0" w:uiPriority="66" w:unhideWhenUsed="0"/>
+    <w:lsdException w:name="Medium Grid 1 Accent 5" w:semiHidden="0" w:uiPriority="67" w:unhideWhenUsed="0"/>
+    <w:lsdException w:name="Medium Grid 2 Accent 5" w:semiHidden="0" w:uiPriority="68" w:unhideWhenUsed="0"/>
+    <w:lsdException w:name="Medium Grid 3 Accent 5" w:semiHidden="0" w:uiPriority="69" w:unhideWhenUsed="0"/>
+    <w:lsdException w:name="Dark List Accent 5" w:semiHidden="0" w:uiPriority="70" w:unhideWhenUsed="0"/>
+    <w:lsdException w:name="Colorful Shading Accent 5" w:semiHidden="0" w:uiPriority="71" w:unhideWhenUsed="0"/>
+    <w:lsdException w:name="Colorful List Accent 5" w:semiHidden="0" w:uiPriority="72" w:unhideWhenUsed="0"/>
+    <w:lsdException w:name="Colorful Grid Accent 5" w:semiHidden="0" w:uiPriority="73" w:unhideWhenUsed="0"/>
+    <w:lsdException w:name="Light Shading Accent 6" w:semiHidden="0" w:uiPriority="60" w:unhideWhenUsed="0"/>
+    <w:lsdException w:name="Light List Accent 6" w:semiHidden="0" w:uiPriority="61" w:unhideWhenUsed="0"/>
+    <w:lsdException w:name="Light Grid Accent 6" w:semiHidden="0" w:uiPriority="62" w:unhideWhenUsed="0"/>
+    <w:lsdException w:name="Medium Shading 1 Accent 6" w:semiHidden="0" w:uiPriority="63" w:unhideWhenUsed="0"/>
+    <w:lsdException w:name="Medium Shading 2 Accent 6" w:semiHidden="0" w:uiPriority="64" w:unhideWhenUsed="0"/>
+    <w:lsdException w:name="Medium List 1 Accent 6" w:semiHidden="0" w:uiPriority="65" w:unhideWhenUsed="0"/>
+    <w:lsdException w:name="Medium List 2 Accent 6" w:semiHidden="0" w:uiPriority="66" w:unhideWhenUsed="0"/>
+    <w:lsdException w:name="Medium Grid 1 Accent 6" w:semiHidden="0" w:uiPriority="67" w:unhideWhenUsed="0"/>
+    <w:lsdException w:name="Medium Grid 2 Accent 6" w:semiHidden="0" w:uiPriority="68" w:unhideWhenUsed="0"/>
+    <w:lsdException w:name="Medium Grid 3 Accent 6" w:semiHidden="0" w:uiPriority="69" w:unhideWhenUsed="0"/>
+    <w:lsdException w:name="Dark List Accent 6" w:semiHidden="0" w:uiPriority="70" w:unhideWhenUsed="0"/>
+    <w:lsdException w:name="Colorful Shading Accent 6" w:semiHidden="0" w:uiPriority="71" w:unhideWhenUsed="0"/>
+    <w:lsdException w:name="Colorful List Accent 6" w:semiHidden="0" w:uiPriority="72" w:unhideWhenUsed="0"/>
+    <w:lsdException w:name="Colorful Grid Accent 6" w:semiHidden="0" w:uiPriority="73" w:unhideWhenUsed="0"/>
+    <w:lsdException w:name="Subtle Emphasis" w:semiHidden="0" w:uiPriority="19" w:unhideWhenUsed="0" w:qFormat="1"/>
+    <w:lsdException w:name="Intense Emphasis" w:semiHidden="0" w:uiPriority="21" w:unhideWhenUsed="0" w:qFormat="1"/>
+    <w:lsdException w:name="Subtle Reference" w:semiHidden="0" w:uiPriority="31" w:unhideWhenUsed="0" w:qFormat="1"/>
+    <w:lsdException w:name="Intense Reference" w:semiHidden="0" w:uiPriority="32" w:unhideWhenUsed="0" w:qFormat="1"/>
+    <w:lsdException w:name="Book Title" w:semiHidden="0" w:uiPriority="33" w:unhideWhenUsed="0" w:qFormat="1"/>
+    <w:lsdException w:name="Bibliography" w:uiPriority="37"/>
+    <w:lsdException w:name="TOC Heading" w:uiPriority="39" w:qFormat="1"/>
+  </w:latentStyles>
+  <w:style w:type="paragraph" w:default="1" w:styleId="Normal">
+    <w:name w:val="Normal"/>
+    <w:qFormat/>
+  </w:style>
+  <w:style w:type="character" w:default="1" w:styleId="Policepardfaut">
+    <w:name w:val="Default Paragraph Font"/>
+    <w:uiPriority w:val="1"/>
+    <w:semiHidden/>
+    <w:unhideWhenUsed/>
+  </w:style>
+  <w:style w:type="table" w:default="1" w:styleId="TableauNormal">
+    <w:name w:val="Normal Table"/>
+    <w:uiPriority w:val="99"/>
+    <w:semiHidden/>
+    <w:unhideWhenUsed/>
+    <w:tblPr>
+      <w:tblInd w:w="0" w:type="dxa"/>
+      <w:tblCellMar>
+        <w:top w:w="0" w:type="dxa"/>
+        <w:left w:w="108" w:type="dxa"/>
+        <w:bottom w:w="0" w:type="dxa"/>
+        <w:right w:w="108" w:type="dxa"/>
+      </w:tblCellMar>
+    </w:tblPr>
+  </w:style>
+  <w:style w:type="numbering" w:default="1" w:styleId="Aucuneliste">
+    <w:name w:val="No List"/>
+    <w:uiPriority w:val="99"/>
+    <w:semiHidden/>
+    <w:unhideWhenUsed/>
+  </w:style>
+  <w:style w:type="numbering" w:customStyle="1" w:styleId="Titre1Car">
+    <w:name w:val="Styledelistecentral"/>
+    <w:pPr>
+      <w:numPr>
+        <w:numId w:val="11"/>
+      </w:numPr>
+    </w:pPr>
+  </w:style>
+</w:styles>
+</file>
+
 <file path=word/theme/theme1.xml><?xml version="1.0" encoding="utf-8"?>
 <a:theme xmlns:a="http://schemas.openxmlformats.org/drawingml/2006/main" name="Median">
   <a:themeElements>
@@ -9158,7 +9057,7 @@
 </file>
 
 <file path=customXml/itemProps3.xml><?xml version="1.0" encoding="utf-8"?>
-<ds:datastoreItem xmlns:ds="http://schemas.openxmlformats.org/officeDocument/2006/customXml" ds:itemID="{0E650AA6-97B2-46F9-A6BC-2FCED8277810}">
+<ds:datastoreItem xmlns:ds="http://schemas.openxmlformats.org/officeDocument/2006/customXml" ds:itemID="{4846C906-9A79-4B83-BBC0-F3F10AC7281C}">
   <ds:schemaRefs>
     <ds:schemaRef ds:uri="http://schemas.openxmlformats.org/officeDocument/2006/bibliography"/>
   </ds:schemaRefs>

</xml_diff>

<commit_message>
Modification des scripts de desinstallation. MAJ de la couche GIS associés au port. MAJ de la documentation
</commit_message>
<xml_diff>
--- a/src/izpack/akado_content/doc/AKaDo_user_guide.docx
+++ b/src/izpack/akado_content/doc/AKaDo_user_guide.docx
@@ -96,7 +96,7 @@
                     <w:lang w:val="fr-FR" w:eastAsia="fr-FR"/>
                   </w:rPr>
                   <w:drawing>
-                    <wp:inline distT="0" distB="0" distL="0" distR="0" wp14:anchorId="2B86BBC6" wp14:editId="6ADE670E">
+                    <wp:inline distT="0" distB="0" distL="0" distR="0" wp14:anchorId="48B6C885" wp14:editId="27376E82">
                       <wp:extent cx="5480000" cy="2880000"/>
                       <wp:effectExtent l="0" t="0" r="0" b="0"/>
                       <wp:docPr id="3" name="Image 3"/>
@@ -156,7 +156,7 @@
                     <w:lang w:val="fr-FR" w:eastAsia="fr-FR"/>
                   </w:rPr>
                   <w:drawing>
-                    <wp:anchor distT="0" distB="0" distL="114300" distR="114300" simplePos="0" relativeHeight="251656704" behindDoc="0" locked="0" layoutInCell="1" allowOverlap="1" wp14:anchorId="712472E7" wp14:editId="1E58FAA3">
+                    <wp:anchor distT="0" distB="0" distL="114300" distR="114300" simplePos="0" relativeHeight="251656704" behindDoc="0" locked="0" layoutInCell="1" allowOverlap="1" wp14:anchorId="1497430D" wp14:editId="09F40AB0">
                       <wp:simplePos x="0" y="0"/>
                       <wp:positionH relativeFrom="column">
                         <wp:posOffset>675640</wp:posOffset>
@@ -215,7 +215,19 @@
                       <w:rPr>
                         <w:rFonts w:eastAsiaTheme="majorEastAsia"/>
                       </w:rPr>
-                      <w:t>AKaDo User Guide 2.0</w:t>
+                      <w:t xml:space="preserve">AKaDo </w:t>
+                    </w:r>
+                    <w:r>
+                      <w:rPr>
+                        <w:rFonts w:eastAsiaTheme="majorEastAsia"/>
+                      </w:rPr>
+                      <w:t>2.0</w:t>
+                    </w:r>
+                    <w:r>
+                      <w:rPr>
+                        <w:rFonts w:eastAsiaTheme="majorEastAsia"/>
+                      </w:rPr>
+                      <w:t xml:space="preserve"> User Guide</w:t>
                     </w:r>
                   </w:sdtContent>
                 </w:sdt>
@@ -438,7 +450,7 @@
                     <w:lang w:val="fr-FR" w:eastAsia="fr-FR"/>
                   </w:rPr>
                   <w:drawing>
-                    <wp:anchor distT="0" distB="0" distL="114935" distR="114935" simplePos="0" relativeHeight="251655680" behindDoc="0" locked="0" layoutInCell="1" allowOverlap="1" wp14:anchorId="5536809E" wp14:editId="26F116D3">
+                    <wp:anchor distT="0" distB="0" distL="114935" distR="114935" simplePos="0" relativeHeight="251655680" behindDoc="0" locked="0" layoutInCell="1" allowOverlap="1" wp14:anchorId="724AC7EB" wp14:editId="39E4753D">
                       <wp:simplePos x="0" y="0"/>
                       <wp:positionH relativeFrom="column">
                         <wp:posOffset>-5715</wp:posOffset>
@@ -519,7 +531,7 @@
                     <w:lang w:val="fr-FR" w:eastAsia="fr-FR"/>
                   </w:rPr>
                   <w:drawing>
-                    <wp:anchor distT="0" distB="0" distL="114935" distR="114935" simplePos="0" relativeHeight="251659776" behindDoc="1" locked="0" layoutInCell="1" allowOverlap="1" wp14:anchorId="32696191" wp14:editId="0FD0D21E">
+                    <wp:anchor distT="0" distB="0" distL="114935" distR="114935" simplePos="0" relativeHeight="251659776" behindDoc="1" locked="0" layoutInCell="1" allowOverlap="1" wp14:anchorId="0C726A2C" wp14:editId="1C5FD8A0">
                       <wp:simplePos x="0" y="0"/>
                       <wp:positionH relativeFrom="column">
                         <wp:posOffset>1691640</wp:posOffset>
@@ -583,7 +595,7 @@
                     <w:lang w:val="fr-FR" w:eastAsia="fr-FR"/>
                   </w:rPr>
                   <w:drawing>
-                    <wp:anchor distT="0" distB="0" distL="114300" distR="114300" simplePos="0" relativeHeight="251663872" behindDoc="0" locked="0" layoutInCell="1" allowOverlap="1" wp14:anchorId="59198597" wp14:editId="4326D0A4">
+                    <wp:anchor distT="0" distB="0" distL="114300" distR="114300" simplePos="0" relativeHeight="251663872" behindDoc="0" locked="0" layoutInCell="1" allowOverlap="1" wp14:anchorId="24064646" wp14:editId="1FC29E3C">
                       <wp:simplePos x="0" y="0"/>
                       <wp:positionH relativeFrom="column">
                         <wp:posOffset>3702685</wp:posOffset>
@@ -688,13 +700,10 @@
             <w:pStyle w:val="Titre"/>
           </w:pPr>
           <w:r>
-            <w:t>AKaDo User Guide</w:t>
-          </w:r>
-          <w:r>
-            <w:t xml:space="preserve"> </w:t>
-          </w:r>
-          <w:r>
-            <w:t>2.0</w:t>
+            <w:rPr>
+              <w:lang w:val="fr-FR"/>
+            </w:rPr>
+            <w:t>AKaDo 2.0 User Guide</w:t>
           </w:r>
         </w:p>
       </w:sdtContent>
@@ -1830,7 +1839,7 @@
         <w:rPr>
           <w:noProof/>
         </w:rPr>
-        <w:t>29 December 2015</w:t>
+        <w:t>15 March 2016</w:t>
       </w:r>
       <w:r>
         <w:fldChar w:fldCharType="end"/>
@@ -1883,14 +1892,12 @@
       <w:r>
         <w:br w:type="page"/>
       </w:r>
-      <w:bookmarkStart w:id="6" w:name="_GoBack"/>
-      <w:bookmarkEnd w:id="6"/>
     </w:p>
     <w:p>
       <w:pPr>
         <w:pStyle w:val="Titre1"/>
       </w:pPr>
-      <w:bookmarkStart w:id="7" w:name="_Toc439163578"/>
+      <w:bookmarkStart w:id="6" w:name="_Toc439163578"/>
       <w:r>
         <w:lastRenderedPageBreak/>
         <w:t>Install</w:t>
@@ -1898,7 +1905,7 @@
       <w:r>
         <w:t>ation</w:t>
       </w:r>
-      <w:bookmarkEnd w:id="7"/>
+      <w:bookmarkEnd w:id="6"/>
     </w:p>
     <w:p>
       <w:pPr>
@@ -1926,6 +1933,8 @@
       <w:r>
         <w:t xml:space="preserve"> follows the instructions to install it.</w:t>
       </w:r>
+      <w:bookmarkStart w:id="7" w:name="_GoBack"/>
+      <w:bookmarkEnd w:id="7"/>
     </w:p>
     <w:p>
       <w:pPr>
@@ -1953,7 +1962,7 @@
           <w:rStyle w:val="lev"/>
           <w:lang w:val="en-GB"/>
         </w:rPr>
-        <w:t>AKado4AVDTH</w:t>
+        <w:t>akado-avdth-installer</w:t>
       </w:r>
       <w:r>
         <w:rPr>
@@ -1961,6 +1970,13 @@
           <w:lang w:val="en-GB"/>
         </w:rPr>
         <w:t>-XX</w:t>
+      </w:r>
+      <w:r>
+        <w:rPr>
+          <w:rStyle w:val="lev"/>
+          <w:lang w:val="en-GB"/>
+        </w:rPr>
+        <w:t>-standard</w:t>
       </w:r>
       <w:r>
         <w:rPr>
@@ -2562,58 +2578,72 @@
           <w:rStyle w:val="lev"/>
           <w:lang w:val="en-GB"/>
         </w:rPr>
-        <w:t>C:\Program Files (x86)\AKaDo</w:t>
+        <w:t>C:\</w:t>
       </w:r>
       <w:r>
         <w:rPr>
           <w:rStyle w:val="lev"/>
           <w:lang w:val="en-GB"/>
         </w:rPr>
-        <w:t>4AVDTH</w:t>
+        <w:t>Obs_Thonier</w:t>
       </w:r>
       <w:r>
         <w:rPr>
           <w:rStyle w:val="lev"/>
           <w:lang w:val="en-GB"/>
         </w:rPr>
-        <w:t>\Uninstaller</w:t>
-      </w:r>
-      <w:r>
-        <w:t xml:space="preserve"> on Windows and in user home </w:t>
+        <w:t>\AKaDo</w:t>
       </w:r>
       <w:r>
         <w:rPr>
           <w:rStyle w:val="lev"/>
           <w:lang w:val="en-GB"/>
         </w:rPr>
-        <w:t>$HOME/</w:t>
+        <w:t>2</w:t>
       </w:r>
       <w:r>
         <w:rPr>
           <w:rStyle w:val="lev"/>
           <w:lang w:val="en-GB"/>
         </w:rPr>
-        <w:t>AKaDo</w:t>
+        <w:t>\Uninstaller</w:t>
+      </w:r>
+      <w:r>
+        <w:t xml:space="preserve"> on Windows and in user home </w:t>
       </w:r>
       <w:r>
         <w:rPr>
           <w:rStyle w:val="lev"/>
           <w:lang w:val="en-GB"/>
         </w:rPr>
-        <w:t>4AVDTH</w:t>
+        <w:t>$HOME/</w:t>
       </w:r>
       <w:r>
         <w:rPr>
           <w:rStyle w:val="lev"/>
           <w:lang w:val="en-GB"/>
         </w:rPr>
-        <w:t>/</w:t>
+        <w:t>AKaDo</w:t>
       </w:r>
       <w:r>
         <w:rPr>
           <w:rStyle w:val="lev"/>
           <w:lang w:val="en-GB"/>
         </w:rPr>
+        <w:t>2</w:t>
+      </w:r>
+      <w:r>
+        <w:rPr>
+          <w:rStyle w:val="lev"/>
+          <w:lang w:val="en-GB"/>
+        </w:rPr>
+        <w:t>/</w:t>
+      </w:r>
+      <w:r>
+        <w:rPr>
+          <w:rStyle w:val="lev"/>
+          <w:lang w:val="en-GB"/>
+        </w:rPr>
         <w:t>Uninstaller</w:t>
       </w:r>
       <w:r>
@@ -2627,6 +2657,81 @@
       </w:r>
       <w:r>
         <w:t xml:space="preserve"> </w:t>
+      </w:r>
+      <w:r>
+        <w:t xml:space="preserve">If you want delete the configuration files, you must use the script </w:t>
+      </w:r>
+      <w:r>
+        <w:rPr>
+          <w:rStyle w:val="lev"/>
+          <w:lang w:val="en-GB"/>
+        </w:rPr>
+        <w:t>C:\</w:t>
+      </w:r>
+      <w:r>
+        <w:rPr>
+          <w:rStyle w:val="lev"/>
+          <w:lang w:val="en-GB"/>
+        </w:rPr>
+        <w:t>Obs_Thonier</w:t>
+      </w:r>
+      <w:r>
+        <w:rPr>
+          <w:rStyle w:val="lev"/>
+          <w:lang w:val="en-GB"/>
+        </w:rPr>
+        <w:t>\AKaDo</w:t>
+      </w:r>
+      <w:r>
+        <w:rPr>
+          <w:rStyle w:val="lev"/>
+          <w:lang w:val="en-GB"/>
+        </w:rPr>
+        <w:t>2</w:t>
+      </w:r>
+      <w:r>
+        <w:rPr>
+          <w:rStyle w:val="lev"/>
+          <w:lang w:val="en-GB"/>
+        </w:rPr>
+        <w:t>\</w:t>
+      </w:r>
+      <w:r>
+        <w:rPr>
+          <w:rStyle w:val="lev"/>
+          <w:lang w:val="en-GB"/>
+        </w:rPr>
+        <w:t xml:space="preserve">uninstall.bat </w:t>
+      </w:r>
+      <w:r>
+        <w:t xml:space="preserve">on Windows and </w:t>
+      </w:r>
+      <w:r>
+        <w:rPr>
+          <w:rStyle w:val="lev"/>
+          <w:lang w:val="en-GB"/>
+        </w:rPr>
+        <w:t>$HOME/AKaDo</w:t>
+      </w:r>
+      <w:r>
+        <w:rPr>
+          <w:rStyle w:val="lev"/>
+          <w:lang w:val="en-GB"/>
+        </w:rPr>
+        <w:t>2/</w:t>
+      </w:r>
+      <w:r>
+        <w:rPr>
+          <w:rStyle w:val="lev"/>
+          <w:lang w:val="en-GB"/>
+        </w:rPr>
+        <w:t>uninstall.sh</w:t>
+      </w:r>
+      <w:r>
+        <w:t xml:space="preserve"> on UNIX</w:t>
+      </w:r>
+      <w:r>
+        <w:t>.</w:t>
       </w:r>
     </w:p>
     <w:p>
@@ -3427,7 +3532,6 @@
         <w:fldChar w:fldCharType="separate"/>
       </w:r>
       <w:r>
-        <w:tab/>
         <w:t xml:space="preserve">Figure </w:t>
       </w:r>
       <w:r>
@@ -3444,6 +3548,9 @@
       </w:r>
       <w:r>
         <w:t xml:space="preserve"> </w:t>
+      </w:r>
+      <w:r>
+        <w:t>There is two colours: warnings are in orange and errors are in red.</w:t>
       </w:r>
     </w:p>
     <w:p>
@@ -4865,7 +4972,13 @@
         <w:pStyle w:val="Listepuces2"/>
       </w:pPr>
       <w:r>
-        <w:t>We check if the specie sampled is authorised</w:t>
+        <w:t>We check if the specie</w:t>
+      </w:r>
+      <w:r>
+        <w:t>s</w:t>
+      </w:r>
+      <w:r>
+        <w:t xml:space="preserve"> sampled is authorised</w:t>
       </w:r>
       <w:r>
         <w:t>.</w:t>
@@ -4951,6 +5064,9 @@
       </w:r>
       <w:r>
         <w:t>one specie</w:t>
+      </w:r>
+      <w:r>
+        <w:t>s</w:t>
       </w:r>
       <w:r>
         <w:t>.</w:t>
@@ -5268,7 +5384,10 @@
         <w:t xml:space="preserve">one well </w:t>
       </w:r>
       <w:r>
-        <w:t xml:space="preserve">plan </w:t>
+        <w:t>plans</w:t>
+      </w:r>
+      <w:r>
+        <w:t xml:space="preserve"> </w:t>
       </w:r>
       <w:r>
         <w:t>existing.</w:t>
@@ -5560,7 +5679,7 @@
         <w:sz w:val="24"/>
         <w:szCs w:val="24"/>
       </w:rPr>
-      <w:t>5</w:t>
+      <w:t>3</w:t>
     </w:r>
     <w:r>
       <w:rPr>
@@ -5778,7 +5897,7 @@
             <w:szCs w:val="20"/>
             <w:lang w:val="fr-FR"/>
           </w:rPr>
-          <w:t>AKaDo User Guide 2.0</w:t>
+          <w:t>AKaDo 2.0 User Guide</w:t>
         </w:r>
       </w:sdtContent>
     </w:sdt>
@@ -5807,7 +5926,7 @@
         <w:lang w:val="fr-FR" w:eastAsia="fr-FR"/>
       </w:rPr>
       <w:drawing>
-        <wp:anchor distT="0" distB="0" distL="114935" distR="114935" simplePos="0" relativeHeight="251657216" behindDoc="1" locked="0" layoutInCell="1" allowOverlap="1" wp14:anchorId="5B34F12D" wp14:editId="19152018">
+        <wp:anchor distT="0" distB="0" distL="114935" distR="114935" simplePos="0" relativeHeight="251657216" behindDoc="1" locked="0" layoutInCell="1" allowOverlap="1" wp14:anchorId="49EAE908" wp14:editId="53FAA216">
           <wp:simplePos x="0" y="0"/>
           <wp:positionH relativeFrom="column">
             <wp:posOffset>-2540</wp:posOffset>
@@ -5879,7 +5998,7 @@
             <w:szCs w:val="20"/>
             <w:lang w:val="fr-FR"/>
           </w:rPr>
-          <w:t>AKaDo User Guide 2.0</w:t>
+          <w:t>AKaDo 2.0 User Guide</w:t>
         </w:r>
       </w:sdtContent>
     </w:sdt>
@@ -9057,7 +9176,7 @@
 </file>
 
 <file path=customXml/itemProps3.xml><?xml version="1.0" encoding="utf-8"?>
-<ds:datastoreItem xmlns:ds="http://schemas.openxmlformats.org/officeDocument/2006/customXml" ds:itemID="{4846C906-9A79-4B83-BBC0-F3F10AC7281C}">
+<ds:datastoreItem xmlns:ds="http://schemas.openxmlformats.org/officeDocument/2006/customXml" ds:itemID="{CED32F7D-A293-4AC0-8276-3E6A06A7B79A}">
   <ds:schemaRefs>
     <ds:schemaRef ds:uri="http://schemas.openxmlformats.org/officeDocument/2006/bibliography"/>
   </ds:schemaRefs>

</xml_diff>

<commit_message>
MAJ du reférentiel PORT + Documentation Utilisateur
</commit_message>
<xml_diff>
--- a/src/izpack/akado_content/doc/AKaDo_user_guide.docx
+++ b/src/izpack/akado_content/doc/AKaDo_user_guide.docx
@@ -211,11 +211,19 @@
                   </w:sdtPr>
                   <w:sdtEndPr/>
                   <w:sdtContent>
+                    <w:proofErr w:type="spellStart"/>
                     <w:r>
                       <w:rPr>
                         <w:rFonts w:eastAsiaTheme="majorEastAsia"/>
                       </w:rPr>
-                      <w:t xml:space="preserve">AKaDo </w:t>
+                      <w:t>AKaDo</w:t>
+                    </w:r>
+                    <w:proofErr w:type="spellEnd"/>
+                    <w:r>
+                      <w:rPr>
+                        <w:rFonts w:eastAsiaTheme="majorEastAsia"/>
+                      </w:rPr>
+                      <w:t xml:space="preserve"> </w:t>
                     </w:r>
                     <w:r>
                       <w:rPr>
@@ -256,6 +264,7 @@
                     <w:color w:val="EBDDC3" w:themeColor="background2"/>
                   </w:rPr>
                 </w:pPr>
+                <w:bookmarkStart w:id="0" w:name="_GoBack"/>
               </w:p>
             </w:tc>
             <w:tc>
@@ -278,6 +287,7 @@
               <w:p/>
             </w:tc>
           </w:tr>
+          <w:bookmarkEnd w:id="0"/>
           <w:tr>
             <w:trPr>
               <w:trHeight w:val="864"/>
@@ -313,7 +323,7 @@
                     </w:rPr>
                     <w:alias w:val="Date"/>
                     <w:id w:val="541102334"/>
-                    <w:date w:fullDate="2015-07-23T00:00:00Z">
+                    <w:date w:fullDate="2016-03-18T00:00:00Z">
                       <w:dateFormat w:val="dd/MM/yyyy"/>
                       <w:lid w:val="fr-FR"/>
                       <w:storeMappedDataAs w:val="dateTime"/>
@@ -329,7 +339,7 @@
                         <w:szCs w:val="32"/>
                         <w:lang w:val="fr-FR"/>
                       </w:rPr>
-                      <w:t>23/07/2015</w:t>
+                      <w:t>18/03/2016</w:t>
                     </w:r>
                   </w:sdtContent>
                 </w:sdt>
@@ -689,6 +699,9 @@
     </w:p>
     <w:sdt>
       <w:sdtPr>
+        <w:rPr>
+          <w:lang w:val="en-US"/>
+        </w:rPr>
         <w:id w:val="12134752"/>
         <w:dataBinding w:prefixMappings="xmlns:ns0='http://schemas.openxmlformats.org/package/2006/metadata/core-properties' xmlns:ns1='http://purl.org/dc/elements/1.1/'" w:xpath="/ns0:coreProperties[1]/ns1:title[1]" w:storeItemID="{6C3C8BC8-F283-45AE-878A-BAB7291924A1}"/>
         <w:text/>
@@ -699,11 +712,19 @@
           <w:pPr>
             <w:pStyle w:val="Titre"/>
           </w:pPr>
+          <w:proofErr w:type="spellStart"/>
           <w:r>
             <w:rPr>
-              <w:lang w:val="fr-FR"/>
+              <w:lang w:val="en-US"/>
             </w:rPr>
-            <w:t>AKaDo 2.0 User Guide</w:t>
+            <w:t>AKaDo</w:t>
+          </w:r>
+          <w:proofErr w:type="spellEnd"/>
+          <w:r>
+            <w:rPr>
+              <w:lang w:val="en-US"/>
+            </w:rPr>
+            <w:t xml:space="preserve"> 2.0 User Guide</w:t>
           </w:r>
         </w:p>
       </w:sdtContent>
@@ -1171,7 +1192,7 @@
           <w:szCs w:val="32"/>
         </w:rPr>
       </w:pPr>
-      <w:bookmarkStart w:id="0" w:name="_Toc392577117"/>
+      <w:bookmarkStart w:id="1" w:name="_Toc392577117"/>
       <w:r>
         <w:br w:type="page"/>
       </w:r>
@@ -1180,23 +1201,23 @@
       <w:pPr>
         <w:pStyle w:val="Titre1"/>
       </w:pPr>
-      <w:bookmarkStart w:id="1" w:name="_Toc439163577"/>
+      <w:bookmarkStart w:id="2" w:name="_Toc439163577"/>
       <w:r>
         <w:lastRenderedPageBreak/>
         <w:t>Introduction</w:t>
       </w:r>
-      <w:bookmarkEnd w:id="0"/>
       <w:bookmarkEnd w:id="1"/>
+      <w:bookmarkEnd w:id="2"/>
     </w:p>
     <w:p>
       <w:pPr>
         <w:pStyle w:val="Titre2"/>
       </w:pPr>
-      <w:bookmarkStart w:id="2" w:name="_Toc392577118"/>
+      <w:bookmarkStart w:id="3" w:name="_Toc392577118"/>
       <w:r>
         <w:t>Context</w:t>
       </w:r>
-      <w:bookmarkEnd w:id="2"/>
+      <w:bookmarkEnd w:id="3"/>
     </w:p>
     <w:p>
       <w:pPr>
@@ -1226,7 +1247,21 @@
         <w:rPr>
           <w:lang w:eastAsia="fr-FR"/>
         </w:rPr>
-        <w:t xml:space="preserve"> “AKaDo 2”, is a fusion of different software developed by the </w:t>
+        <w:t xml:space="preserve"> “</w:t>
+      </w:r>
+      <w:proofErr w:type="spellStart"/>
+      <w:r>
+        <w:rPr>
+          <w:lang w:eastAsia="fr-FR"/>
+        </w:rPr>
+        <w:t>AKaDo</w:t>
+      </w:r>
+      <w:proofErr w:type="spellEnd"/>
+      <w:r>
+        <w:rPr>
+          <w:lang w:eastAsia="fr-FR"/>
+        </w:rPr>
+        <w:t xml:space="preserve"> 2”, is a fusion of different software developed by the </w:t>
       </w:r>
       <w:r>
         <w:rPr>
@@ -1278,12 +1313,26 @@
         <w:rPr>
           <w:lang w:eastAsia="fr-FR"/>
         </w:rPr>
-        <w:t xml:space="preserve"> “BaBys”, “AKADO 4.x and</w:t>
-      </w:r>
+        <w:t xml:space="preserve"> “</w:t>
+      </w:r>
+      <w:proofErr w:type="spellStart"/>
       <w:r>
         <w:rPr>
           <w:lang w:eastAsia="fr-FR"/>
         </w:rPr>
+        <w:t>BaBys</w:t>
+      </w:r>
+      <w:proofErr w:type="spellEnd"/>
+      <w:r>
+        <w:rPr>
+          <w:lang w:eastAsia="fr-FR"/>
+        </w:rPr>
+        <w:t>”, “AKADO 4.x and</w:t>
+      </w:r>
+      <w:r>
+        <w:rPr>
+          <w:lang w:eastAsia="fr-FR"/>
+        </w:rPr>
         <w:t xml:space="preserve"> many</w:t>
       </w:r>
       <w:r>
@@ -1317,16 +1366,24 @@
           <w:lang w:eastAsia="fr-FR"/>
         </w:rPr>
       </w:pPr>
+      <w:proofErr w:type="spellStart"/>
       <w:r>
         <w:rPr>
           <w:lang w:eastAsia="fr-FR"/>
         </w:rPr>
-        <w:t xml:space="preserve">AKaDo </w:t>
-      </w:r>
+        <w:t>AKaDo</w:t>
+      </w:r>
+      <w:proofErr w:type="spellEnd"/>
       <w:r>
         <w:rPr>
           <w:lang w:eastAsia="fr-FR"/>
         </w:rPr>
+        <w:t xml:space="preserve"> </w:t>
+      </w:r>
+      <w:r>
+        <w:rPr>
+          <w:lang w:eastAsia="fr-FR"/>
+        </w:rPr>
         <w:t>runs with compatible databases with the latest evolution of AVDTH model data (version 3.</w:t>
       </w:r>
       <w:r>
@@ -1481,6 +1538,7 @@
         </w:rPr>
         <w:t xml:space="preserve">This version of </w:t>
       </w:r>
+      <w:proofErr w:type="spellStart"/>
       <w:r>
         <w:rPr>
           <w:lang w:eastAsia="fr-FR"/>
@@ -1503,12 +1561,33 @@
         <w:rPr>
           <w:lang w:eastAsia="fr-FR"/>
         </w:rPr>
-        <w:t xml:space="preserve">o produces a spreadsheet </w:t>
-      </w:r>
+        <w:t>o</w:t>
+      </w:r>
+      <w:proofErr w:type="spellEnd"/>
       <w:r>
         <w:rPr>
           <w:lang w:eastAsia="fr-FR"/>
         </w:rPr>
+        <w:t xml:space="preserve"> produces a </w:t>
+      </w:r>
+      <w:proofErr w:type="spellStart"/>
+      <w:r>
+        <w:rPr>
+          <w:lang w:eastAsia="fr-FR"/>
+        </w:rPr>
+        <w:t>spreadsheet</w:t>
+      </w:r>
+      <w:proofErr w:type="spellEnd"/>
+      <w:r>
+        <w:rPr>
+          <w:lang w:eastAsia="fr-FR"/>
+        </w:rPr>
+        <w:t xml:space="preserve"> </w:t>
+      </w:r>
+      <w:r>
+        <w:rPr>
+          <w:lang w:eastAsia="fr-FR"/>
+        </w:rPr>
         <w:t>document easy to read on screen</w:t>
       </w:r>
       <w:r>
@@ -1523,16 +1602,24 @@
         </w:rPr>
         <w:t xml:space="preserve">The </w:t>
       </w:r>
+      <w:proofErr w:type="spellStart"/>
       <w:r>
         <w:rPr>
           <w:lang w:eastAsia="fr-FR"/>
         </w:rPr>
-        <w:t xml:space="preserve">spreadsheet must </w:t>
-      </w:r>
+        <w:t>spreadsheet</w:t>
+      </w:r>
+      <w:proofErr w:type="spellEnd"/>
       <w:r>
         <w:rPr>
           <w:lang w:eastAsia="fr-FR"/>
         </w:rPr>
+        <w:t xml:space="preserve"> must </w:t>
+      </w:r>
+      <w:r>
+        <w:rPr>
+          <w:lang w:eastAsia="fr-FR"/>
+        </w:rPr>
         <w:t xml:space="preserve">improve </w:t>
       </w:r>
       <w:r>
@@ -1546,15 +1633,15 @@
       <w:pPr>
         <w:pStyle w:val="Titre2"/>
       </w:pPr>
-      <w:bookmarkStart w:id="3" w:name="token_1"/>
-      <w:bookmarkStart w:id="4" w:name="Sp1.s2_o"/>
-      <w:bookmarkStart w:id="5" w:name="_Toc392577119"/>
-      <w:bookmarkEnd w:id="3"/>
+      <w:bookmarkStart w:id="4" w:name="token_1"/>
+      <w:bookmarkStart w:id="5" w:name="Sp1.s2_o"/>
+      <w:bookmarkStart w:id="6" w:name="_Toc392577119"/>
       <w:bookmarkEnd w:id="4"/>
+      <w:bookmarkEnd w:id="5"/>
       <w:r>
         <w:t>Prerequisites</w:t>
       </w:r>
-      <w:bookmarkEnd w:id="5"/>
+      <w:bookmarkEnd w:id="6"/>
       <w:r>
         <w:t xml:space="preserve"> </w:t>
       </w:r>
@@ -1594,47 +1681,88 @@
           <w:rFonts w:eastAsia="Arial"/>
           <w:i/>
         </w:rPr>
-        <w:t>Acquisition et Validation des Données Thonière</w:t>
-      </w:r>
+        <w:t xml:space="preserve">Acquisition </w:t>
+      </w:r>
+      <w:proofErr w:type="gramStart"/>
       <w:r>
         <w:rPr>
           <w:rFonts w:eastAsia="Arial"/>
           <w:i/>
         </w:rPr>
-        <w:t>s</w:t>
-      </w:r>
+        <w:t>et</w:t>
+      </w:r>
+      <w:proofErr w:type="gramEnd"/>
       <w:r>
         <w:rPr>
           <w:rFonts w:eastAsia="Arial"/>
           <w:i/>
         </w:rPr>
-        <w:t>”</w:t>
-      </w:r>
-      <w:r>
-        <w:rPr>
-          <w:rFonts w:eastAsia="Arial"/>
-        </w:rPr>
-        <w:t xml:space="preserve">, created by the </w:t>
-      </w:r>
+        <w:t xml:space="preserve"> Validation des </w:t>
+      </w:r>
+      <w:proofErr w:type="spellStart"/>
       <w:r>
         <w:rPr>
           <w:rFonts w:eastAsia="Arial"/>
           <w:i/>
         </w:rPr>
-        <w:t xml:space="preserve">Tropical </w:t>
-      </w:r>
+        <w:t>Données</w:t>
+      </w:r>
+      <w:proofErr w:type="spellEnd"/>
       <w:r>
         <w:rPr>
           <w:rFonts w:eastAsia="Arial"/>
           <w:i/>
         </w:rPr>
-        <w:t xml:space="preserve">Tuna </w:t>
-      </w:r>
+        <w:t xml:space="preserve"> </w:t>
+      </w:r>
+      <w:proofErr w:type="spellStart"/>
       <w:r>
         <w:rPr>
           <w:rFonts w:eastAsia="Arial"/>
           <w:i/>
         </w:rPr>
+        <w:t>Thonière</w:t>
+      </w:r>
+      <w:r>
+        <w:rPr>
+          <w:rFonts w:eastAsia="Arial"/>
+          <w:i/>
+        </w:rPr>
+        <w:t>s</w:t>
+      </w:r>
+      <w:proofErr w:type="spellEnd"/>
+      <w:r>
+        <w:rPr>
+          <w:rFonts w:eastAsia="Arial"/>
+          <w:i/>
+        </w:rPr>
+        <w:t>”</w:t>
+      </w:r>
+      <w:r>
+        <w:rPr>
+          <w:rFonts w:eastAsia="Arial"/>
+        </w:rPr>
+        <w:t xml:space="preserve">, created by the </w:t>
+      </w:r>
+      <w:r>
+        <w:rPr>
+          <w:rFonts w:eastAsia="Arial"/>
+          <w:i/>
+        </w:rPr>
+        <w:t xml:space="preserve">Tropical </w:t>
+      </w:r>
+      <w:r>
+        <w:rPr>
+          <w:rFonts w:eastAsia="Arial"/>
+          <w:i/>
+        </w:rPr>
+        <w:t xml:space="preserve">Tuna </w:t>
+      </w:r>
+      <w:r>
+        <w:rPr>
+          <w:rFonts w:eastAsia="Arial"/>
+          <w:i/>
+        </w:rPr>
         <w:t>Observatory</w:t>
       </w:r>
       <w:r>
@@ -1746,7 +1874,31 @@
         <w:t>This</w:t>
       </w:r>
       <w:r>
-        <w:t xml:space="preserve"> version of AKaDo is developed by Julien Lebranchu. </w:t>
+        <w:t xml:space="preserve"> version of </w:t>
+      </w:r>
+      <w:proofErr w:type="spellStart"/>
+      <w:r>
+        <w:t>AKaDo</w:t>
+      </w:r>
+      <w:proofErr w:type="spellEnd"/>
+      <w:r>
+        <w:t xml:space="preserve"> is developed by </w:t>
+      </w:r>
+      <w:proofErr w:type="spellStart"/>
+      <w:r>
+        <w:t>Julien</w:t>
+      </w:r>
+      <w:proofErr w:type="spellEnd"/>
+      <w:r>
+        <w:t xml:space="preserve"> </w:t>
+      </w:r>
+      <w:proofErr w:type="spellStart"/>
+      <w:r>
+        <w:t>Lebranchu</w:t>
+      </w:r>
+      <w:proofErr w:type="spellEnd"/>
+      <w:r>
+        <w:t xml:space="preserve">. </w:t>
       </w:r>
       <w:r>
         <w:t xml:space="preserve">Contact: </w:t>
@@ -1839,7 +1991,7 @@
         <w:rPr>
           <w:noProof/>
         </w:rPr>
-        <w:t>15 March 2016</w:t>
+        <w:t>18 March 2016</w:t>
       </w:r>
       <w:r>
         <w:fldChar w:fldCharType="end"/>
@@ -1897,7 +2049,7 @@
       <w:pPr>
         <w:pStyle w:val="Titre1"/>
       </w:pPr>
-      <w:bookmarkStart w:id="6" w:name="_Toc439163578"/>
+      <w:bookmarkStart w:id="7" w:name="_Toc439163578"/>
       <w:r>
         <w:lastRenderedPageBreak/>
         <w:t>Install</w:t>
@@ -1905,7 +2057,7 @@
       <w:r>
         <w:t>ation</w:t>
       </w:r>
-      <w:bookmarkEnd w:id="6"/>
+      <w:bookmarkEnd w:id="7"/>
     </w:p>
     <w:p>
       <w:pPr>
@@ -1917,7 +2069,15 @@
     </w:p>
     <w:p>
       <w:r>
-        <w:t xml:space="preserve">To use AKaDo software, you must have already JAVA installed. You can download JAVA at </w:t>
+        <w:t xml:space="preserve">To use </w:t>
+      </w:r>
+      <w:proofErr w:type="spellStart"/>
+      <w:r>
+        <w:t>AKaDo</w:t>
+      </w:r>
+      <w:proofErr w:type="spellEnd"/>
+      <w:r>
+        <w:t xml:space="preserve"> software, you must have already JAVA installed. You can download JAVA at </w:t>
       </w:r>
       <w:hyperlink r:id="rId21" w:history="1">
         <w:r>
@@ -1933,8 +2093,6 @@
       <w:r>
         <w:t xml:space="preserve"> follows the instructions to install it.</w:t>
       </w:r>
-      <w:bookmarkStart w:id="7" w:name="_GoBack"/>
-      <w:bookmarkEnd w:id="7"/>
     </w:p>
     <w:p>
       <w:pPr>
@@ -1949,7 +2107,15 @@
     </w:p>
     <w:p>
       <w:r>
-        <w:t>Run the AKaDo instal</w:t>
+        <w:t xml:space="preserve">Run the </w:t>
+      </w:r>
+      <w:proofErr w:type="spellStart"/>
+      <w:r>
+        <w:t>AKaDo</w:t>
+      </w:r>
+      <w:proofErr w:type="spellEnd"/>
+      <w:r>
+        <w:t xml:space="preserve"> instal</w:t>
       </w:r>
       <w:r>
         <w:t xml:space="preserve">ler by double clicking the </w:t>
@@ -2001,7 +2167,15 @@
         <w:t xml:space="preserve"> where XX is the version number</w:t>
       </w:r>
       <w:r>
-        <w:t>; and follow instructions to install or update AKaDo.</w:t>
+        <w:t xml:space="preserve">; and follow instructions to install or update </w:t>
+      </w:r>
+      <w:proofErr w:type="spellStart"/>
+      <w:r>
+        <w:t>AKaDo</w:t>
+      </w:r>
+      <w:proofErr w:type="spellEnd"/>
+      <w:r>
+        <w:t>.</w:t>
       </w:r>
     </w:p>
     <w:p>
@@ -2143,8 +2317,13 @@
       <w:r>
         <w:t xml:space="preserve">Accept the </w:t>
       </w:r>
-      <w:r>
-        <w:t>AKaDo’s licence</w:t>
+      <w:proofErr w:type="spellStart"/>
+      <w:r>
+        <w:t>AKaDo’s</w:t>
+      </w:r>
+      <w:proofErr w:type="spellEnd"/>
+      <w:r>
+        <w:t xml:space="preserve"> licence</w:t>
       </w:r>
       <w:r>
         <w:t xml:space="preserve">, and </w:t>
@@ -2571,7 +2750,15 @@
     </w:p>
     <w:p>
       <w:r>
-        <w:t xml:space="preserve">To uninstall AKaDo, you could click on the Uninstaller shortcut if exists in the start menu or you could run the uninstaller which is in the application directory. If you have not changed this directory, the uninstaller file should be in </w:t>
+        <w:t xml:space="preserve">To uninstall </w:t>
+      </w:r>
+      <w:proofErr w:type="spellStart"/>
+      <w:r>
+        <w:t>AKaDo</w:t>
+      </w:r>
+      <w:proofErr w:type="spellEnd"/>
+      <w:r>
+        <w:t xml:space="preserve">, you could click on the Uninstaller shortcut if exists in the start menu or you could run the uninstaller which is in the application directory. If you have not changed this directory, the uninstaller file should be in </w:t>
       </w:r>
       <w:r>
         <w:rPr>
@@ -2701,31 +2888,52 @@
           <w:rStyle w:val="lev"/>
           <w:lang w:val="en-GB"/>
         </w:rPr>
-        <w:t xml:space="preserve">uninstall.bat </w:t>
-      </w:r>
-      <w:r>
-        <w:t xml:space="preserve">on Windows and </w:t>
+        <w:t>delete-config</w:t>
       </w:r>
       <w:r>
         <w:rPr>
           <w:rStyle w:val="lev"/>
           <w:lang w:val="en-GB"/>
         </w:rPr>
-        <w:t>$HOME/AKaDo</w:t>
+        <w:t xml:space="preserve">.bat </w:t>
+      </w:r>
+      <w:r>
+        <w:t xml:space="preserve">on Windows and </w:t>
       </w:r>
       <w:r>
         <w:rPr>
           <w:rStyle w:val="lev"/>
           <w:lang w:val="en-GB"/>
         </w:rPr>
-        <w:t>2/</w:t>
+        <w:t>$HOME/AKaDo</w:t>
       </w:r>
       <w:r>
         <w:rPr>
           <w:rStyle w:val="lev"/>
           <w:lang w:val="en-GB"/>
         </w:rPr>
-        <w:t>uninstall.sh</w:t>
+        <w:t>2/</w:t>
+      </w:r>
+      <w:r>
+        <w:rPr>
+          <w:rStyle w:val="lev"/>
+          <w:lang w:val="en-GB"/>
+        </w:rPr>
+        <w:t xml:space="preserve"> </w:t>
+      </w:r>
+      <w:r>
+        <w:rPr>
+          <w:rStyle w:val="lev"/>
+          <w:lang w:val="en-GB"/>
+        </w:rPr>
+        <w:t>delete-config</w:t>
+      </w:r>
+      <w:r>
+        <w:rPr>
+          <w:rStyle w:val="lev"/>
+          <w:lang w:val="en-GB"/>
+        </w:rPr>
+        <w:t>.sh</w:t>
       </w:r>
       <w:r>
         <w:t xml:space="preserve"> on UNIX</w:t>
@@ -2787,12 +2995,21 @@
         </w:rPr>
         <w:t xml:space="preserve">To launch </w:t>
       </w:r>
+      <w:proofErr w:type="spellStart"/>
       <w:r>
         <w:rPr>
           <w:rStyle w:val="lev"/>
           <w:lang w:val="en-GB"/>
         </w:rPr>
-        <w:t>AKaDo, you could run the script which is in the application directory</w:t>
+        <w:t>AKaDo</w:t>
+      </w:r>
+      <w:proofErr w:type="spellEnd"/>
+      <w:r>
+        <w:rPr>
+          <w:rStyle w:val="lev"/>
+          <w:lang w:val="en-GB"/>
+        </w:rPr>
+        <w:t>, you could run the script which is in the application directory</w:t>
       </w:r>
       <w:r>
         <w:rPr>
@@ -2813,13 +3030,21 @@
     </w:p>
     <w:p>
       <w:r>
-        <w:t>When you run AKa</w:t>
+        <w:t xml:space="preserve">When you run </w:t>
+      </w:r>
+      <w:proofErr w:type="spellStart"/>
+      <w:r>
+        <w:t>AKa</w:t>
       </w:r>
       <w:r>
         <w:t>D</w:t>
       </w:r>
       <w:r>
-        <w:t xml:space="preserve">o, the interface is </w:t>
+        <w:t>o</w:t>
+      </w:r>
+      <w:proofErr w:type="spellEnd"/>
+      <w:r>
+        <w:t xml:space="preserve">, the interface is </w:t>
       </w:r>
       <w:r>
         <w:t>showed</w:t>
@@ -2876,6 +3101,7 @@
     <w:p>
       <w:pPr>
         <w:pStyle w:val="Listepuces5"/>
+        <w:ind w:left="1069"/>
       </w:pPr>
       <w:r>
         <w:t xml:space="preserve">In the </w:t>
@@ -2896,6 +3122,7 @@
     <w:p>
       <w:pPr>
         <w:pStyle w:val="Listepuces5"/>
+        <w:ind w:left="1069"/>
       </w:pPr>
       <w:r>
         <w:t xml:space="preserve">In the Option menu, you can choose your language (need a </w:t>
@@ -2906,8 +3133,13 @@
       <w:r>
         <w:t>)</w:t>
       </w:r>
-      <w:r>
-        <w:t xml:space="preserve">, </w:t>
+      <w:proofErr w:type="gramStart"/>
+      <w:r>
+        <w:t>,</w:t>
+      </w:r>
+      <w:proofErr w:type="gramEnd"/>
+      <w:r>
+        <w:t xml:space="preserve"> </w:t>
       </w:r>
       <w:r>
         <w:t>you can also turn on/off all inspector</w:t>
@@ -2922,16 +3154,23 @@
     <w:p>
       <w:pPr>
         <w:pStyle w:val="Listepuces5"/>
+        <w:ind w:left="1069"/>
       </w:pPr>
       <w:r>
         <w:t>In the VMS menu, you can handle the ANAPO functionalities</w:t>
       </w:r>
       <w:r>
-        <w:t xml:space="preserve"> (for more information see</w:t>
-      </w:r>
+        <w:t xml:space="preserve"> (for more information </w:t>
+      </w:r>
+      <w:proofErr w:type="gramStart"/>
+      <w:r>
+        <w:t>see</w:t>
+      </w:r>
+      <w:proofErr w:type="gramEnd"/>
       <w:r>
         <w:t xml:space="preserve"> the section “</w:t>
       </w:r>
+      <w:proofErr w:type="spellStart"/>
       <w:r>
         <w:fldChar w:fldCharType="begin"/>
       </w:r>
@@ -2942,7 +3181,11 @@
         <w:fldChar w:fldCharType="separate"/>
       </w:r>
       <w:r>
-        <w:t>Anapo (OT team only)</w:t>
+        <w:t>Anapo</w:t>
+      </w:r>
+      <w:proofErr w:type="spellEnd"/>
+      <w:r>
+        <w:t xml:space="preserve"> (OT team only)</w:t>
       </w:r>
       <w:r>
         <w:fldChar w:fldCharType="end"/>
@@ -2981,13 +3224,19 @@
     <w:p>
       <w:pPr>
         <w:pStyle w:val="Listepuces5"/>
+        <w:ind w:left="1069"/>
       </w:pPr>
       <w:r>
         <w:t xml:space="preserve">In the Help menu, you can see the </w:t>
       </w:r>
       <w:r>
-        <w:t>information about AKaDo</w:t>
-      </w:r>
+        <w:t xml:space="preserve">information about </w:t>
+      </w:r>
+      <w:proofErr w:type="spellStart"/>
+      <w:r>
+        <w:t>AKaDo</w:t>
+      </w:r>
+      <w:proofErr w:type="spellEnd"/>
       <w:r>
         <w:t>.</w:t>
       </w:r>
@@ -3132,12 +3381,14 @@
       <w:r>
         <w:t xml:space="preserve"> You can use the shortcut keyboard </w:t>
       </w:r>
+      <w:proofErr w:type="spellStart"/>
       <w:r>
         <w:rPr>
           <w:rStyle w:val="Emphaseintense"/>
         </w:rPr>
         <w:t>Ctrl+O</w:t>
       </w:r>
+      <w:proofErr w:type="spellEnd"/>
       <w:r>
         <w:rPr>
           <w:rStyle w:val="Emphaseintense"/>
@@ -3347,8 +3598,13 @@
       <w:r>
         <w:t xml:space="preserve"> </w:t>
       </w:r>
-      <w:r>
-        <w:t>spreadsheet and it can be opened</w:t>
+      <w:proofErr w:type="spellStart"/>
+      <w:r>
+        <w:t>spreadsheet</w:t>
+      </w:r>
+      <w:proofErr w:type="spellEnd"/>
+      <w:r>
+        <w:t xml:space="preserve"> and it can be opened</w:t>
       </w:r>
       <w:r>
         <w:t xml:space="preserve"> with different software like </w:t>
@@ -3362,12 +3618,28 @@
       <w:r>
         <w:t xml:space="preserve"> or </w:t>
       </w:r>
+      <w:proofErr w:type="spellStart"/>
       <w:r>
         <w:rPr>
           <w:rStyle w:val="Emphaseintense"/>
         </w:rPr>
-        <w:t>LibreOffice Calc</w:t>
-      </w:r>
+        <w:t>LibreOffice</w:t>
+      </w:r>
+      <w:proofErr w:type="spellEnd"/>
+      <w:r>
+        <w:rPr>
+          <w:rStyle w:val="Emphaseintense"/>
+        </w:rPr>
+        <w:t xml:space="preserve"> </w:t>
+      </w:r>
+      <w:proofErr w:type="spellStart"/>
+      <w:r>
+        <w:rPr>
+          <w:rStyle w:val="Emphaseintense"/>
+        </w:rPr>
+        <w:t>Calc</w:t>
+      </w:r>
+      <w:proofErr w:type="spellEnd"/>
       <w:r>
         <w:rPr>
           <w:rStyle w:val="Appelnotedebasdep"/>
@@ -3437,7 +3709,7 @@
       <w:r>
         <w:rPr>
           <w:noProof/>
-          <w:lang w:val="fr-FR" w:eastAsia="fr-FR"/>
+          <w:lang w:val="en-US" w:eastAsia="fr-FR"/>
         </w:rPr>
         <w:t xml:space="preserve"> </w:t>
       </w:r>
@@ -3550,7 +3822,15 @@
         <w:t xml:space="preserve"> </w:t>
       </w:r>
       <w:r>
-        <w:t>There is two colours: warnings are in orange and errors are in red.</w:t>
+        <w:t xml:space="preserve">There </w:t>
+      </w:r>
+      <w:proofErr w:type="gramStart"/>
+      <w:r>
+        <w:t>is</w:t>
+      </w:r>
+      <w:proofErr w:type="gramEnd"/>
+      <w:r>
+        <w:t xml:space="preserve"> two colours: warnings are in orange and errors are in red.</w:t>
       </w:r>
     </w:p>
     <w:p>
@@ -5473,50 +5753,52 @@
           <w:szCs w:val="20"/>
         </w:rPr>
       </w:pPr>
+      <w:proofErr w:type="gramStart"/>
       <w:r>
         <w:rPr>
           <w:rFonts w:ascii="Gill Sans MT" w:hAnsi="Gill Sans MT"/>
           <w:sz w:val="20"/>
           <w:szCs w:val="20"/>
         </w:rPr>
-        <w:t>Jean-Jacques Lechauve and Laurent Floc’h for the development of the previous version.</w:t>
-      </w:r>
-    </w:p>
-    <w:p>
-      <w:pPr>
-        <w:jc w:val="both"/>
+        <w:t xml:space="preserve">Jean-Jacques </w:t>
+      </w:r>
+      <w:proofErr w:type="spellStart"/>
+      <w:r>
         <w:rPr>
           <w:rFonts w:ascii="Gill Sans MT" w:hAnsi="Gill Sans MT"/>
           <w:sz w:val="20"/>
           <w:szCs w:val="20"/>
         </w:rPr>
-      </w:pPr>
+        <w:t>Lechauve</w:t>
+      </w:r>
+      <w:proofErr w:type="spellEnd"/>
       <w:r>
         <w:rPr>
           <w:rFonts w:ascii="Gill Sans MT" w:hAnsi="Gill Sans MT"/>
           <w:sz w:val="20"/>
           <w:szCs w:val="20"/>
         </w:rPr>
-        <w:t>Pascal Cauquil, Jean-Jacques Lechauve for the development of the AVDTH database.</w:t>
-      </w:r>
-    </w:p>
-    <w:p>
-      <w:pPr>
-        <w:jc w:val="both"/>
+        <w:t xml:space="preserve"> and Laurent </w:t>
+      </w:r>
+      <w:proofErr w:type="spellStart"/>
+      <w:r>
         <w:rPr>
           <w:rFonts w:ascii="Gill Sans MT" w:hAnsi="Gill Sans MT"/>
           <w:sz w:val="20"/>
           <w:szCs w:val="20"/>
         </w:rPr>
-      </w:pPr>
+        <w:t>Floc’h</w:t>
+      </w:r>
+      <w:proofErr w:type="spellEnd"/>
       <w:r>
         <w:rPr>
           <w:rFonts w:ascii="Gill Sans MT" w:hAnsi="Gill Sans MT"/>
           <w:sz w:val="20"/>
           <w:szCs w:val="20"/>
         </w:rPr>
-        <w:t>Pierre Chavance, Emmanuel Chassot, Patrice Dewals and Alain Damiano for their scientific and fisheries information.</w:t>
-      </w:r>
+        <w:t xml:space="preserve"> for the development of the previous version.</w:t>
+      </w:r>
+      <w:proofErr w:type="gramEnd"/>
     </w:p>
     <w:p>
       <w:pPr>
@@ -5527,46 +5809,194 @@
           <w:szCs w:val="20"/>
         </w:rPr>
       </w:pPr>
+      <w:proofErr w:type="gramStart"/>
       <w:r>
         <w:rPr>
           <w:rFonts w:ascii="Gill Sans MT" w:hAnsi="Gill Sans MT"/>
           <w:sz w:val="20"/>
           <w:szCs w:val="20"/>
         </w:rPr>
-        <w:t xml:space="preserve">Pierre Lopez for the design of the </w:t>
-      </w:r>
+        <w:t xml:space="preserve">Pascal </w:t>
+      </w:r>
+      <w:proofErr w:type="spellStart"/>
       <w:r>
         <w:rPr>
           <w:rFonts w:ascii="Gill Sans MT" w:hAnsi="Gill Sans MT"/>
           <w:sz w:val="20"/>
           <w:szCs w:val="20"/>
         </w:rPr>
-        <w:t xml:space="preserve">logo on the </w:t>
-      </w:r>
+        <w:t>Cauquil</w:t>
+      </w:r>
+      <w:proofErr w:type="spellEnd"/>
       <w:r>
         <w:rPr>
           <w:rFonts w:ascii="Gill Sans MT" w:hAnsi="Gill Sans MT"/>
           <w:sz w:val="20"/>
           <w:szCs w:val="20"/>
         </w:rPr>
-        <w:t>front</w:t>
-      </w:r>
+        <w:t xml:space="preserve">, Jean-Jacques </w:t>
+      </w:r>
+      <w:proofErr w:type="spellStart"/>
       <w:r>
         <w:rPr>
           <w:rFonts w:ascii="Gill Sans MT" w:hAnsi="Gill Sans MT"/>
           <w:sz w:val="20"/>
           <w:szCs w:val="20"/>
         </w:rPr>
-        <w:t xml:space="preserve"> page</w:t>
-      </w:r>
+        <w:t>Lechauve</w:t>
+      </w:r>
+      <w:proofErr w:type="spellEnd"/>
       <w:r>
         <w:rPr>
           <w:rFonts w:ascii="Gill Sans MT" w:hAnsi="Gill Sans MT"/>
           <w:sz w:val="20"/>
           <w:szCs w:val="20"/>
         </w:rPr>
+        <w:t xml:space="preserve"> for the development of the AVDTH database.</w:t>
+      </w:r>
+      <w:proofErr w:type="gramEnd"/>
+    </w:p>
+    <w:p>
+      <w:pPr>
+        <w:jc w:val="both"/>
+        <w:rPr>
+          <w:rFonts w:ascii="Gill Sans MT" w:hAnsi="Gill Sans MT"/>
+          <w:sz w:val="20"/>
+          <w:szCs w:val="20"/>
+        </w:rPr>
+      </w:pPr>
+      <w:r>
+        <w:rPr>
+          <w:rFonts w:ascii="Gill Sans MT" w:hAnsi="Gill Sans MT"/>
+          <w:sz w:val="20"/>
+          <w:szCs w:val="20"/>
+        </w:rPr>
+        <w:t xml:space="preserve">Pierre </w:t>
+      </w:r>
+      <w:proofErr w:type="spellStart"/>
+      <w:r>
+        <w:rPr>
+          <w:rFonts w:ascii="Gill Sans MT" w:hAnsi="Gill Sans MT"/>
+          <w:sz w:val="20"/>
+          <w:szCs w:val="20"/>
+        </w:rPr>
+        <w:t>Chavance</w:t>
+      </w:r>
+      <w:proofErr w:type="spellEnd"/>
+      <w:r>
+        <w:rPr>
+          <w:rFonts w:ascii="Gill Sans MT" w:hAnsi="Gill Sans MT"/>
+          <w:sz w:val="20"/>
+          <w:szCs w:val="20"/>
+        </w:rPr>
+        <w:t xml:space="preserve">, Emmanuel </w:t>
+      </w:r>
+      <w:proofErr w:type="spellStart"/>
+      <w:r>
+        <w:rPr>
+          <w:rFonts w:ascii="Gill Sans MT" w:hAnsi="Gill Sans MT"/>
+          <w:sz w:val="20"/>
+          <w:szCs w:val="20"/>
+        </w:rPr>
+        <w:t>Chassot</w:t>
+      </w:r>
+      <w:proofErr w:type="spellEnd"/>
+      <w:r>
+        <w:rPr>
+          <w:rFonts w:ascii="Gill Sans MT" w:hAnsi="Gill Sans MT"/>
+          <w:sz w:val="20"/>
+          <w:szCs w:val="20"/>
+        </w:rPr>
+        <w:t xml:space="preserve">, Patrice </w:t>
+      </w:r>
+      <w:proofErr w:type="spellStart"/>
+      <w:r>
+        <w:rPr>
+          <w:rFonts w:ascii="Gill Sans MT" w:hAnsi="Gill Sans MT"/>
+          <w:sz w:val="20"/>
+          <w:szCs w:val="20"/>
+        </w:rPr>
+        <w:t>Dewals</w:t>
+      </w:r>
+      <w:proofErr w:type="spellEnd"/>
+      <w:r>
+        <w:rPr>
+          <w:rFonts w:ascii="Gill Sans MT" w:hAnsi="Gill Sans MT"/>
+          <w:sz w:val="20"/>
+          <w:szCs w:val="20"/>
+        </w:rPr>
+        <w:t xml:space="preserve"> and Alain </w:t>
+      </w:r>
+      <w:proofErr w:type="spellStart"/>
+      <w:r>
+        <w:rPr>
+          <w:rFonts w:ascii="Gill Sans MT" w:hAnsi="Gill Sans MT"/>
+          <w:sz w:val="20"/>
+          <w:szCs w:val="20"/>
+        </w:rPr>
+        <w:t>Damiano</w:t>
+      </w:r>
+      <w:proofErr w:type="spellEnd"/>
+      <w:r>
+        <w:rPr>
+          <w:rFonts w:ascii="Gill Sans MT" w:hAnsi="Gill Sans MT"/>
+          <w:sz w:val="20"/>
+          <w:szCs w:val="20"/>
+        </w:rPr>
+        <w:t xml:space="preserve"> for their scientific and fisheries information.</w:t>
+      </w:r>
+    </w:p>
+    <w:p>
+      <w:pPr>
+        <w:jc w:val="both"/>
+        <w:rPr>
+          <w:rFonts w:ascii="Gill Sans MT" w:hAnsi="Gill Sans MT"/>
+          <w:sz w:val="20"/>
+          <w:szCs w:val="20"/>
+        </w:rPr>
+      </w:pPr>
+      <w:proofErr w:type="gramStart"/>
+      <w:r>
+        <w:rPr>
+          <w:rFonts w:ascii="Gill Sans MT" w:hAnsi="Gill Sans MT"/>
+          <w:sz w:val="20"/>
+          <w:szCs w:val="20"/>
+        </w:rPr>
+        <w:t xml:space="preserve">Pierre Lopez for the design of the </w:t>
+      </w:r>
+      <w:r>
+        <w:rPr>
+          <w:rFonts w:ascii="Gill Sans MT" w:hAnsi="Gill Sans MT"/>
+          <w:sz w:val="20"/>
+          <w:szCs w:val="20"/>
+        </w:rPr>
+        <w:t xml:space="preserve">logo on the </w:t>
+      </w:r>
+      <w:r>
+        <w:rPr>
+          <w:rFonts w:ascii="Gill Sans MT" w:hAnsi="Gill Sans MT"/>
+          <w:sz w:val="20"/>
+          <w:szCs w:val="20"/>
+        </w:rPr>
+        <w:t>front</w:t>
+      </w:r>
+      <w:r>
+        <w:rPr>
+          <w:rFonts w:ascii="Gill Sans MT" w:hAnsi="Gill Sans MT"/>
+          <w:sz w:val="20"/>
+          <w:szCs w:val="20"/>
+        </w:rPr>
+        <w:t xml:space="preserve"> page</w:t>
+      </w:r>
+      <w:r>
+        <w:rPr>
+          <w:rFonts w:ascii="Gill Sans MT" w:hAnsi="Gill Sans MT"/>
+          <w:sz w:val="20"/>
+          <w:szCs w:val="20"/>
+        </w:rPr>
         <w:t>.</w:t>
       </w:r>
+      <w:proofErr w:type="gramEnd"/>
     </w:p>
     <w:p/>
     <w:sectPr>
@@ -5840,12 +6270,14 @@
       <w:r>
         <w:t xml:space="preserve"> </w:t>
       </w:r>
+      <w:proofErr w:type="spellStart"/>
       <w:r>
         <w:rPr>
           <w:b/>
         </w:rPr>
         <w:t>LibreOffice</w:t>
       </w:r>
+      <w:proofErr w:type="spellEnd"/>
       <w:r>
         <w:t xml:space="preserve"> is free and o</w:t>
       </w:r>
@@ -5892,12 +6324,21 @@
       </w:sdtPr>
       <w:sdtEndPr/>
       <w:sdtContent>
+        <w:proofErr w:type="spellStart"/>
         <w:r>
           <w:rPr>
             <w:szCs w:val="20"/>
             <w:lang w:val="fr-FR"/>
           </w:rPr>
-          <w:t>AKaDo 2.0 User Guide</w:t>
+          <w:t>AKaDo</w:t>
+        </w:r>
+        <w:proofErr w:type="spellEnd"/>
+        <w:r>
+          <w:rPr>
+            <w:szCs w:val="20"/>
+            <w:lang w:val="fr-FR"/>
+          </w:rPr>
+          <w:t xml:space="preserve"> 2.0 User Guide</w:t>
         </w:r>
       </w:sdtContent>
     </w:sdt>
@@ -5993,12 +6434,21 @@
       </w:sdtPr>
       <w:sdtEndPr/>
       <w:sdtContent>
+        <w:proofErr w:type="spellStart"/>
         <w:r>
           <w:rPr>
             <w:szCs w:val="20"/>
             <w:lang w:val="fr-FR"/>
           </w:rPr>
-          <w:t>AKaDo 2.0 User Guide</w:t>
+          <w:t>AKaDo</w:t>
+        </w:r>
+        <w:proofErr w:type="spellEnd"/>
+        <w:r>
+          <w:rPr>
+            <w:szCs w:val="20"/>
+            <w:lang w:val="fr-FR"/>
+          </w:rPr>
+          <w:t xml:space="preserve"> 2.0 User Guide</w:t>
         </w:r>
       </w:sdtContent>
     </w:sdt>
@@ -9176,7 +9626,7 @@
 </file>
 
 <file path=customXml/itemProps3.xml><?xml version="1.0" encoding="utf-8"?>
-<ds:datastoreItem xmlns:ds="http://schemas.openxmlformats.org/officeDocument/2006/customXml" ds:itemID="{CED32F7D-A293-4AC0-8276-3E6A06A7B79A}">
+<ds:datastoreItem xmlns:ds="http://schemas.openxmlformats.org/officeDocument/2006/customXml" ds:itemID="{C433DA8D-55E9-4AD2-91FC-CF0F0CE9C0B0}">
   <ds:schemaRefs>
     <ds:schemaRef ds:uri="http://schemas.openxmlformats.org/officeDocument/2006/bibliography"/>
   </ds:schemaRefs>

</xml_diff>